<commit_message>
Adds termini e condizioni in contract
</commit_message>
<xml_diff>
--- a/public/Contratto GGC.docx
+++ b/public/Contratto GGC.docx
@@ -1339,21 +1339,7 @@
                                 <w:sz w:val="11"/>
                                 <w:szCs w:val="11"/>
                               </w:rPr>
-                              <w:t xml:space="preserve">            </w:t>
-                            </w:r>
-                            <w:r>
-                              <w:rPr>
-                                <w:sz w:val="11"/>
-                                <w:szCs w:val="11"/>
-                              </w:rPr>
-                              <w:t xml:space="preserve">         </w:t>
-                            </w:r>
-                            <w:r>
-                              <w:rPr>
-                                <w:sz w:val="11"/>
-                                <w:szCs w:val="11"/>
-                              </w:rPr>
-                              <w:t xml:space="preserve"> </w:t>
+                              <w:t xml:space="preserve">                      </w:t>
                             </w:r>
                             <w:r>
                               <w:t>]]</w:t>
@@ -1417,21 +1403,7 @@
                           <w:sz w:val="11"/>
                           <w:szCs w:val="11"/>
                         </w:rPr>
-                        <w:t xml:space="preserve">            </w:t>
-                      </w:r>
-                      <w:r>
-                        <w:rPr>
-                          <w:sz w:val="11"/>
-                          <w:szCs w:val="11"/>
-                        </w:rPr>
-                        <w:t xml:space="preserve">         </w:t>
-                      </w:r>
-                      <w:r>
-                        <w:rPr>
-                          <w:sz w:val="11"/>
-                          <w:szCs w:val="11"/>
-                        </w:rPr>
-                        <w:t xml:space="preserve"> </w:t>
+                        <w:t xml:space="preserve">                      </w:t>
                       </w:r>
                       <w:r>
                         <w:t>]]</w:t>
@@ -7976,7 +7948,7 @@
         <mc:AlternateContent>
           <mc:Choice Requires="wps">
             <w:drawing>
-              <wp:anchor distT="0" distB="0" distL="114300" distR="114300" simplePos="0" relativeHeight="251737088" behindDoc="0" locked="0" layoutInCell="1" allowOverlap="1" wp14:anchorId="3BC4A33A" wp14:editId="7D8EC52C">
+              <wp:anchor distT="0" distB="0" distL="114300" distR="114300" simplePos="0" relativeHeight="251737088" behindDoc="0" locked="0" layoutInCell="1" allowOverlap="1" wp14:anchorId="3BC4A33A" wp14:editId="61FB2C1E">
                 <wp:simplePos x="0" y="0"/>
                 <wp:positionH relativeFrom="column">
                   <wp:posOffset>1110343</wp:posOffset>
@@ -8025,25 +7997,7 @@
                                 <w:sz w:val="40"/>
                                 <w:szCs w:val="44"/>
                               </w:rPr>
-                              <w:t xml:space="preserve"> [[s|</w:t>
-                            </w:r>
-                            <w:r>
-                              <w:rPr>
-                                <w:b/>
-                                <w:color w:val="FFFFFF" w:themeColor="background1"/>
-                                <w:sz w:val="40"/>
-                                <w:szCs w:val="44"/>
-                              </w:rPr>
-                              <w:t>0</w:t>
-                            </w:r>
-                            <w:r>
-                              <w:rPr>
-                                <w:b/>
-                                <w:color w:val="FFFFFF" w:themeColor="background1"/>
-                                <w:sz w:val="40"/>
-                                <w:szCs w:val="44"/>
-                              </w:rPr>
-                              <w:t xml:space="preserve">                                   </w:t>
+                              <w:t xml:space="preserve"> [[s|0                                   </w:t>
                             </w:r>
                             <w:proofErr w:type="gramStart"/>
                             <w:r>
@@ -8113,25 +8067,7 @@
                           <w:sz w:val="40"/>
                           <w:szCs w:val="44"/>
                         </w:rPr>
-                        <w:t xml:space="preserve"> [[s|</w:t>
-                      </w:r>
-                      <w:r>
-                        <w:rPr>
-                          <w:b/>
-                          <w:color w:val="FFFFFF" w:themeColor="background1"/>
-                          <w:sz w:val="40"/>
-                          <w:szCs w:val="44"/>
-                        </w:rPr>
-                        <w:t>0</w:t>
-                      </w:r>
-                      <w:r>
-                        <w:rPr>
-                          <w:b/>
-                          <w:color w:val="FFFFFF" w:themeColor="background1"/>
-                          <w:sz w:val="40"/>
-                          <w:szCs w:val="44"/>
-                        </w:rPr>
-                        <w:t xml:space="preserve">                                   </w:t>
+                        <w:t xml:space="preserve"> [[s|0                                   </w:t>
                       </w:r>
                       <w:proofErr w:type="gramStart"/>
                       <w:r>
@@ -8746,6 +8682,1886 @@
         <w:t>(si ricorda di siglare ogni foglio)</w:t>
       </w:r>
     </w:p>
+    <w:p>
+      <w:pPr>
+        <w:spacing w:after="0" w:line="240" w:lineRule="auto"/>
+        <w:ind w:left="0" w:firstLine="0"/>
+        <w:jc w:val="left"/>
+      </w:pPr>
+      <w:r>
+        <w:br w:type="page"/>
+      </w:r>
+    </w:p>
+    <w:p>
+      <w:pPr>
+        <w:widowControl w:val="0"/>
+        <w:tabs>
+          <w:tab w:val="left" w:pos="708"/>
+          <w:tab w:val="left" w:pos="1416"/>
+          <w:tab w:val="left" w:pos="2124"/>
+          <w:tab w:val="left" w:pos="2832"/>
+          <w:tab w:val="left" w:pos="3540"/>
+          <w:tab w:val="left" w:pos="4248"/>
+          <w:tab w:val="left" w:pos="4956"/>
+          <w:tab w:val="left" w:pos="5664"/>
+          <w:tab w:val="left" w:pos="6372"/>
+          <w:tab w:val="left" w:pos="7080"/>
+          <w:tab w:val="left" w:pos="7788"/>
+          <w:tab w:val="left" w:pos="8496"/>
+          <w:tab w:val="left" w:pos="9204"/>
+        </w:tabs>
+        <w:suppressAutoHyphens/>
+        <w:spacing w:line="400" w:lineRule="exact"/>
+        <w:ind w:right="549"/>
+        <w:jc w:val="center"/>
+        <w:rPr>
+          <w:b/>
+          <w:bCs/>
+          <w:i w:val="0"/>
+          <w:iCs/>
+          <w:kern w:val="2"/>
+          <w:szCs w:val="22"/>
+          <w:u w:val="single" w:color="000000"/>
+        </w:rPr>
+      </w:pPr>
+      <w:r>
+        <w:rPr>
+          <w:rFonts w:cs="Arial Unicode MS"/>
+          <w:b/>
+          <w:bCs/>
+          <w:i w:val="0"/>
+          <w:iCs/>
+          <w:kern w:val="2"/>
+          <w:szCs w:val="22"/>
+          <w:u w:val="single" w:color="000000"/>
+        </w:rPr>
+        <w:lastRenderedPageBreak/>
+        <w:t>TERMINI E CONDIZIONI</w:t>
+      </w:r>
+    </w:p>
+    <w:p>
+      <w:pPr>
+        <w:widowControl w:val="0"/>
+        <w:tabs>
+          <w:tab w:val="left" w:pos="708"/>
+          <w:tab w:val="left" w:pos="1416"/>
+          <w:tab w:val="left" w:pos="2124"/>
+          <w:tab w:val="left" w:pos="2832"/>
+          <w:tab w:val="left" w:pos="3540"/>
+          <w:tab w:val="left" w:pos="4248"/>
+          <w:tab w:val="left" w:pos="4956"/>
+          <w:tab w:val="left" w:pos="5664"/>
+          <w:tab w:val="left" w:pos="6372"/>
+          <w:tab w:val="left" w:pos="7080"/>
+          <w:tab w:val="left" w:pos="7788"/>
+          <w:tab w:val="left" w:pos="8496"/>
+          <w:tab w:val="left" w:pos="9204"/>
+        </w:tabs>
+        <w:suppressAutoHyphens/>
+        <w:spacing w:line="400" w:lineRule="exact"/>
+        <w:ind w:right="549"/>
+        <w:rPr>
+          <w:b/>
+          <w:bCs/>
+          <w:i w:val="0"/>
+          <w:iCs/>
+          <w:kern w:val="2"/>
+          <w:szCs w:val="22"/>
+        </w:rPr>
+      </w:pPr>
+    </w:p>
+    <w:p>
+      <w:pPr>
+        <w:widowControl w:val="0"/>
+        <w:tabs>
+          <w:tab w:val="left" w:pos="708"/>
+          <w:tab w:val="left" w:pos="1416"/>
+          <w:tab w:val="left" w:pos="2124"/>
+          <w:tab w:val="left" w:pos="2832"/>
+          <w:tab w:val="left" w:pos="3540"/>
+          <w:tab w:val="left" w:pos="4248"/>
+          <w:tab w:val="left" w:pos="4956"/>
+          <w:tab w:val="left" w:pos="5664"/>
+          <w:tab w:val="left" w:pos="6372"/>
+          <w:tab w:val="left" w:pos="7080"/>
+          <w:tab w:val="left" w:pos="7788"/>
+          <w:tab w:val="left" w:pos="8496"/>
+          <w:tab w:val="left" w:pos="9204"/>
+        </w:tabs>
+        <w:suppressAutoHyphens/>
+        <w:spacing w:line="400" w:lineRule="exact"/>
+        <w:ind w:right="549"/>
+        <w:rPr>
+          <w:b/>
+          <w:bCs/>
+          <w:i w:val="0"/>
+          <w:iCs/>
+          <w:kern w:val="2"/>
+          <w:szCs w:val="22"/>
+        </w:rPr>
+      </w:pPr>
+    </w:p>
+    <w:p>
+      <w:pPr>
+        <w:widowControl w:val="0"/>
+        <w:tabs>
+          <w:tab w:val="left" w:pos="708"/>
+          <w:tab w:val="left" w:pos="1416"/>
+          <w:tab w:val="left" w:pos="2124"/>
+          <w:tab w:val="left" w:pos="2832"/>
+          <w:tab w:val="left" w:pos="3540"/>
+          <w:tab w:val="left" w:pos="4248"/>
+          <w:tab w:val="left" w:pos="4956"/>
+          <w:tab w:val="left" w:pos="5664"/>
+          <w:tab w:val="left" w:pos="6372"/>
+          <w:tab w:val="left" w:pos="7080"/>
+          <w:tab w:val="left" w:pos="7788"/>
+          <w:tab w:val="left" w:pos="8496"/>
+          <w:tab w:val="left" w:pos="9204"/>
+        </w:tabs>
+        <w:suppressAutoHyphens/>
+        <w:spacing w:line="400" w:lineRule="exact"/>
+        <w:ind w:right="549"/>
+        <w:rPr>
+          <w:i w:val="0"/>
+          <w:iCs/>
+          <w:kern w:val="2"/>
+          <w:szCs w:val="22"/>
+        </w:rPr>
+      </w:pPr>
+      <w:r>
+        <w:rPr>
+          <w:b/>
+          <w:noProof/>
+          <w:u w:val="single" w:color="000000"/>
+        </w:rPr>
+        <mc:AlternateContent>
+          <mc:Choice Requires="wps">
+            <w:drawing>
+              <wp:anchor distT="0" distB="0" distL="114300" distR="114300" simplePos="0" relativeHeight="251747328" behindDoc="0" locked="0" layoutInCell="1" allowOverlap="1" wp14:anchorId="69B27F8D" wp14:editId="4187B90D">
+                <wp:simplePos x="0" y="0"/>
+                <wp:positionH relativeFrom="column">
+                  <wp:posOffset>3937165</wp:posOffset>
+                </wp:positionH>
+                <wp:positionV relativeFrom="paragraph">
+                  <wp:posOffset>323759</wp:posOffset>
+                </wp:positionV>
+                <wp:extent cx="694278" cy="153035"/>
+                <wp:effectExtent l="0" t="0" r="10795" b="0"/>
+                <wp:wrapNone/>
+                <wp:docPr id="41" name="Casella di testo 41"/>
+                <wp:cNvGraphicFramePr/>
+                <a:graphic xmlns:a="http://schemas.openxmlformats.org/drawingml/2006/main">
+                  <a:graphicData uri="http://schemas.microsoft.com/office/word/2010/wordprocessingShape">
+                    <wps:wsp>
+                      <wps:cNvSpPr txBox="1"/>
+                      <wps:spPr>
+                        <a:xfrm>
+                          <a:off x="0" y="0"/>
+                          <a:ext cx="694278" cy="153035"/>
+                        </a:xfrm>
+                        <a:prstGeom prst="rect">
+                          <a:avLst/>
+                        </a:prstGeom>
+                        <a:noFill/>
+                        <a:ln w="6350">
+                          <a:noFill/>
+                        </a:ln>
+                      </wps:spPr>
+                      <wps:txbx>
+                        <w:txbxContent>
+                          <w:p>
+                            <w:pPr>
+                              <w:pStyle w:val="TagSignRequest"/>
+                              <w:jc w:val="right"/>
+                            </w:pPr>
+                            <w:r>
+                              <w:t>[</w:t>
+                            </w:r>
+                            <w:r>
+                              <w:t>[</w:t>
+                            </w:r>
+                            <w:r>
+                              <w:t>t|1</w:t>
+                            </w:r>
+                            <w:r>
+                              <w:t>|</w:t>
+                            </w:r>
+                            <w:proofErr w:type="gramStart"/>
+                            <w:r>
+                              <w:t>id:</w:t>
+                            </w:r>
+                            <w:r>
+                              <w:rPr>
+                                <w:sz w:val="16"/>
+                                <w:szCs w:val="16"/>
+                              </w:rPr>
+                              <w:t>perc</w:t>
+                            </w:r>
+                            <w:proofErr w:type="gramEnd"/>
+                            <w:r>
+                              <w:t>]]</w:t>
+                            </w:r>
+                          </w:p>
+                        </w:txbxContent>
+                      </wps:txbx>
+                      <wps:bodyPr rot="0" spcFirstLastPara="0" vertOverflow="overflow" horzOverflow="overflow" vert="horz" wrap="square" lIns="0" tIns="0" rIns="0" bIns="0" numCol="1" spcCol="0" rtlCol="0" fromWordArt="0" anchor="t" anchorCtr="0" forceAA="0" compatLnSpc="1">
+                        <a:prstTxWarp prst="textNoShape">
+                          <a:avLst/>
+                        </a:prstTxWarp>
+                        <a:noAutofit/>
+                      </wps:bodyPr>
+                    </wps:wsp>
+                  </a:graphicData>
+                </a:graphic>
+                <wp14:sizeRelH relativeFrom="margin">
+                  <wp14:pctWidth>0</wp14:pctWidth>
+                </wp14:sizeRelH>
+                <wp14:sizeRelV relativeFrom="margin">
+                  <wp14:pctHeight>0</wp14:pctHeight>
+                </wp14:sizeRelV>
+              </wp:anchor>
+            </w:drawing>
+          </mc:Choice>
+          <mc:Fallback>
+            <w:pict>
+              <v:shape w14:anchorId="69B27F8D" id="Casella di testo 41" o:spid="_x0000_s1068" type="#_x0000_t202" style="position:absolute;left:0;text-align:left;margin-left:310pt;margin-top:25.5pt;width:54.65pt;height:12.05pt;z-index:251747328;visibility:visible;mso-wrap-style:square;mso-width-percent:0;mso-height-percent:0;mso-wrap-distance-left:9pt;mso-wrap-distance-top:0;mso-wrap-distance-right:9pt;mso-wrap-distance-bottom:0;mso-position-horizontal:absolute;mso-position-horizontal-relative:text;mso-position-vertical:absolute;mso-position-vertical-relative:text;mso-width-percent:0;mso-height-percent:0;mso-width-relative:margin;mso-height-relative:margin;v-text-anchor:top" o:gfxdata="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" filled="f" stroked="f" strokeweight=".5pt">
+                <v:textbox inset="0,0,0,0">
+                  <w:txbxContent>
+                    <w:p>
+                      <w:pPr>
+                        <w:pStyle w:val="TagSignRequest"/>
+                        <w:jc w:val="right"/>
+                      </w:pPr>
+                      <w:r>
+                        <w:t>[</w:t>
+                      </w:r>
+                      <w:r>
+                        <w:t>[</w:t>
+                      </w:r>
+                      <w:r>
+                        <w:t>t|1</w:t>
+                      </w:r>
+                      <w:r>
+                        <w:t>|</w:t>
+                      </w:r>
+                      <w:proofErr w:type="gramStart"/>
+                      <w:r>
+                        <w:t>id:</w:t>
+                      </w:r>
+                      <w:r>
+                        <w:rPr>
+                          <w:sz w:val="16"/>
+                          <w:szCs w:val="16"/>
+                        </w:rPr>
+                        <w:t>perc</w:t>
+                      </w:r>
+                      <w:proofErr w:type="gramEnd"/>
+                      <w:r>
+                        <w:t>]]</w:t>
+                      </w:r>
+                    </w:p>
+                  </w:txbxContent>
+                </v:textbox>
+              </v:shape>
+            </w:pict>
+          </mc:Fallback>
+        </mc:AlternateContent>
+      </w:r>
+      <w:r>
+        <w:rPr>
+          <w:rFonts w:eastAsia="Calibri" w:cs="Calibri"/>
+          <w:b/>
+          <w:bCs/>
+          <w:i w:val="0"/>
+          <w:iCs/>
+          <w:kern w:val="2"/>
+          <w:szCs w:val="22"/>
+        </w:rPr>
+        <w:t>1</w:t>
+      </w:r>
+      <w:r>
+        <w:rPr>
+          <w:rFonts w:eastAsia="Calibri" w:cs="Calibri"/>
+          <w:i w:val="0"/>
+          <w:iCs/>
+          <w:kern w:val="2"/>
+          <w:szCs w:val="22"/>
+        </w:rPr>
+        <w:t xml:space="preserve"> - Con la presente scrittura, la parte depositaria si impegna a utilizzare il deposito per i fini annessi alla sua impresa, elargendo al depositante una percentuale mensile pari </w:t>
+      </w:r>
+      <w:proofErr w:type="gramStart"/>
+      <w:r>
+        <w:rPr>
+          <w:rFonts w:eastAsia="Calibri" w:cs="Calibri"/>
+          <w:i w:val="0"/>
+          <w:iCs/>
+          <w:kern w:val="2"/>
+          <w:szCs w:val="22"/>
+        </w:rPr>
+        <w:t xml:space="preserve">al </w:t>
+      </w:r>
+      <w:r>
+        <w:rPr>
+          <w:rFonts w:eastAsia="Calibri" w:cs="Calibri"/>
+          <w:i w:val="0"/>
+          <w:iCs/>
+          <w:kern w:val="2"/>
+          <w:szCs w:val="22"/>
+        </w:rPr>
+        <w:t xml:space="preserve"> </w:t>
+      </w:r>
+      <w:r>
+        <w:rPr>
+          <w:rFonts w:eastAsia="Calibri" w:cs="Calibri"/>
+          <w:i w:val="0"/>
+          <w:iCs/>
+          <w:kern w:val="2"/>
+          <w:szCs w:val="22"/>
+        </w:rPr>
+        <w:t>_</w:t>
+      </w:r>
+      <w:proofErr w:type="gramEnd"/>
+      <w:r>
+        <w:rPr>
+          <w:rFonts w:eastAsia="Calibri" w:cs="Calibri"/>
+          <w:i w:val="0"/>
+          <w:iCs/>
+          <w:kern w:val="2"/>
+          <w:szCs w:val="22"/>
+        </w:rPr>
+        <w:t>________</w:t>
+      </w:r>
+      <w:r>
+        <w:rPr>
+          <w:rFonts w:eastAsia="Calibri" w:cs="Calibri"/>
+          <w:i w:val="0"/>
+          <w:iCs/>
+          <w:kern w:val="2"/>
+          <w:szCs w:val="22"/>
+        </w:rPr>
+        <w:t xml:space="preserve">_% </w:t>
+      </w:r>
+    </w:p>
+    <w:p>
+      <w:pPr>
+        <w:widowControl w:val="0"/>
+        <w:tabs>
+          <w:tab w:val="left" w:pos="708"/>
+          <w:tab w:val="left" w:pos="1416"/>
+          <w:tab w:val="left" w:pos="2124"/>
+          <w:tab w:val="left" w:pos="2832"/>
+          <w:tab w:val="left" w:pos="3540"/>
+          <w:tab w:val="left" w:pos="4248"/>
+          <w:tab w:val="left" w:pos="4956"/>
+          <w:tab w:val="left" w:pos="5664"/>
+          <w:tab w:val="left" w:pos="6372"/>
+          <w:tab w:val="left" w:pos="7080"/>
+          <w:tab w:val="left" w:pos="7788"/>
+          <w:tab w:val="left" w:pos="8496"/>
+          <w:tab w:val="left" w:pos="9204"/>
+        </w:tabs>
+        <w:suppressAutoHyphens/>
+        <w:spacing w:line="400" w:lineRule="exact"/>
+        <w:ind w:right="549"/>
+        <w:rPr>
+          <w:i w:val="0"/>
+          <w:iCs/>
+          <w:kern w:val="2"/>
+          <w:szCs w:val="22"/>
+        </w:rPr>
+      </w:pPr>
+      <w:r>
+        <w:rPr>
+          <w:rFonts w:eastAsia="Calibri" w:cs="Calibri"/>
+          <w:b/>
+          <w:bCs/>
+          <w:i w:val="0"/>
+          <w:iCs/>
+          <w:kern w:val="2"/>
+          <w:szCs w:val="22"/>
+        </w:rPr>
+        <w:t>2 -</w:t>
+      </w:r>
+      <w:r>
+        <w:rPr>
+          <w:rFonts w:eastAsia="Calibri" w:cs="Calibri"/>
+          <w:i w:val="0"/>
+          <w:iCs/>
+          <w:kern w:val="2"/>
+          <w:szCs w:val="22"/>
+        </w:rPr>
+        <w:t xml:space="preserve"> Le Parti di comune accordo stabiliscono che eventuali aumenti di deposito prevedano sempre l’applicazione della percentuale come da punto 1. </w:t>
+      </w:r>
+    </w:p>
+    <w:p>
+      <w:pPr>
+        <w:widowControl w:val="0"/>
+        <w:tabs>
+          <w:tab w:val="left" w:pos="708"/>
+          <w:tab w:val="left" w:pos="1416"/>
+          <w:tab w:val="left" w:pos="2124"/>
+          <w:tab w:val="left" w:pos="2832"/>
+          <w:tab w:val="left" w:pos="3540"/>
+          <w:tab w:val="left" w:pos="4248"/>
+          <w:tab w:val="left" w:pos="4956"/>
+          <w:tab w:val="left" w:pos="5664"/>
+          <w:tab w:val="left" w:pos="6372"/>
+          <w:tab w:val="left" w:pos="7080"/>
+          <w:tab w:val="left" w:pos="7788"/>
+          <w:tab w:val="left" w:pos="8496"/>
+          <w:tab w:val="left" w:pos="9204"/>
+        </w:tabs>
+        <w:suppressAutoHyphens/>
+        <w:spacing w:line="400" w:lineRule="exact"/>
+        <w:ind w:right="549"/>
+        <w:rPr>
+          <w:i w:val="0"/>
+          <w:iCs/>
+          <w:kern w:val="2"/>
+          <w:szCs w:val="22"/>
+        </w:rPr>
+      </w:pPr>
+      <w:r>
+        <w:rPr>
+          <w:rFonts w:eastAsia="Calibri" w:cs="Calibri"/>
+          <w:b/>
+          <w:bCs/>
+          <w:i w:val="0"/>
+          <w:iCs/>
+          <w:kern w:val="2"/>
+          <w:szCs w:val="22"/>
+        </w:rPr>
+        <w:t xml:space="preserve">3 - </w:t>
+      </w:r>
+      <w:r>
+        <w:rPr>
+          <w:rFonts w:eastAsia="Calibri" w:cs="Calibri"/>
+          <w:i w:val="0"/>
+          <w:iCs/>
+          <w:kern w:val="2"/>
+          <w:szCs w:val="22"/>
+        </w:rPr>
+        <w:t>Il corrispettivo avverrà tramite consegna di oro fisico da investimento, o in altre modalità comunicate di volta in volta dall’affidante.</w:t>
+      </w:r>
+    </w:p>
+    <w:p>
+      <w:pPr>
+        <w:widowControl w:val="0"/>
+        <w:tabs>
+          <w:tab w:val="left" w:pos="708"/>
+          <w:tab w:val="left" w:pos="1416"/>
+          <w:tab w:val="left" w:pos="2124"/>
+          <w:tab w:val="left" w:pos="2832"/>
+          <w:tab w:val="left" w:pos="3540"/>
+          <w:tab w:val="left" w:pos="4248"/>
+          <w:tab w:val="left" w:pos="4956"/>
+          <w:tab w:val="left" w:pos="5664"/>
+          <w:tab w:val="left" w:pos="6372"/>
+          <w:tab w:val="left" w:pos="7080"/>
+          <w:tab w:val="left" w:pos="7788"/>
+          <w:tab w:val="left" w:pos="8496"/>
+          <w:tab w:val="left" w:pos="9204"/>
+        </w:tabs>
+        <w:suppressAutoHyphens/>
+        <w:spacing w:line="400" w:lineRule="exact"/>
+        <w:ind w:right="549"/>
+        <w:rPr>
+          <w:i w:val="0"/>
+          <w:iCs/>
+          <w:kern w:val="2"/>
+          <w:szCs w:val="22"/>
+        </w:rPr>
+      </w:pPr>
+      <w:r>
+        <w:rPr>
+          <w:rFonts w:eastAsia="Calibri" w:cs="Calibri"/>
+          <w:b/>
+          <w:bCs/>
+          <w:i w:val="0"/>
+          <w:iCs/>
+          <w:kern w:val="2"/>
+          <w:szCs w:val="22"/>
+        </w:rPr>
+        <w:t xml:space="preserve">4 - </w:t>
+      </w:r>
+      <w:r>
+        <w:rPr>
+          <w:rFonts w:eastAsia="Calibri" w:cs="Calibri"/>
+          <w:i w:val="0"/>
+          <w:iCs/>
+          <w:kern w:val="2"/>
+          <w:szCs w:val="22"/>
+        </w:rPr>
+        <w:t xml:space="preserve">Il corrispettivo verrà calcolato dal primo del mese utile successivo alla data del versamento. </w:t>
+      </w:r>
+    </w:p>
+    <w:p>
+      <w:pPr>
+        <w:widowControl w:val="0"/>
+        <w:tabs>
+          <w:tab w:val="left" w:pos="708"/>
+          <w:tab w:val="left" w:pos="1416"/>
+          <w:tab w:val="left" w:pos="2124"/>
+          <w:tab w:val="left" w:pos="2832"/>
+          <w:tab w:val="left" w:pos="3540"/>
+          <w:tab w:val="left" w:pos="4248"/>
+          <w:tab w:val="left" w:pos="4956"/>
+          <w:tab w:val="left" w:pos="5664"/>
+          <w:tab w:val="left" w:pos="6372"/>
+          <w:tab w:val="left" w:pos="7080"/>
+          <w:tab w:val="left" w:pos="7788"/>
+          <w:tab w:val="left" w:pos="8496"/>
+          <w:tab w:val="left" w:pos="9204"/>
+        </w:tabs>
+        <w:suppressAutoHyphens/>
+        <w:spacing w:line="400" w:lineRule="exact"/>
+        <w:ind w:right="549"/>
+        <w:rPr>
+          <w:i w:val="0"/>
+          <w:iCs/>
+          <w:kern w:val="2"/>
+          <w:szCs w:val="22"/>
+        </w:rPr>
+      </w:pPr>
+    </w:p>
+    <w:p>
+      <w:pPr>
+        <w:widowControl w:val="0"/>
+        <w:tabs>
+          <w:tab w:val="left" w:pos="708"/>
+          <w:tab w:val="left" w:pos="1416"/>
+          <w:tab w:val="left" w:pos="2124"/>
+          <w:tab w:val="left" w:pos="2832"/>
+          <w:tab w:val="left" w:pos="3540"/>
+          <w:tab w:val="left" w:pos="4248"/>
+          <w:tab w:val="left" w:pos="4956"/>
+          <w:tab w:val="left" w:pos="5664"/>
+          <w:tab w:val="left" w:pos="6372"/>
+          <w:tab w:val="left" w:pos="7080"/>
+          <w:tab w:val="left" w:pos="7788"/>
+          <w:tab w:val="left" w:pos="8496"/>
+          <w:tab w:val="left" w:pos="9204"/>
+        </w:tabs>
+        <w:suppressAutoHyphens/>
+        <w:spacing w:line="400" w:lineRule="exact"/>
+        <w:ind w:right="549"/>
+        <w:rPr>
+          <w:rFonts w:eastAsia="Calibri" w:cs="Calibri"/>
+          <w:b/>
+          <w:bCs/>
+          <w:i w:val="0"/>
+          <w:iCs/>
+          <w:smallCaps/>
+          <w:kern w:val="2"/>
+          <w:szCs w:val="22"/>
+        </w:rPr>
+      </w:pPr>
+    </w:p>
+    <w:p>
+      <w:pPr>
+        <w:widowControl w:val="0"/>
+        <w:tabs>
+          <w:tab w:val="left" w:pos="708"/>
+          <w:tab w:val="left" w:pos="1416"/>
+          <w:tab w:val="left" w:pos="2124"/>
+          <w:tab w:val="left" w:pos="2832"/>
+          <w:tab w:val="left" w:pos="3540"/>
+          <w:tab w:val="left" w:pos="4248"/>
+          <w:tab w:val="left" w:pos="4956"/>
+          <w:tab w:val="left" w:pos="5664"/>
+          <w:tab w:val="left" w:pos="6372"/>
+          <w:tab w:val="left" w:pos="7080"/>
+          <w:tab w:val="left" w:pos="7788"/>
+          <w:tab w:val="left" w:pos="8496"/>
+          <w:tab w:val="left" w:pos="9204"/>
+        </w:tabs>
+        <w:suppressAutoHyphens/>
+        <w:spacing w:line="400" w:lineRule="exact"/>
+        <w:ind w:right="549"/>
+        <w:rPr>
+          <w:b/>
+          <w:bCs/>
+          <w:i w:val="0"/>
+          <w:iCs/>
+          <w:smallCaps/>
+          <w:kern w:val="2"/>
+          <w:szCs w:val="22"/>
+        </w:rPr>
+      </w:pPr>
+      <w:r>
+        <w:rPr>
+          <w:rFonts w:eastAsia="Calibri" w:cs="Calibri"/>
+          <w:b/>
+          <w:bCs/>
+          <w:i w:val="0"/>
+          <w:iCs/>
+          <w:smallCaps/>
+          <w:kern w:val="2"/>
+          <w:szCs w:val="22"/>
+        </w:rPr>
+        <w:t>Obblighi informativi</w:t>
+      </w:r>
+    </w:p>
+    <w:p>
+      <w:pPr>
+        <w:widowControl w:val="0"/>
+        <w:tabs>
+          <w:tab w:val="left" w:pos="708"/>
+          <w:tab w:val="left" w:pos="1416"/>
+          <w:tab w:val="left" w:pos="2124"/>
+          <w:tab w:val="left" w:pos="2832"/>
+          <w:tab w:val="left" w:pos="3540"/>
+          <w:tab w:val="left" w:pos="4248"/>
+          <w:tab w:val="left" w:pos="4956"/>
+          <w:tab w:val="left" w:pos="5664"/>
+          <w:tab w:val="left" w:pos="6372"/>
+          <w:tab w:val="left" w:pos="7080"/>
+          <w:tab w:val="left" w:pos="7788"/>
+          <w:tab w:val="left" w:pos="8496"/>
+          <w:tab w:val="left" w:pos="9204"/>
+        </w:tabs>
+        <w:suppressAutoHyphens/>
+        <w:spacing w:line="400" w:lineRule="exact"/>
+        <w:ind w:right="549"/>
+        <w:rPr>
+          <w:b/>
+          <w:bCs/>
+          <w:i w:val="0"/>
+          <w:iCs/>
+          <w:smallCaps/>
+          <w:kern w:val="2"/>
+          <w:szCs w:val="22"/>
+        </w:rPr>
+      </w:pPr>
+    </w:p>
+    <w:p>
+      <w:pPr>
+        <w:widowControl w:val="0"/>
+        <w:tabs>
+          <w:tab w:val="left" w:pos="708"/>
+          <w:tab w:val="left" w:pos="1416"/>
+          <w:tab w:val="left" w:pos="2124"/>
+          <w:tab w:val="left" w:pos="2832"/>
+          <w:tab w:val="left" w:pos="3540"/>
+          <w:tab w:val="left" w:pos="4248"/>
+          <w:tab w:val="left" w:pos="4956"/>
+          <w:tab w:val="left" w:pos="5664"/>
+          <w:tab w:val="left" w:pos="6372"/>
+          <w:tab w:val="left" w:pos="7080"/>
+          <w:tab w:val="left" w:pos="7788"/>
+          <w:tab w:val="left" w:pos="8496"/>
+          <w:tab w:val="left" w:pos="9204"/>
+        </w:tabs>
+        <w:suppressAutoHyphens/>
+        <w:spacing w:line="400" w:lineRule="exact"/>
+        <w:ind w:right="549"/>
+        <w:rPr>
+          <w:i w:val="0"/>
+          <w:iCs/>
+          <w:kern w:val="2"/>
+          <w:szCs w:val="22"/>
+        </w:rPr>
+      </w:pPr>
+      <w:r>
+        <w:rPr>
+          <w:rFonts w:eastAsia="Calibri" w:cs="Calibri"/>
+          <w:i w:val="0"/>
+          <w:iCs/>
+          <w:kern w:val="2"/>
+          <w:szCs w:val="22"/>
+        </w:rPr>
+        <w:t>Il depositario adotterà adeguati sistemi di contabilità e di controllo fornendo al depositante le seguenti informazioni:</w:t>
+      </w:r>
+    </w:p>
+    <w:p>
+      <w:pPr>
+        <w:widowControl w:val="0"/>
+        <w:tabs>
+          <w:tab w:val="left" w:pos="708"/>
+          <w:tab w:val="left" w:pos="1416"/>
+          <w:tab w:val="left" w:pos="2124"/>
+          <w:tab w:val="left" w:pos="2832"/>
+          <w:tab w:val="left" w:pos="3540"/>
+          <w:tab w:val="left" w:pos="4248"/>
+          <w:tab w:val="left" w:pos="4956"/>
+          <w:tab w:val="left" w:pos="5664"/>
+          <w:tab w:val="left" w:pos="6372"/>
+          <w:tab w:val="left" w:pos="7080"/>
+          <w:tab w:val="left" w:pos="7788"/>
+          <w:tab w:val="left" w:pos="8496"/>
+          <w:tab w:val="left" w:pos="9204"/>
+        </w:tabs>
+        <w:suppressAutoHyphens/>
+        <w:spacing w:line="400" w:lineRule="exact"/>
+        <w:ind w:right="549"/>
+        <w:rPr>
+          <w:i w:val="0"/>
+          <w:iCs/>
+          <w:kern w:val="2"/>
+          <w:szCs w:val="22"/>
+        </w:rPr>
+      </w:pPr>
+    </w:p>
+    <w:p>
+      <w:pPr>
+        <w:widowControl w:val="0"/>
+        <w:numPr>
+          <w:ilvl w:val="0"/>
+          <w:numId w:val="3"/>
+        </w:numPr>
+        <w:suppressAutoHyphens/>
+        <w:spacing w:after="0" w:line="400" w:lineRule="exact"/>
+        <w:ind w:right="549"/>
+        <w:rPr>
+          <w:rFonts w:eastAsia="Arial Unicode MS" w:cs="Arial Unicode MS"/>
+          <w:b/>
+          <w:bCs/>
+          <w:i w:val="0"/>
+          <w:iCs/>
+          <w:kern w:val="2"/>
+          <w:szCs w:val="22"/>
+        </w:rPr>
+      </w:pPr>
+      <w:r>
+        <w:rPr>
+          <w:rFonts w:cs="Arial Unicode MS"/>
+          <w:i w:val="0"/>
+          <w:iCs/>
+          <w:kern w:val="2"/>
+          <w:szCs w:val="22"/>
+        </w:rPr>
+        <w:t>Tabella riepilogativa che rifletta l’andamento degli interessi su base mensile, dovutamente      ricalcolata in base ad eventuali richieste di svincolo.</w:t>
+      </w:r>
+    </w:p>
+    <w:p>
+      <w:pPr>
+        <w:widowControl w:val="0"/>
+        <w:tabs>
+          <w:tab w:val="left" w:pos="708"/>
+          <w:tab w:val="left" w:pos="1416"/>
+          <w:tab w:val="left" w:pos="2124"/>
+          <w:tab w:val="left" w:pos="2832"/>
+          <w:tab w:val="left" w:pos="3540"/>
+          <w:tab w:val="left" w:pos="4248"/>
+          <w:tab w:val="left" w:pos="4956"/>
+          <w:tab w:val="left" w:pos="5664"/>
+          <w:tab w:val="left" w:pos="6372"/>
+          <w:tab w:val="left" w:pos="7080"/>
+          <w:tab w:val="left" w:pos="7788"/>
+          <w:tab w:val="left" w:pos="8496"/>
+          <w:tab w:val="left" w:pos="9204"/>
+        </w:tabs>
+        <w:suppressAutoHyphens/>
+        <w:spacing w:line="400" w:lineRule="exact"/>
+        <w:ind w:right="549" w:firstLine="120"/>
+        <w:rPr>
+          <w:i w:val="0"/>
+          <w:iCs/>
+          <w:kern w:val="2"/>
+          <w:szCs w:val="22"/>
+        </w:rPr>
+      </w:pPr>
+    </w:p>
+    <w:p>
+      <w:pPr>
+        <w:widowControl w:val="0"/>
+        <w:tabs>
+          <w:tab w:val="left" w:pos="708"/>
+          <w:tab w:val="left" w:pos="1416"/>
+          <w:tab w:val="left" w:pos="2124"/>
+          <w:tab w:val="left" w:pos="2832"/>
+          <w:tab w:val="left" w:pos="3540"/>
+          <w:tab w:val="left" w:pos="4248"/>
+          <w:tab w:val="left" w:pos="4956"/>
+          <w:tab w:val="left" w:pos="5664"/>
+          <w:tab w:val="left" w:pos="6372"/>
+          <w:tab w:val="left" w:pos="7080"/>
+          <w:tab w:val="left" w:pos="7788"/>
+          <w:tab w:val="left" w:pos="8496"/>
+          <w:tab w:val="left" w:pos="9204"/>
+        </w:tabs>
+        <w:suppressAutoHyphens/>
+        <w:spacing w:line="400" w:lineRule="exact"/>
+        <w:ind w:right="549"/>
+        <w:rPr>
+          <w:i w:val="0"/>
+          <w:iCs/>
+          <w:kern w:val="2"/>
+          <w:szCs w:val="22"/>
+        </w:rPr>
+      </w:pPr>
+    </w:p>
+    <w:p>
+      <w:pPr>
+        <w:widowControl w:val="0"/>
+        <w:tabs>
+          <w:tab w:val="left" w:pos="708"/>
+          <w:tab w:val="left" w:pos="1416"/>
+          <w:tab w:val="left" w:pos="2124"/>
+          <w:tab w:val="left" w:pos="2832"/>
+          <w:tab w:val="left" w:pos="3540"/>
+          <w:tab w:val="left" w:pos="4248"/>
+          <w:tab w:val="left" w:pos="4956"/>
+          <w:tab w:val="left" w:pos="5664"/>
+          <w:tab w:val="left" w:pos="6372"/>
+          <w:tab w:val="left" w:pos="7080"/>
+          <w:tab w:val="left" w:pos="7788"/>
+          <w:tab w:val="left" w:pos="8496"/>
+          <w:tab w:val="left" w:pos="9204"/>
+        </w:tabs>
+        <w:suppressAutoHyphens/>
+        <w:spacing w:line="400" w:lineRule="exact"/>
+        <w:ind w:right="549"/>
+        <w:rPr>
+          <w:rFonts w:eastAsia="Calibri" w:cs="Calibri"/>
+          <w:b/>
+          <w:bCs/>
+          <w:i w:val="0"/>
+          <w:iCs/>
+          <w:smallCaps/>
+          <w:kern w:val="2"/>
+          <w:szCs w:val="22"/>
+        </w:rPr>
+      </w:pPr>
+    </w:p>
+    <w:p>
+      <w:pPr>
+        <w:widowControl w:val="0"/>
+        <w:tabs>
+          <w:tab w:val="left" w:pos="708"/>
+          <w:tab w:val="left" w:pos="1416"/>
+          <w:tab w:val="left" w:pos="2124"/>
+          <w:tab w:val="left" w:pos="2832"/>
+          <w:tab w:val="left" w:pos="3540"/>
+          <w:tab w:val="left" w:pos="4248"/>
+          <w:tab w:val="left" w:pos="4956"/>
+          <w:tab w:val="left" w:pos="5664"/>
+          <w:tab w:val="left" w:pos="6372"/>
+          <w:tab w:val="left" w:pos="7080"/>
+          <w:tab w:val="left" w:pos="7788"/>
+          <w:tab w:val="left" w:pos="8496"/>
+          <w:tab w:val="left" w:pos="9204"/>
+        </w:tabs>
+        <w:suppressAutoHyphens/>
+        <w:spacing w:line="400" w:lineRule="exact"/>
+        <w:ind w:right="549"/>
+        <w:rPr>
+          <w:rFonts w:eastAsia="Calibri" w:cs="Calibri"/>
+          <w:b/>
+          <w:bCs/>
+          <w:i w:val="0"/>
+          <w:iCs/>
+          <w:smallCaps/>
+          <w:kern w:val="2"/>
+          <w:szCs w:val="22"/>
+        </w:rPr>
+      </w:pPr>
+    </w:p>
+    <w:p>
+      <w:pPr>
+        <w:widowControl w:val="0"/>
+        <w:tabs>
+          <w:tab w:val="left" w:pos="708"/>
+          <w:tab w:val="left" w:pos="1416"/>
+          <w:tab w:val="left" w:pos="2124"/>
+          <w:tab w:val="left" w:pos="2832"/>
+          <w:tab w:val="left" w:pos="3540"/>
+          <w:tab w:val="left" w:pos="4248"/>
+          <w:tab w:val="left" w:pos="4956"/>
+          <w:tab w:val="left" w:pos="5664"/>
+          <w:tab w:val="left" w:pos="6372"/>
+          <w:tab w:val="left" w:pos="7080"/>
+          <w:tab w:val="left" w:pos="7788"/>
+          <w:tab w:val="left" w:pos="8496"/>
+          <w:tab w:val="left" w:pos="9204"/>
+        </w:tabs>
+        <w:suppressAutoHyphens/>
+        <w:spacing w:line="400" w:lineRule="exact"/>
+        <w:ind w:right="549"/>
+        <w:rPr>
+          <w:rFonts w:eastAsia="Calibri" w:cs="Calibri"/>
+          <w:b/>
+          <w:bCs/>
+          <w:i w:val="0"/>
+          <w:iCs/>
+          <w:smallCaps/>
+          <w:kern w:val="2"/>
+          <w:szCs w:val="22"/>
+        </w:rPr>
+      </w:pPr>
+    </w:p>
+    <w:p>
+      <w:pPr>
+        <w:widowControl w:val="0"/>
+        <w:tabs>
+          <w:tab w:val="left" w:pos="708"/>
+          <w:tab w:val="left" w:pos="1416"/>
+          <w:tab w:val="left" w:pos="2124"/>
+          <w:tab w:val="left" w:pos="2832"/>
+          <w:tab w:val="left" w:pos="3540"/>
+          <w:tab w:val="left" w:pos="4248"/>
+          <w:tab w:val="left" w:pos="4956"/>
+          <w:tab w:val="left" w:pos="5664"/>
+          <w:tab w:val="left" w:pos="6372"/>
+          <w:tab w:val="left" w:pos="7080"/>
+          <w:tab w:val="left" w:pos="7788"/>
+          <w:tab w:val="left" w:pos="8496"/>
+          <w:tab w:val="left" w:pos="9204"/>
+        </w:tabs>
+        <w:suppressAutoHyphens/>
+        <w:spacing w:line="400" w:lineRule="exact"/>
+        <w:ind w:right="549"/>
+        <w:rPr>
+          <w:rFonts w:eastAsia="Calibri" w:cs="Calibri"/>
+          <w:b/>
+          <w:bCs/>
+          <w:i w:val="0"/>
+          <w:iCs/>
+          <w:smallCaps/>
+          <w:kern w:val="2"/>
+          <w:szCs w:val="22"/>
+        </w:rPr>
+      </w:pPr>
+    </w:p>
+    <w:p>
+      <w:pPr>
+        <w:widowControl w:val="0"/>
+        <w:tabs>
+          <w:tab w:val="left" w:pos="708"/>
+          <w:tab w:val="left" w:pos="1416"/>
+          <w:tab w:val="left" w:pos="2124"/>
+          <w:tab w:val="left" w:pos="2832"/>
+          <w:tab w:val="left" w:pos="3540"/>
+          <w:tab w:val="left" w:pos="4248"/>
+          <w:tab w:val="left" w:pos="4956"/>
+          <w:tab w:val="left" w:pos="5664"/>
+          <w:tab w:val="left" w:pos="6372"/>
+          <w:tab w:val="left" w:pos="7080"/>
+          <w:tab w:val="left" w:pos="7788"/>
+          <w:tab w:val="left" w:pos="8496"/>
+          <w:tab w:val="left" w:pos="9204"/>
+        </w:tabs>
+        <w:suppressAutoHyphens/>
+        <w:spacing w:line="400" w:lineRule="exact"/>
+        <w:ind w:right="549"/>
+        <w:rPr>
+          <w:rFonts w:eastAsia="Calibri" w:cs="Calibri"/>
+          <w:b/>
+          <w:bCs/>
+          <w:i w:val="0"/>
+          <w:iCs/>
+          <w:smallCaps/>
+          <w:kern w:val="2"/>
+          <w:szCs w:val="22"/>
+        </w:rPr>
+      </w:pPr>
+    </w:p>
+    <w:p>
+      <w:pPr>
+        <w:widowControl w:val="0"/>
+        <w:tabs>
+          <w:tab w:val="left" w:pos="708"/>
+          <w:tab w:val="left" w:pos="1416"/>
+          <w:tab w:val="left" w:pos="2124"/>
+          <w:tab w:val="left" w:pos="2832"/>
+          <w:tab w:val="left" w:pos="3540"/>
+          <w:tab w:val="left" w:pos="4248"/>
+          <w:tab w:val="left" w:pos="4956"/>
+          <w:tab w:val="left" w:pos="5664"/>
+          <w:tab w:val="left" w:pos="6372"/>
+          <w:tab w:val="left" w:pos="7080"/>
+          <w:tab w:val="left" w:pos="7788"/>
+          <w:tab w:val="left" w:pos="8496"/>
+          <w:tab w:val="left" w:pos="9204"/>
+        </w:tabs>
+        <w:suppressAutoHyphens/>
+        <w:spacing w:line="400" w:lineRule="exact"/>
+        <w:ind w:right="549"/>
+        <w:rPr>
+          <w:rFonts w:eastAsia="Calibri" w:cs="Calibri"/>
+          <w:b/>
+          <w:bCs/>
+          <w:i w:val="0"/>
+          <w:iCs/>
+          <w:smallCaps/>
+          <w:kern w:val="2"/>
+          <w:szCs w:val="22"/>
+        </w:rPr>
+      </w:pPr>
+    </w:p>
+    <w:p>
+      <w:pPr>
+        <w:widowControl w:val="0"/>
+        <w:tabs>
+          <w:tab w:val="left" w:pos="708"/>
+          <w:tab w:val="left" w:pos="1416"/>
+          <w:tab w:val="left" w:pos="2124"/>
+          <w:tab w:val="left" w:pos="2832"/>
+          <w:tab w:val="left" w:pos="3540"/>
+          <w:tab w:val="left" w:pos="4248"/>
+          <w:tab w:val="left" w:pos="4956"/>
+          <w:tab w:val="left" w:pos="5664"/>
+          <w:tab w:val="left" w:pos="6372"/>
+          <w:tab w:val="left" w:pos="7080"/>
+          <w:tab w:val="left" w:pos="7788"/>
+          <w:tab w:val="left" w:pos="8496"/>
+          <w:tab w:val="left" w:pos="9204"/>
+        </w:tabs>
+        <w:suppressAutoHyphens/>
+        <w:spacing w:line="400" w:lineRule="exact"/>
+        <w:ind w:right="549"/>
+        <w:rPr>
+          <w:rFonts w:eastAsia="Calibri" w:cs="Calibri"/>
+          <w:b/>
+          <w:bCs/>
+          <w:i w:val="0"/>
+          <w:iCs/>
+          <w:smallCaps/>
+          <w:kern w:val="2"/>
+          <w:szCs w:val="22"/>
+        </w:rPr>
+      </w:pPr>
+    </w:p>
+    <w:p>
+      <w:pPr>
+        <w:widowControl w:val="0"/>
+        <w:tabs>
+          <w:tab w:val="left" w:pos="708"/>
+          <w:tab w:val="left" w:pos="1416"/>
+          <w:tab w:val="left" w:pos="2124"/>
+          <w:tab w:val="left" w:pos="2832"/>
+          <w:tab w:val="left" w:pos="3540"/>
+          <w:tab w:val="left" w:pos="4248"/>
+          <w:tab w:val="left" w:pos="4956"/>
+          <w:tab w:val="left" w:pos="5664"/>
+          <w:tab w:val="left" w:pos="6372"/>
+          <w:tab w:val="left" w:pos="7080"/>
+          <w:tab w:val="left" w:pos="7788"/>
+          <w:tab w:val="left" w:pos="8496"/>
+          <w:tab w:val="left" w:pos="9204"/>
+        </w:tabs>
+        <w:suppressAutoHyphens/>
+        <w:spacing w:line="400" w:lineRule="exact"/>
+        <w:ind w:right="549"/>
+        <w:rPr>
+          <w:i w:val="0"/>
+          <w:iCs/>
+          <w:kern w:val="2"/>
+          <w:szCs w:val="22"/>
+        </w:rPr>
+      </w:pPr>
+      <w:r>
+        <w:rPr>
+          <w:b/>
+          <w:noProof/>
+          <w:u w:val="single" w:color="000000"/>
+        </w:rPr>
+        <mc:AlternateContent>
+          <mc:Choice Requires="wps">
+            <w:drawing>
+              <wp:anchor distT="0" distB="0" distL="114300" distR="114300" simplePos="0" relativeHeight="251741184" behindDoc="0" locked="0" layoutInCell="1" allowOverlap="1" wp14:anchorId="27D9F7C4" wp14:editId="5680F9FB">
+                <wp:simplePos x="0" y="0"/>
+                <wp:positionH relativeFrom="column">
+                  <wp:posOffset>409575</wp:posOffset>
+                </wp:positionH>
+                <wp:positionV relativeFrom="paragraph">
+                  <wp:posOffset>75565</wp:posOffset>
+                </wp:positionV>
+                <wp:extent cx="2444750" cy="153035"/>
+                <wp:effectExtent l="0" t="0" r="12700" b="0"/>
+                <wp:wrapNone/>
+                <wp:docPr id="37" name="Casella di testo 37"/>
+                <wp:cNvGraphicFramePr/>
+                <a:graphic xmlns:a="http://schemas.openxmlformats.org/drawingml/2006/main">
+                  <a:graphicData uri="http://schemas.microsoft.com/office/word/2010/wordprocessingShape">
+                    <wps:wsp>
+                      <wps:cNvSpPr txBox="1"/>
+                      <wps:spPr>
+                        <a:xfrm>
+                          <a:off x="0" y="0"/>
+                          <a:ext cx="2444750" cy="153035"/>
+                        </a:xfrm>
+                        <a:prstGeom prst="rect">
+                          <a:avLst/>
+                        </a:prstGeom>
+                        <a:noFill/>
+                        <a:ln w="6350">
+                          <a:noFill/>
+                        </a:ln>
+                      </wps:spPr>
+                      <wps:txbx>
+                        <w:txbxContent>
+                          <w:p>
+                            <w:pPr>
+                              <w:pStyle w:val="TagSignRequest"/>
+                            </w:pPr>
+                            <w:r>
+                              <w:t>[</w:t>
+                            </w:r>
+                            <w:r>
+                              <w:t>[</w:t>
+                            </w:r>
+                            <w:r>
+                              <w:t>t|1</w:t>
+                            </w:r>
+                            <w:r>
+                              <w:t>|</w:t>
+                            </w:r>
+                            <w:proofErr w:type="gramStart"/>
+                            <w:r>
+                              <w:t>id:</w:t>
+                            </w:r>
+                            <w:r>
+                              <w:rPr>
+                                <w:sz w:val="16"/>
+                                <w:szCs w:val="16"/>
+                              </w:rPr>
+                              <w:t>contractDate</w:t>
+                            </w:r>
+                            <w:proofErr w:type="gramEnd"/>
+                            <w:r>
+                              <w:rPr>
+                                <w:sz w:val="16"/>
+                                <w:szCs w:val="16"/>
+                              </w:rPr>
+                              <w:t xml:space="preserve">     </w:t>
+                            </w:r>
+                            <w:r>
+                              <w:t xml:space="preserve">    </w:t>
+                            </w:r>
+                            <w:r>
+                              <w:t>]]</w:t>
+                            </w:r>
+                          </w:p>
+                        </w:txbxContent>
+                      </wps:txbx>
+                      <wps:bodyPr rot="0" spcFirstLastPara="0" vertOverflow="overflow" horzOverflow="overflow" vert="horz" wrap="square" lIns="0" tIns="0" rIns="0" bIns="0" numCol="1" spcCol="0" rtlCol="0" fromWordArt="0" anchor="t" anchorCtr="0" forceAA="0" compatLnSpc="1">
+                        <a:prstTxWarp prst="textNoShape">
+                          <a:avLst/>
+                        </a:prstTxWarp>
+                        <a:noAutofit/>
+                      </wps:bodyPr>
+                    </wps:wsp>
+                  </a:graphicData>
+                </a:graphic>
+                <wp14:sizeRelH relativeFrom="margin">
+                  <wp14:pctWidth>0</wp14:pctWidth>
+                </wp14:sizeRelH>
+                <wp14:sizeRelV relativeFrom="margin">
+                  <wp14:pctHeight>0</wp14:pctHeight>
+                </wp14:sizeRelV>
+              </wp:anchor>
+            </w:drawing>
+          </mc:Choice>
+          <mc:Fallback>
+            <w:pict>
+              <v:shape w14:anchorId="27D9F7C4" id="Casella di testo 37" o:spid="_x0000_s1069" type="#_x0000_t202" style="position:absolute;left:0;text-align:left;margin-left:32.25pt;margin-top:5.95pt;width:192.5pt;height:12.05pt;z-index:251741184;visibility:visible;mso-wrap-style:square;mso-width-percent:0;mso-height-percent:0;mso-wrap-distance-left:9pt;mso-wrap-distance-top:0;mso-wrap-distance-right:9pt;mso-wrap-distance-bottom:0;mso-position-horizontal:absolute;mso-position-horizontal-relative:text;mso-position-vertical:absolute;mso-position-vertical-relative:text;mso-width-percent:0;mso-height-percent:0;mso-width-relative:margin;mso-height-relative:margin;v-text-anchor:top" o:gfxdata="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" filled="f" stroked="f" strokeweight=".5pt">
+                <v:textbox inset="0,0,0,0">
+                  <w:txbxContent>
+                    <w:p>
+                      <w:pPr>
+                        <w:pStyle w:val="TagSignRequest"/>
+                      </w:pPr>
+                      <w:r>
+                        <w:t>[</w:t>
+                      </w:r>
+                      <w:r>
+                        <w:t>[</w:t>
+                      </w:r>
+                      <w:r>
+                        <w:t>t|1</w:t>
+                      </w:r>
+                      <w:r>
+                        <w:t>|</w:t>
+                      </w:r>
+                      <w:proofErr w:type="gramStart"/>
+                      <w:r>
+                        <w:t>id:</w:t>
+                      </w:r>
+                      <w:r>
+                        <w:rPr>
+                          <w:sz w:val="16"/>
+                          <w:szCs w:val="16"/>
+                        </w:rPr>
+                        <w:t>contractDate</w:t>
+                      </w:r>
+                      <w:proofErr w:type="gramEnd"/>
+                      <w:r>
+                        <w:rPr>
+                          <w:sz w:val="16"/>
+                          <w:szCs w:val="16"/>
+                        </w:rPr>
+                        <w:t xml:space="preserve">     </w:t>
+                      </w:r>
+                      <w:r>
+                        <w:t xml:space="preserve">    </w:t>
+                      </w:r>
+                      <w:r>
+                        <w:t>]]</w:t>
+                      </w:r>
+                    </w:p>
+                  </w:txbxContent>
+                </v:textbox>
+              </v:shape>
+            </w:pict>
+          </mc:Fallback>
+        </mc:AlternateContent>
+      </w:r>
+      <w:r>
+        <w:rPr>
+          <w:rFonts w:eastAsia="Calibri" w:cs="Calibri"/>
+          <w:b/>
+          <w:bCs/>
+          <w:i w:val="0"/>
+          <w:iCs/>
+          <w:smallCaps/>
+          <w:kern w:val="2"/>
+          <w:szCs w:val="22"/>
+        </w:rPr>
+        <w:t xml:space="preserve">data   </w:t>
+      </w:r>
+      <w:r>
+        <w:rPr>
+          <w:b/>
+          <w:bCs/>
+          <w:i w:val="0"/>
+          <w:iCs/>
+          <w:smallCaps/>
+          <w:kern w:val="2"/>
+          <w:szCs w:val="22"/>
+        </w:rPr>
+        <w:t xml:space="preserve"> ____</w:t>
+      </w:r>
+      <w:r>
+        <w:rPr>
+          <w:b/>
+          <w:bCs/>
+          <w:i w:val="0"/>
+          <w:iCs/>
+          <w:smallCaps/>
+          <w:kern w:val="2"/>
+          <w:szCs w:val="22"/>
+        </w:rPr>
+        <w:t>_</w:t>
+      </w:r>
+      <w:r>
+        <w:rPr>
+          <w:b/>
+          <w:bCs/>
+          <w:i w:val="0"/>
+          <w:iCs/>
+          <w:smallCaps/>
+          <w:kern w:val="2"/>
+          <w:szCs w:val="22"/>
+        </w:rPr>
+        <w:t>____</w:t>
+      </w:r>
+      <w:r>
+        <w:rPr>
+          <w:b/>
+          <w:bCs/>
+          <w:i w:val="0"/>
+          <w:iCs/>
+          <w:smallCaps/>
+          <w:kern w:val="2"/>
+          <w:szCs w:val="22"/>
+        </w:rPr>
+        <w:t>_</w:t>
+      </w:r>
+      <w:r>
+        <w:rPr>
+          <w:b/>
+          <w:bCs/>
+          <w:i w:val="0"/>
+          <w:iCs/>
+          <w:smallCaps/>
+          <w:kern w:val="2"/>
+          <w:szCs w:val="22"/>
+        </w:rPr>
+        <w:t>________</w:t>
+      </w:r>
+    </w:p>
+    <w:p>
+      <w:pPr>
+        <w:widowControl w:val="0"/>
+        <w:tabs>
+          <w:tab w:val="left" w:pos="708"/>
+          <w:tab w:val="left" w:pos="1416"/>
+          <w:tab w:val="left" w:pos="2124"/>
+          <w:tab w:val="left" w:pos="2832"/>
+          <w:tab w:val="left" w:pos="3540"/>
+          <w:tab w:val="left" w:pos="4248"/>
+          <w:tab w:val="left" w:pos="4956"/>
+          <w:tab w:val="left" w:pos="5664"/>
+          <w:tab w:val="left" w:pos="6372"/>
+          <w:tab w:val="left" w:pos="7080"/>
+          <w:tab w:val="left" w:pos="7788"/>
+          <w:tab w:val="left" w:pos="8496"/>
+          <w:tab w:val="left" w:pos="9204"/>
+        </w:tabs>
+        <w:suppressAutoHyphens/>
+        <w:spacing w:after="200" w:line="340" w:lineRule="exact"/>
+        <w:ind w:right="549"/>
+        <w:rPr>
+          <w:b/>
+          <w:bCs/>
+          <w:i w:val="0"/>
+          <w:iCs/>
+          <w:kern w:val="2"/>
+          <w:szCs w:val="22"/>
+        </w:rPr>
+      </w:pPr>
+      <w:r>
+        <w:rPr>
+          <w:b/>
+          <w:noProof/>
+          <w:u w:val="single" w:color="000000"/>
+        </w:rPr>
+        <mc:AlternateContent>
+          <mc:Choice Requires="wps">
+            <w:drawing>
+              <wp:anchor distT="0" distB="0" distL="114300" distR="114300" simplePos="0" relativeHeight="251745280" behindDoc="0" locked="0" layoutInCell="1" allowOverlap="1" wp14:anchorId="2133AEB5" wp14:editId="66473E1B">
+                <wp:simplePos x="0" y="0"/>
+                <wp:positionH relativeFrom="column">
+                  <wp:posOffset>1381125</wp:posOffset>
+                </wp:positionH>
+                <wp:positionV relativeFrom="paragraph">
+                  <wp:posOffset>169545</wp:posOffset>
+                </wp:positionV>
+                <wp:extent cx="3234519" cy="354842"/>
+                <wp:effectExtent l="0" t="0" r="4445" b="7620"/>
+                <wp:wrapNone/>
+                <wp:docPr id="39" name="Casella di testo 39"/>
+                <wp:cNvGraphicFramePr/>
+                <a:graphic xmlns:a="http://schemas.openxmlformats.org/drawingml/2006/main">
+                  <a:graphicData uri="http://schemas.microsoft.com/office/word/2010/wordprocessingShape">
+                    <wps:wsp>
+                      <wps:cNvSpPr txBox="1"/>
+                      <wps:spPr>
+                        <a:xfrm>
+                          <a:off x="0" y="0"/>
+                          <a:ext cx="3234519" cy="354842"/>
+                        </a:xfrm>
+                        <a:prstGeom prst="rect">
+                          <a:avLst/>
+                        </a:prstGeom>
+                        <a:noFill/>
+                        <a:ln w="6350">
+                          <a:noFill/>
+                        </a:ln>
+                      </wps:spPr>
+                      <wps:txbx>
+                        <w:txbxContent>
+                          <w:p>
+                            <w:pPr>
+                              <w:spacing w:after="0" w:line="256" w:lineRule="auto"/>
+                              <w:ind w:left="0" w:firstLine="0"/>
+                              <w:rPr>
+                                <w:color w:val="FFFFFF" w:themeColor="background1"/>
+                                <w:sz w:val="40"/>
+                                <w:szCs w:val="44"/>
+                              </w:rPr>
+                            </w:pPr>
+                            <w:r>
+                              <w:rPr>
+                                <w:b/>
+                                <w:color w:val="FFFFFF" w:themeColor="background1"/>
+                                <w:sz w:val="40"/>
+                                <w:szCs w:val="44"/>
+                              </w:rPr>
+                              <w:t xml:space="preserve"> [[s|0                                   </w:t>
+                            </w:r>
+                            <w:proofErr w:type="gramStart"/>
+                            <w:r>
+                              <w:rPr>
+                                <w:b/>
+                                <w:color w:val="FFFFFF" w:themeColor="background1"/>
+                                <w:sz w:val="40"/>
+                                <w:szCs w:val="44"/>
+                              </w:rPr>
+                              <w:t xml:space="preserve">  ]</w:t>
+                            </w:r>
+                            <w:proofErr w:type="gramEnd"/>
+                            <w:r>
+                              <w:rPr>
+                                <w:b/>
+                                <w:color w:val="FFFFFF" w:themeColor="background1"/>
+                                <w:sz w:val="40"/>
+                                <w:szCs w:val="44"/>
+                              </w:rPr>
+                              <w:t>]</w:t>
+                            </w:r>
+                          </w:p>
+                          <w:p>
+                            <w:pPr>
+                              <w:pStyle w:val="TagSignRequest"/>
+                            </w:pPr>
+                          </w:p>
+                        </w:txbxContent>
+                      </wps:txbx>
+                      <wps:bodyPr rot="0" spcFirstLastPara="0" vertOverflow="overflow" horzOverflow="overflow" vert="horz" wrap="square" lIns="0" tIns="0" rIns="0" bIns="0" numCol="1" spcCol="0" rtlCol="0" fromWordArt="0" anchor="t" anchorCtr="0" forceAA="0" compatLnSpc="1">
+                        <a:prstTxWarp prst="textNoShape">
+                          <a:avLst/>
+                        </a:prstTxWarp>
+                        <a:noAutofit/>
+                      </wps:bodyPr>
+                    </wps:wsp>
+                  </a:graphicData>
+                </a:graphic>
+                <wp14:sizeRelH relativeFrom="margin">
+                  <wp14:pctWidth>0</wp14:pctWidth>
+                </wp14:sizeRelH>
+                <wp14:sizeRelV relativeFrom="margin">
+                  <wp14:pctHeight>0</wp14:pctHeight>
+                </wp14:sizeRelV>
+              </wp:anchor>
+            </w:drawing>
+          </mc:Choice>
+          <mc:Fallback>
+            <w:pict>
+              <v:shape w14:anchorId="2133AEB5" id="Casella di testo 39" o:spid="_x0000_s1070" type="#_x0000_t202" style="position:absolute;left:0;text-align:left;margin-left:108.75pt;margin-top:13.35pt;width:254.7pt;height:27.95pt;z-index:251745280;visibility:visible;mso-wrap-style:square;mso-width-percent:0;mso-height-percent:0;mso-wrap-distance-left:9pt;mso-wrap-distance-top:0;mso-wrap-distance-right:9pt;mso-wrap-distance-bottom:0;mso-position-horizontal:absolute;mso-position-horizontal-relative:text;mso-position-vertical:absolute;mso-position-vertical-relative:text;mso-width-percent:0;mso-height-percent:0;mso-width-relative:margin;mso-height-relative:margin;v-text-anchor:top" o:gfxdata="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" filled="f" stroked="f" strokeweight=".5pt">
+                <v:textbox inset="0,0,0,0">
+                  <w:txbxContent>
+                    <w:p>
+                      <w:pPr>
+                        <w:spacing w:after="0" w:line="256" w:lineRule="auto"/>
+                        <w:ind w:left="0" w:firstLine="0"/>
+                        <w:rPr>
+                          <w:color w:val="FFFFFF" w:themeColor="background1"/>
+                          <w:sz w:val="40"/>
+                          <w:szCs w:val="44"/>
+                        </w:rPr>
+                      </w:pPr>
+                      <w:r>
+                        <w:rPr>
+                          <w:b/>
+                          <w:color w:val="FFFFFF" w:themeColor="background1"/>
+                          <w:sz w:val="40"/>
+                          <w:szCs w:val="44"/>
+                        </w:rPr>
+                        <w:t xml:space="preserve"> [[s|0                                   </w:t>
+                      </w:r>
+                      <w:proofErr w:type="gramStart"/>
+                      <w:r>
+                        <w:rPr>
+                          <w:b/>
+                          <w:color w:val="FFFFFF" w:themeColor="background1"/>
+                          <w:sz w:val="40"/>
+                          <w:szCs w:val="44"/>
+                        </w:rPr>
+                        <w:t xml:space="preserve">  ]</w:t>
+                      </w:r>
+                      <w:proofErr w:type="gramEnd"/>
+                      <w:r>
+                        <w:rPr>
+                          <w:b/>
+                          <w:color w:val="FFFFFF" w:themeColor="background1"/>
+                          <w:sz w:val="40"/>
+                          <w:szCs w:val="44"/>
+                        </w:rPr>
+                        <w:t>]</w:t>
+                      </w:r>
+                    </w:p>
+                    <w:p>
+                      <w:pPr>
+                        <w:pStyle w:val="TagSignRequest"/>
+                      </w:pPr>
+                    </w:p>
+                  </w:txbxContent>
+                </v:textbox>
+              </v:shape>
+            </w:pict>
+          </mc:Fallback>
+        </mc:AlternateContent>
+      </w:r>
+      <w:r>
+        <w:rPr>
+          <w:rFonts w:eastAsia="Arial Unicode MS"/>
+          <w:i w:val="0"/>
+          <w:noProof/>
+          <w:color w:val="auto"/>
+          <w:sz w:val="24"/>
+          <w:lang w:val="en-US"/>
+        </w:rPr>
+        <w:drawing>
+          <wp:anchor distT="0" distB="0" distL="114300" distR="114300" simplePos="0" relativeHeight="251739136" behindDoc="0" locked="0" layoutInCell="1" allowOverlap="1" wp14:anchorId="6289D290" wp14:editId="3E0F8A29">
+            <wp:simplePos x="0" y="0"/>
+            <wp:positionH relativeFrom="margin">
+              <wp:posOffset>1866900</wp:posOffset>
+            </wp:positionH>
+            <wp:positionV relativeFrom="paragraph">
+              <wp:posOffset>146050</wp:posOffset>
+            </wp:positionV>
+            <wp:extent cx="1990726" cy="437450"/>
+            <wp:effectExtent l="0" t="0" r="0" b="0"/>
+            <wp:wrapNone/>
+            <wp:docPr id="5" name="Immagine 5" descr="Immagine che contiene testo&#10;&#10;Descrizione generata automaticamente"/>
+            <wp:cNvGraphicFramePr>
+              <a:graphicFrameLocks xmlns:a="http://schemas.openxmlformats.org/drawingml/2006/main" noChangeAspect="1"/>
+            </wp:cNvGraphicFramePr>
+            <a:graphic xmlns:a="http://schemas.openxmlformats.org/drawingml/2006/main">
+              <a:graphicData uri="http://schemas.openxmlformats.org/drawingml/2006/picture">
+                <pic:pic xmlns:pic="http://schemas.openxmlformats.org/drawingml/2006/picture">
+                  <pic:nvPicPr>
+                    <pic:cNvPr id="5" name="Immagine 5" descr="Immagine che contiene testo&#10;&#10;Descrizione generata automaticamente"/>
+                    <pic:cNvPicPr>
+                      <a:picLocks noChangeAspect="1" noChangeArrowheads="1"/>
+                    </pic:cNvPicPr>
+                  </pic:nvPicPr>
+                  <pic:blipFill>
+                    <a:blip r:embed="rId8" cstate="print">
+                      <a:extLst>
+                        <a:ext uri="{28A0092B-C50C-407E-A947-70E740481C1C}">
+                          <a14:useLocalDpi xmlns:a14="http://schemas.microsoft.com/office/drawing/2010/main" val="0"/>
+                        </a:ext>
+                      </a:extLst>
+                    </a:blip>
+                    <a:srcRect/>
+                    <a:stretch>
+                      <a:fillRect/>
+                    </a:stretch>
+                  </pic:blipFill>
+                  <pic:spPr bwMode="auto">
+                    <a:xfrm>
+                      <a:off x="0" y="0"/>
+                      <a:ext cx="1990726" cy="437450"/>
+                    </a:xfrm>
+                    <a:prstGeom prst="rect">
+                      <a:avLst/>
+                    </a:prstGeom>
+                    <a:noFill/>
+                  </pic:spPr>
+                </pic:pic>
+              </a:graphicData>
+            </a:graphic>
+            <wp14:sizeRelH relativeFrom="page">
+              <wp14:pctWidth>0</wp14:pctWidth>
+            </wp14:sizeRelH>
+            <wp14:sizeRelV relativeFrom="page">
+              <wp14:pctHeight>0</wp14:pctHeight>
+            </wp14:sizeRelV>
+          </wp:anchor>
+        </w:drawing>
+      </w:r>
+    </w:p>
+    <w:p>
+      <w:pPr>
+        <w:widowControl w:val="0"/>
+        <w:tabs>
+          <w:tab w:val="left" w:pos="708"/>
+          <w:tab w:val="left" w:pos="1416"/>
+          <w:tab w:val="left" w:pos="2124"/>
+          <w:tab w:val="left" w:pos="2832"/>
+          <w:tab w:val="left" w:pos="3540"/>
+          <w:tab w:val="left" w:pos="4248"/>
+          <w:tab w:val="left" w:pos="4956"/>
+          <w:tab w:val="left" w:pos="5664"/>
+          <w:tab w:val="left" w:pos="6372"/>
+          <w:tab w:val="left" w:pos="7080"/>
+          <w:tab w:val="left" w:pos="7788"/>
+          <w:tab w:val="left" w:pos="8496"/>
+          <w:tab w:val="left" w:pos="9204"/>
+        </w:tabs>
+        <w:suppressAutoHyphens/>
+        <w:spacing w:after="200" w:line="340" w:lineRule="exact"/>
+        <w:ind w:left="703" w:right="549" w:hanging="703"/>
+        <w:rPr>
+          <w:i w:val="0"/>
+          <w:iCs/>
+          <w:kern w:val="2"/>
+          <w:szCs w:val="22"/>
+        </w:rPr>
+      </w:pPr>
+      <w:r>
+        <w:rPr>
+          <w:rFonts w:eastAsia="Calibri" w:cs="Calibri"/>
+          <w:b/>
+          <w:bCs/>
+          <w:i w:val="0"/>
+          <w:iCs/>
+          <w:kern w:val="2"/>
+          <w:szCs w:val="22"/>
+        </w:rPr>
+        <w:t>Depositario</w:t>
+      </w:r>
+      <w:r>
+        <w:rPr>
+          <w:i w:val="0"/>
+          <w:iCs/>
+          <w:kern w:val="2"/>
+          <w:szCs w:val="22"/>
+        </w:rPr>
+        <w:tab/>
+        <w:t xml:space="preserve">           </w:t>
+      </w:r>
+      <w:r>
+        <w:rPr>
+          <w:i w:val="0"/>
+          <w:iCs/>
+          <w:kern w:val="2"/>
+          <w:szCs w:val="22"/>
+        </w:rPr>
+        <w:tab/>
+        <w:t>___________________________________________</w:t>
+      </w:r>
+    </w:p>
+    <w:p>
+      <w:pPr>
+        <w:widowControl w:val="0"/>
+        <w:tabs>
+          <w:tab w:val="left" w:pos="708"/>
+          <w:tab w:val="left" w:pos="1416"/>
+          <w:tab w:val="left" w:pos="2124"/>
+          <w:tab w:val="left" w:pos="2832"/>
+          <w:tab w:val="left" w:pos="3540"/>
+          <w:tab w:val="left" w:pos="4248"/>
+          <w:tab w:val="left" w:pos="4956"/>
+          <w:tab w:val="left" w:pos="5664"/>
+          <w:tab w:val="left" w:pos="6372"/>
+          <w:tab w:val="left" w:pos="7080"/>
+          <w:tab w:val="left" w:pos="7788"/>
+          <w:tab w:val="left" w:pos="8496"/>
+          <w:tab w:val="left" w:pos="9204"/>
+        </w:tabs>
+        <w:suppressAutoHyphens/>
+        <w:spacing w:after="200" w:line="340" w:lineRule="exact"/>
+        <w:ind w:left="703" w:right="549" w:hanging="703"/>
+        <w:rPr>
+          <w:i w:val="0"/>
+          <w:iCs/>
+          <w:kern w:val="2"/>
+          <w:szCs w:val="22"/>
+        </w:rPr>
+      </w:pPr>
+      <w:r>
+        <w:rPr>
+          <w:b/>
+          <w:noProof/>
+          <w:u w:val="single" w:color="000000"/>
+        </w:rPr>
+        <mc:AlternateContent>
+          <mc:Choice Requires="wps">
+            <w:drawing>
+              <wp:anchor distT="0" distB="0" distL="114300" distR="114300" simplePos="0" relativeHeight="251743232" behindDoc="0" locked="0" layoutInCell="1" allowOverlap="1" wp14:anchorId="209D9C0E" wp14:editId="12EE6B4E">
+                <wp:simplePos x="0" y="0"/>
+                <wp:positionH relativeFrom="column">
+                  <wp:posOffset>1352550</wp:posOffset>
+                </wp:positionH>
+                <wp:positionV relativeFrom="paragraph">
+                  <wp:posOffset>170815</wp:posOffset>
+                </wp:positionV>
+                <wp:extent cx="3234519" cy="354842"/>
+                <wp:effectExtent l="0" t="0" r="4445" b="7620"/>
+                <wp:wrapNone/>
+                <wp:docPr id="38" name="Casella di testo 38"/>
+                <wp:cNvGraphicFramePr/>
+                <a:graphic xmlns:a="http://schemas.openxmlformats.org/drawingml/2006/main">
+                  <a:graphicData uri="http://schemas.microsoft.com/office/word/2010/wordprocessingShape">
+                    <wps:wsp>
+                      <wps:cNvSpPr txBox="1"/>
+                      <wps:spPr>
+                        <a:xfrm>
+                          <a:off x="0" y="0"/>
+                          <a:ext cx="3234519" cy="354842"/>
+                        </a:xfrm>
+                        <a:prstGeom prst="rect">
+                          <a:avLst/>
+                        </a:prstGeom>
+                        <a:noFill/>
+                        <a:ln w="6350">
+                          <a:noFill/>
+                        </a:ln>
+                      </wps:spPr>
+                      <wps:txbx>
+                        <w:txbxContent>
+                          <w:p>
+                            <w:pPr>
+                              <w:spacing w:after="0" w:line="256" w:lineRule="auto"/>
+                              <w:ind w:left="0" w:firstLine="0"/>
+                              <w:rPr>
+                                <w:color w:val="FFFFFF" w:themeColor="background1"/>
+                                <w:sz w:val="40"/>
+                                <w:szCs w:val="44"/>
+                              </w:rPr>
+                            </w:pPr>
+                            <w:r>
+                              <w:rPr>
+                                <w:b/>
+                                <w:color w:val="FFFFFF" w:themeColor="background1"/>
+                                <w:sz w:val="40"/>
+                                <w:szCs w:val="44"/>
+                              </w:rPr>
+                              <w:t xml:space="preserve"> [[s|1                                   </w:t>
+                            </w:r>
+                            <w:proofErr w:type="gramStart"/>
+                            <w:r>
+                              <w:rPr>
+                                <w:b/>
+                                <w:color w:val="FFFFFF" w:themeColor="background1"/>
+                                <w:sz w:val="40"/>
+                                <w:szCs w:val="44"/>
+                              </w:rPr>
+                              <w:t xml:space="preserve">  ]</w:t>
+                            </w:r>
+                            <w:proofErr w:type="gramEnd"/>
+                            <w:r>
+                              <w:rPr>
+                                <w:b/>
+                                <w:color w:val="FFFFFF" w:themeColor="background1"/>
+                                <w:sz w:val="40"/>
+                                <w:szCs w:val="44"/>
+                              </w:rPr>
+                              <w:t>]</w:t>
+                            </w:r>
+                          </w:p>
+                          <w:p>
+                            <w:pPr>
+                              <w:pStyle w:val="TagSignRequest"/>
+                            </w:pPr>
+                          </w:p>
+                        </w:txbxContent>
+                      </wps:txbx>
+                      <wps:bodyPr rot="0" spcFirstLastPara="0" vertOverflow="overflow" horzOverflow="overflow" vert="horz" wrap="square" lIns="0" tIns="0" rIns="0" bIns="0" numCol="1" spcCol="0" rtlCol="0" fromWordArt="0" anchor="t" anchorCtr="0" forceAA="0" compatLnSpc="1">
+                        <a:prstTxWarp prst="textNoShape">
+                          <a:avLst/>
+                        </a:prstTxWarp>
+                        <a:noAutofit/>
+                      </wps:bodyPr>
+                    </wps:wsp>
+                  </a:graphicData>
+                </a:graphic>
+                <wp14:sizeRelH relativeFrom="margin">
+                  <wp14:pctWidth>0</wp14:pctWidth>
+                </wp14:sizeRelH>
+                <wp14:sizeRelV relativeFrom="margin">
+                  <wp14:pctHeight>0</wp14:pctHeight>
+                </wp14:sizeRelV>
+              </wp:anchor>
+            </w:drawing>
+          </mc:Choice>
+          <mc:Fallback>
+            <w:pict>
+              <v:shape w14:anchorId="209D9C0E" id="Casella di testo 38" o:spid="_x0000_s1071" type="#_x0000_t202" style="position:absolute;left:0;text-align:left;margin-left:106.5pt;margin-top:13.45pt;width:254.7pt;height:27.95pt;z-index:251743232;visibility:visible;mso-wrap-style:square;mso-width-percent:0;mso-height-percent:0;mso-wrap-distance-left:9pt;mso-wrap-distance-top:0;mso-wrap-distance-right:9pt;mso-wrap-distance-bottom:0;mso-position-horizontal:absolute;mso-position-horizontal-relative:text;mso-position-vertical:absolute;mso-position-vertical-relative:text;mso-width-percent:0;mso-height-percent:0;mso-width-relative:margin;mso-height-relative:margin;v-text-anchor:top" o:gfxdata="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" filled="f" stroked="f" strokeweight=".5pt">
+                <v:textbox inset="0,0,0,0">
+                  <w:txbxContent>
+                    <w:p>
+                      <w:pPr>
+                        <w:spacing w:after="0" w:line="256" w:lineRule="auto"/>
+                        <w:ind w:left="0" w:firstLine="0"/>
+                        <w:rPr>
+                          <w:color w:val="FFFFFF" w:themeColor="background1"/>
+                          <w:sz w:val="40"/>
+                          <w:szCs w:val="44"/>
+                        </w:rPr>
+                      </w:pPr>
+                      <w:r>
+                        <w:rPr>
+                          <w:b/>
+                          <w:color w:val="FFFFFF" w:themeColor="background1"/>
+                          <w:sz w:val="40"/>
+                          <w:szCs w:val="44"/>
+                        </w:rPr>
+                        <w:t xml:space="preserve"> [[s|1                                   </w:t>
+                      </w:r>
+                      <w:proofErr w:type="gramStart"/>
+                      <w:r>
+                        <w:rPr>
+                          <w:b/>
+                          <w:color w:val="FFFFFF" w:themeColor="background1"/>
+                          <w:sz w:val="40"/>
+                          <w:szCs w:val="44"/>
+                        </w:rPr>
+                        <w:t xml:space="preserve">  ]</w:t>
+                      </w:r>
+                      <w:proofErr w:type="gramEnd"/>
+                      <w:r>
+                        <w:rPr>
+                          <w:b/>
+                          <w:color w:val="FFFFFF" w:themeColor="background1"/>
+                          <w:sz w:val="40"/>
+                          <w:szCs w:val="44"/>
+                        </w:rPr>
+                        <w:t>]</w:t>
+                      </w:r>
+                    </w:p>
+                    <w:p>
+                      <w:pPr>
+                        <w:pStyle w:val="TagSignRequest"/>
+                      </w:pPr>
+                    </w:p>
+                  </w:txbxContent>
+                </v:textbox>
+              </v:shape>
+            </w:pict>
+          </mc:Fallback>
+        </mc:AlternateContent>
+      </w:r>
+    </w:p>
+    <w:p>
+      <w:pPr>
+        <w:widowControl w:val="0"/>
+        <w:tabs>
+          <w:tab w:val="left" w:pos="708"/>
+          <w:tab w:val="left" w:pos="1416"/>
+          <w:tab w:val="left" w:pos="2124"/>
+          <w:tab w:val="left" w:pos="2832"/>
+          <w:tab w:val="left" w:pos="3540"/>
+          <w:tab w:val="left" w:pos="4248"/>
+          <w:tab w:val="left" w:pos="4956"/>
+          <w:tab w:val="left" w:pos="5664"/>
+          <w:tab w:val="left" w:pos="6372"/>
+          <w:tab w:val="left" w:pos="7080"/>
+          <w:tab w:val="left" w:pos="7788"/>
+          <w:tab w:val="left" w:pos="8496"/>
+          <w:tab w:val="left" w:pos="9204"/>
+        </w:tabs>
+        <w:suppressAutoHyphens/>
+        <w:spacing w:after="200" w:line="340" w:lineRule="exact"/>
+        <w:ind w:left="703" w:right="549" w:hanging="703"/>
+        <w:rPr>
+          <w:i w:val="0"/>
+          <w:kern w:val="2"/>
+          <w:szCs w:val="22"/>
+        </w:rPr>
+      </w:pPr>
+      <w:r>
+        <w:rPr>
+          <w:rFonts w:eastAsia="Calibri" w:cs="Calibri"/>
+          <w:b/>
+          <w:bCs/>
+          <w:i w:val="0"/>
+          <w:iCs/>
+          <w:kern w:val="2"/>
+          <w:szCs w:val="22"/>
+        </w:rPr>
+        <w:t>Depositante</w:t>
+      </w:r>
+      <w:r>
+        <w:rPr>
+          <w:i w:val="0"/>
+          <w:iCs/>
+          <w:kern w:val="2"/>
+          <w:szCs w:val="22"/>
+        </w:rPr>
+        <w:tab/>
+      </w:r>
+      <w:r>
+        <w:rPr>
+          <w:i w:val="0"/>
+          <w:iCs/>
+          <w:kern w:val="2"/>
+          <w:szCs w:val="22"/>
+        </w:rPr>
+        <w:tab/>
+        <w:t>___________________________________________</w:t>
+      </w:r>
+    </w:p>
+    <w:p>
+      <w:pPr>
+        <w:ind w:left="-5" w:right="534"/>
+      </w:pPr>
+    </w:p>
     <w:sectPr>
       <w:pgSz w:w="11900" w:h="16840"/>
       <w:pgMar w:top="544" w:right="1128" w:bottom="308" w:left="1140" w:header="720" w:footer="720" w:gutter="0"/>
@@ -9199,11 +11015,452 @@
       </w:rPr>
     </w:lvl>
   </w:abstractNum>
+  <w:abstractNum w:abstractNumId="2" w15:restartNumberingAfterBreak="0">
+    <w:nsid w:val="35F249BE"/>
+    <w:multiLevelType w:val="hybridMultilevel"/>
+    <w:tmpl w:val="6F4067B2"/>
+    <w:numStyleLink w:val="Stileimportato3"/>
+  </w:abstractNum>
+  <w:abstractNum w:abstractNumId="3" w15:restartNumberingAfterBreak="0">
+    <w:nsid w:val="6EF503CB"/>
+    <w:multiLevelType w:val="hybridMultilevel"/>
+    <w:tmpl w:val="6F4067B2"/>
+    <w:styleLink w:val="Stileimportato3"/>
+    <w:lvl w:ilvl="0" w:tplc="8586F764">
+      <w:start w:val="1"/>
+      <w:numFmt w:val="bullet"/>
+      <w:lvlText w:val="-"/>
+      <w:lvlJc w:val="left"/>
+      <w:pPr>
+        <w:tabs>
+          <w:tab w:val="left" w:pos="1416"/>
+          <w:tab w:val="left" w:pos="2124"/>
+          <w:tab w:val="left" w:pos="2832"/>
+          <w:tab w:val="left" w:pos="3540"/>
+          <w:tab w:val="left" w:pos="4248"/>
+          <w:tab w:val="left" w:pos="4956"/>
+          <w:tab w:val="left" w:pos="5664"/>
+          <w:tab w:val="left" w:pos="6372"/>
+          <w:tab w:val="left" w:pos="7080"/>
+          <w:tab w:val="left" w:pos="7788"/>
+          <w:tab w:val="left" w:pos="8496"/>
+          <w:tab w:val="left" w:pos="9204"/>
+        </w:tabs>
+        <w:ind w:left="720" w:hanging="360"/>
+      </w:pPr>
+      <w:rPr>
+        <w:rFonts w:ascii="Times New Roman" w:eastAsia="Times New Roman" w:hAnsi="Times New Roman" w:cs="Times New Roman"/>
+        <w:b w:val="0"/>
+        <w:bCs w:val="0"/>
+        <w:i w:val="0"/>
+        <w:iCs w:val="0"/>
+        <w:caps w:val="0"/>
+        <w:smallCaps w:val="0"/>
+        <w:strike w:val="0"/>
+        <w:dstrike w:val="0"/>
+        <w:outline w:val="0"/>
+        <w:shadow w:val="0"/>
+        <w:emboss w:val="0"/>
+        <w:imprint w:val="0"/>
+        <w:spacing w:val="0"/>
+        <w:w w:val="100"/>
+        <w:kern w:val="0"/>
+        <w:position w:val="0"/>
+        <w:highlight w:val="none"/>
+        <w:u w:val="none"/>
+        <w:effect w:val="none"/>
+        <w:vertAlign w:val="baseline"/>
+      </w:rPr>
+    </w:lvl>
+    <w:lvl w:ilvl="1" w:tplc="7D268930">
+      <w:start w:val="1"/>
+      <w:numFmt w:val="bullet"/>
+      <w:lvlText w:val="o"/>
+      <w:lvlJc w:val="left"/>
+      <w:pPr>
+        <w:tabs>
+          <w:tab w:val="left" w:pos="708"/>
+          <w:tab w:val="left" w:pos="2124"/>
+          <w:tab w:val="left" w:pos="2832"/>
+          <w:tab w:val="left" w:pos="3540"/>
+          <w:tab w:val="left" w:pos="4248"/>
+          <w:tab w:val="left" w:pos="4956"/>
+          <w:tab w:val="left" w:pos="5664"/>
+          <w:tab w:val="left" w:pos="6372"/>
+          <w:tab w:val="left" w:pos="7080"/>
+          <w:tab w:val="left" w:pos="7788"/>
+          <w:tab w:val="left" w:pos="8496"/>
+          <w:tab w:val="left" w:pos="9204"/>
+        </w:tabs>
+        <w:ind w:left="1416" w:hanging="216"/>
+      </w:pPr>
+      <w:rPr>
+        <w:rFonts w:ascii="Times New Roman" w:eastAsia="Times New Roman" w:hAnsi="Times New Roman" w:cs="Times New Roman"/>
+        <w:b w:val="0"/>
+        <w:bCs w:val="0"/>
+        <w:i w:val="0"/>
+        <w:iCs w:val="0"/>
+        <w:caps w:val="0"/>
+        <w:smallCaps w:val="0"/>
+        <w:strike w:val="0"/>
+        <w:dstrike w:val="0"/>
+        <w:outline w:val="0"/>
+        <w:shadow w:val="0"/>
+        <w:emboss w:val="0"/>
+        <w:imprint w:val="0"/>
+        <w:spacing w:val="0"/>
+        <w:w w:val="100"/>
+        <w:kern w:val="0"/>
+        <w:position w:val="0"/>
+        <w:highlight w:val="none"/>
+        <w:u w:val="none"/>
+        <w:effect w:val="none"/>
+        <w:vertAlign w:val="baseline"/>
+      </w:rPr>
+    </w:lvl>
+    <w:lvl w:ilvl="2" w:tplc="9ACABEFC">
+      <w:start w:val="1"/>
+      <w:numFmt w:val="bullet"/>
+      <w:lvlText w:val="▪"/>
+      <w:lvlJc w:val="left"/>
+      <w:pPr>
+        <w:tabs>
+          <w:tab w:val="left" w:pos="708"/>
+          <w:tab w:val="left" w:pos="1416"/>
+          <w:tab w:val="left" w:pos="2832"/>
+          <w:tab w:val="left" w:pos="3540"/>
+          <w:tab w:val="left" w:pos="4248"/>
+          <w:tab w:val="left" w:pos="4956"/>
+          <w:tab w:val="left" w:pos="5664"/>
+          <w:tab w:val="left" w:pos="6372"/>
+          <w:tab w:val="left" w:pos="7080"/>
+          <w:tab w:val="left" w:pos="7788"/>
+          <w:tab w:val="left" w:pos="8496"/>
+          <w:tab w:val="left" w:pos="9204"/>
+        </w:tabs>
+        <w:ind w:left="2124" w:hanging="204"/>
+      </w:pPr>
+      <w:rPr>
+        <w:rFonts w:ascii="Times New Roman" w:eastAsia="Times New Roman" w:hAnsi="Times New Roman" w:cs="Times New Roman"/>
+        <w:b w:val="0"/>
+        <w:bCs w:val="0"/>
+        <w:i w:val="0"/>
+        <w:iCs w:val="0"/>
+        <w:caps w:val="0"/>
+        <w:smallCaps w:val="0"/>
+        <w:strike w:val="0"/>
+        <w:dstrike w:val="0"/>
+        <w:outline w:val="0"/>
+        <w:shadow w:val="0"/>
+        <w:emboss w:val="0"/>
+        <w:imprint w:val="0"/>
+        <w:spacing w:val="0"/>
+        <w:w w:val="100"/>
+        <w:kern w:val="0"/>
+        <w:position w:val="0"/>
+        <w:highlight w:val="none"/>
+        <w:u w:val="none"/>
+        <w:effect w:val="none"/>
+        <w:vertAlign w:val="baseline"/>
+      </w:rPr>
+    </w:lvl>
+    <w:lvl w:ilvl="3" w:tplc="58867EA6">
+      <w:start w:val="1"/>
+      <w:numFmt w:val="bullet"/>
+      <w:lvlText w:val="•"/>
+      <w:lvlJc w:val="left"/>
+      <w:pPr>
+        <w:tabs>
+          <w:tab w:val="left" w:pos="708"/>
+          <w:tab w:val="left" w:pos="1416"/>
+          <w:tab w:val="left" w:pos="2124"/>
+          <w:tab w:val="left" w:pos="3540"/>
+          <w:tab w:val="left" w:pos="4248"/>
+          <w:tab w:val="left" w:pos="4956"/>
+          <w:tab w:val="left" w:pos="5664"/>
+          <w:tab w:val="left" w:pos="6372"/>
+          <w:tab w:val="left" w:pos="7080"/>
+          <w:tab w:val="left" w:pos="7788"/>
+          <w:tab w:val="left" w:pos="8496"/>
+          <w:tab w:val="left" w:pos="9204"/>
+        </w:tabs>
+        <w:ind w:left="2832" w:hanging="192"/>
+      </w:pPr>
+      <w:rPr>
+        <w:rFonts w:ascii="Times New Roman" w:eastAsia="Times New Roman" w:hAnsi="Times New Roman" w:cs="Times New Roman"/>
+        <w:b w:val="0"/>
+        <w:bCs w:val="0"/>
+        <w:i w:val="0"/>
+        <w:iCs w:val="0"/>
+        <w:caps w:val="0"/>
+        <w:smallCaps w:val="0"/>
+        <w:strike w:val="0"/>
+        <w:dstrike w:val="0"/>
+        <w:outline w:val="0"/>
+        <w:shadow w:val="0"/>
+        <w:emboss w:val="0"/>
+        <w:imprint w:val="0"/>
+        <w:spacing w:val="0"/>
+        <w:w w:val="100"/>
+        <w:kern w:val="0"/>
+        <w:position w:val="0"/>
+        <w:highlight w:val="none"/>
+        <w:u w:val="none"/>
+        <w:effect w:val="none"/>
+        <w:vertAlign w:val="baseline"/>
+      </w:rPr>
+    </w:lvl>
+    <w:lvl w:ilvl="4" w:tplc="138410DC">
+      <w:start w:val="1"/>
+      <w:numFmt w:val="bullet"/>
+      <w:lvlText w:val="o"/>
+      <w:lvlJc w:val="left"/>
+      <w:pPr>
+        <w:tabs>
+          <w:tab w:val="left" w:pos="708"/>
+          <w:tab w:val="left" w:pos="1416"/>
+          <w:tab w:val="left" w:pos="2124"/>
+          <w:tab w:val="left" w:pos="2832"/>
+          <w:tab w:val="left" w:pos="4248"/>
+          <w:tab w:val="left" w:pos="4956"/>
+          <w:tab w:val="left" w:pos="5664"/>
+          <w:tab w:val="left" w:pos="6372"/>
+          <w:tab w:val="left" w:pos="7080"/>
+          <w:tab w:val="left" w:pos="7788"/>
+          <w:tab w:val="left" w:pos="8496"/>
+          <w:tab w:val="left" w:pos="9204"/>
+        </w:tabs>
+        <w:ind w:left="3540" w:hanging="180"/>
+      </w:pPr>
+      <w:rPr>
+        <w:rFonts w:ascii="Times New Roman" w:eastAsia="Times New Roman" w:hAnsi="Times New Roman" w:cs="Times New Roman"/>
+        <w:b w:val="0"/>
+        <w:bCs w:val="0"/>
+        <w:i w:val="0"/>
+        <w:iCs w:val="0"/>
+        <w:caps w:val="0"/>
+        <w:smallCaps w:val="0"/>
+        <w:strike w:val="0"/>
+        <w:dstrike w:val="0"/>
+        <w:outline w:val="0"/>
+        <w:shadow w:val="0"/>
+        <w:emboss w:val="0"/>
+        <w:imprint w:val="0"/>
+        <w:spacing w:val="0"/>
+        <w:w w:val="100"/>
+        <w:kern w:val="0"/>
+        <w:position w:val="0"/>
+        <w:highlight w:val="none"/>
+        <w:u w:val="none"/>
+        <w:effect w:val="none"/>
+        <w:vertAlign w:val="baseline"/>
+      </w:rPr>
+    </w:lvl>
+    <w:lvl w:ilvl="5" w:tplc="2AA2CE90">
+      <w:start w:val="1"/>
+      <w:numFmt w:val="bullet"/>
+      <w:lvlText w:val="▪"/>
+      <w:lvlJc w:val="left"/>
+      <w:pPr>
+        <w:tabs>
+          <w:tab w:val="left" w:pos="708"/>
+          <w:tab w:val="left" w:pos="1416"/>
+          <w:tab w:val="left" w:pos="2124"/>
+          <w:tab w:val="left" w:pos="2832"/>
+          <w:tab w:val="left" w:pos="3540"/>
+          <w:tab w:val="left" w:pos="4956"/>
+          <w:tab w:val="left" w:pos="5664"/>
+          <w:tab w:val="left" w:pos="6372"/>
+          <w:tab w:val="left" w:pos="7080"/>
+          <w:tab w:val="left" w:pos="7788"/>
+          <w:tab w:val="left" w:pos="8496"/>
+          <w:tab w:val="left" w:pos="9204"/>
+        </w:tabs>
+        <w:ind w:left="4248" w:hanging="168"/>
+      </w:pPr>
+      <w:rPr>
+        <w:rFonts w:ascii="Times New Roman" w:eastAsia="Times New Roman" w:hAnsi="Times New Roman" w:cs="Times New Roman"/>
+        <w:b w:val="0"/>
+        <w:bCs w:val="0"/>
+        <w:i w:val="0"/>
+        <w:iCs w:val="0"/>
+        <w:caps w:val="0"/>
+        <w:smallCaps w:val="0"/>
+        <w:strike w:val="0"/>
+        <w:dstrike w:val="0"/>
+        <w:outline w:val="0"/>
+        <w:shadow w:val="0"/>
+        <w:emboss w:val="0"/>
+        <w:imprint w:val="0"/>
+        <w:spacing w:val="0"/>
+        <w:w w:val="100"/>
+        <w:kern w:val="0"/>
+        <w:position w:val="0"/>
+        <w:highlight w:val="none"/>
+        <w:u w:val="none"/>
+        <w:effect w:val="none"/>
+        <w:vertAlign w:val="baseline"/>
+      </w:rPr>
+    </w:lvl>
+    <w:lvl w:ilvl="6" w:tplc="23169022">
+      <w:start w:val="1"/>
+      <w:numFmt w:val="bullet"/>
+      <w:lvlText w:val="•"/>
+      <w:lvlJc w:val="left"/>
+      <w:pPr>
+        <w:tabs>
+          <w:tab w:val="left" w:pos="708"/>
+          <w:tab w:val="left" w:pos="1416"/>
+          <w:tab w:val="left" w:pos="2124"/>
+          <w:tab w:val="left" w:pos="2832"/>
+          <w:tab w:val="left" w:pos="3540"/>
+          <w:tab w:val="left" w:pos="4248"/>
+          <w:tab w:val="left" w:pos="5664"/>
+          <w:tab w:val="left" w:pos="6372"/>
+          <w:tab w:val="left" w:pos="7080"/>
+          <w:tab w:val="left" w:pos="7788"/>
+          <w:tab w:val="left" w:pos="8496"/>
+          <w:tab w:val="left" w:pos="9204"/>
+        </w:tabs>
+        <w:ind w:left="4956" w:hanging="156"/>
+      </w:pPr>
+      <w:rPr>
+        <w:rFonts w:ascii="Times New Roman" w:eastAsia="Times New Roman" w:hAnsi="Times New Roman" w:cs="Times New Roman"/>
+        <w:b w:val="0"/>
+        <w:bCs w:val="0"/>
+        <w:i w:val="0"/>
+        <w:iCs w:val="0"/>
+        <w:caps w:val="0"/>
+        <w:smallCaps w:val="0"/>
+        <w:strike w:val="0"/>
+        <w:dstrike w:val="0"/>
+        <w:outline w:val="0"/>
+        <w:shadow w:val="0"/>
+        <w:emboss w:val="0"/>
+        <w:imprint w:val="0"/>
+        <w:spacing w:val="0"/>
+        <w:w w:val="100"/>
+        <w:kern w:val="0"/>
+        <w:position w:val="0"/>
+        <w:highlight w:val="none"/>
+        <w:u w:val="none"/>
+        <w:effect w:val="none"/>
+        <w:vertAlign w:val="baseline"/>
+      </w:rPr>
+    </w:lvl>
+    <w:lvl w:ilvl="7" w:tplc="00D0A1D2">
+      <w:start w:val="1"/>
+      <w:numFmt w:val="bullet"/>
+      <w:lvlText w:val="o"/>
+      <w:lvlJc w:val="left"/>
+      <w:pPr>
+        <w:tabs>
+          <w:tab w:val="left" w:pos="708"/>
+          <w:tab w:val="left" w:pos="1416"/>
+          <w:tab w:val="left" w:pos="2124"/>
+          <w:tab w:val="left" w:pos="2832"/>
+          <w:tab w:val="left" w:pos="3540"/>
+          <w:tab w:val="left" w:pos="4248"/>
+          <w:tab w:val="left" w:pos="4956"/>
+          <w:tab w:val="left" w:pos="6372"/>
+          <w:tab w:val="left" w:pos="7080"/>
+          <w:tab w:val="left" w:pos="7788"/>
+          <w:tab w:val="left" w:pos="8496"/>
+          <w:tab w:val="left" w:pos="9204"/>
+        </w:tabs>
+        <w:ind w:left="5664" w:hanging="144"/>
+      </w:pPr>
+      <w:rPr>
+        <w:rFonts w:ascii="Times New Roman" w:eastAsia="Times New Roman" w:hAnsi="Times New Roman" w:cs="Times New Roman"/>
+        <w:b w:val="0"/>
+        <w:bCs w:val="0"/>
+        <w:i w:val="0"/>
+        <w:iCs w:val="0"/>
+        <w:caps w:val="0"/>
+        <w:smallCaps w:val="0"/>
+        <w:strike w:val="0"/>
+        <w:dstrike w:val="0"/>
+        <w:outline w:val="0"/>
+        <w:shadow w:val="0"/>
+        <w:emboss w:val="0"/>
+        <w:imprint w:val="0"/>
+        <w:spacing w:val="0"/>
+        <w:w w:val="100"/>
+        <w:kern w:val="0"/>
+        <w:position w:val="0"/>
+        <w:highlight w:val="none"/>
+        <w:u w:val="none"/>
+        <w:effect w:val="none"/>
+        <w:vertAlign w:val="baseline"/>
+      </w:rPr>
+    </w:lvl>
+    <w:lvl w:ilvl="8" w:tplc="8C52AD1C">
+      <w:start w:val="1"/>
+      <w:numFmt w:val="bullet"/>
+      <w:lvlText w:val="▪"/>
+      <w:lvlJc w:val="left"/>
+      <w:pPr>
+        <w:tabs>
+          <w:tab w:val="left" w:pos="708"/>
+          <w:tab w:val="left" w:pos="1416"/>
+          <w:tab w:val="left" w:pos="2124"/>
+          <w:tab w:val="left" w:pos="2832"/>
+          <w:tab w:val="left" w:pos="3540"/>
+          <w:tab w:val="left" w:pos="4248"/>
+          <w:tab w:val="left" w:pos="4956"/>
+          <w:tab w:val="left" w:pos="5664"/>
+          <w:tab w:val="left" w:pos="7080"/>
+          <w:tab w:val="left" w:pos="7788"/>
+          <w:tab w:val="left" w:pos="8496"/>
+          <w:tab w:val="left" w:pos="9204"/>
+        </w:tabs>
+        <w:ind w:left="6372" w:hanging="132"/>
+      </w:pPr>
+      <w:rPr>
+        <w:rFonts w:ascii="Times New Roman" w:eastAsia="Times New Roman" w:hAnsi="Times New Roman" w:cs="Times New Roman"/>
+        <w:b w:val="0"/>
+        <w:bCs w:val="0"/>
+        <w:i w:val="0"/>
+        <w:iCs w:val="0"/>
+        <w:caps w:val="0"/>
+        <w:smallCaps w:val="0"/>
+        <w:strike w:val="0"/>
+        <w:dstrike w:val="0"/>
+        <w:outline w:val="0"/>
+        <w:shadow w:val="0"/>
+        <w:emboss w:val="0"/>
+        <w:imprint w:val="0"/>
+        <w:spacing w:val="0"/>
+        <w:w w:val="100"/>
+        <w:kern w:val="0"/>
+        <w:position w:val="0"/>
+        <w:highlight w:val="none"/>
+        <w:u w:val="none"/>
+        <w:effect w:val="none"/>
+        <w:vertAlign w:val="baseline"/>
+      </w:rPr>
+    </w:lvl>
+  </w:abstractNum>
   <w:num w:numId="1">
     <w:abstractNumId w:val="0"/>
   </w:num>
   <w:num w:numId="2">
     <w:abstractNumId w:val="1"/>
+  </w:num>
+  <w:num w:numId="3">
+    <w:abstractNumId w:val="2"/>
+    <w:lvlOverride w:ilvl="0"/>
+    <w:lvlOverride w:ilvl="1"/>
+    <w:lvlOverride w:ilvl="2"/>
+    <w:lvlOverride w:ilvl="3"/>
+    <w:lvlOverride w:ilvl="4"/>
+    <w:lvlOverride w:ilvl="5"/>
+    <w:lvlOverride w:ilvl="6"/>
+    <w:lvlOverride w:ilvl="7"/>
+    <w:lvlOverride w:ilvl="8"/>
+  </w:num>
+  <w:num w:numId="4">
+    <w:abstractNumId w:val="3"/>
   </w:num>
 </w:numbering>
 </file>
@@ -9679,7 +11936,7 @@
     <w:next w:val="Normale"/>
     <w:autoRedefine/>
     <w:qFormat/>
-    <w:rsid w:val="008E4866"/>
+    <w:rsid w:val="00604882"/>
     <w:pPr>
       <w:spacing w:after="0"/>
     </w:pPr>
@@ -9690,6 +11947,15 @@
       <w:sz w:val="20"/>
       <w:szCs w:val="18"/>
     </w:rPr>
+  </w:style>
+  <w:style w:type="numbering" w:customStyle="1" w:styleId="Stileimportato3">
+    <w:name w:val="Stile importato 3"/>
+    <w:rsid w:val="00604882"/>
+    <w:pPr>
+      <w:numPr>
+        <w:numId w:val="4"/>
+      </w:numPr>
+    </w:pPr>
   </w:style>
 </w:styles>
 </file>

</xml_diff>

<commit_message>
Updates contract and rdepoist recipt pdf
</commit_message>
<xml_diff>
--- a/public/Contratto GGC.docx
+++ b/public/Contratto GGC.docx
@@ -1,6 +1,6 @@
 
 <file path=word/document.xml><?xml version="1.0" encoding="utf-8"?>
-<w:document xmlns:wpc="http://schemas.microsoft.com/office/word/2010/wordprocessingCanvas" xmlns:cx="http://schemas.microsoft.com/office/drawing/2014/chartex" xmlns:cx1="http://schemas.microsoft.com/office/drawing/2015/9/8/chartex" xmlns:cx2="http://schemas.microsoft.com/office/drawing/2015/10/21/chartex" xmlns:cx3="http://schemas.microsoft.com/office/drawing/2016/5/9/chartex" xmlns:cx4="http://schemas.microsoft.com/office/drawing/2016/5/10/chartex" xmlns:cx5="http://schemas.microsoft.com/office/drawing/2016/5/11/chartex" xmlns:cx6="http://schemas.microsoft.com/office/drawing/2016/5/12/chartex" xmlns:cx7="http://schemas.microsoft.com/office/drawing/2016/5/13/chartex" xmlns:cx8="http://schemas.microsoft.com/office/drawing/2016/5/14/chartex" xmlns:mc="http://schemas.openxmlformats.org/markup-compatibility/2006" xmlns:aink="http://schemas.microsoft.com/office/drawing/2016/ink" xmlns:am3d="http://schemas.microsoft.com/office/drawing/2017/model3d" xmlns:o="urn:schemas-microsoft-com:office:office" xmlns:r="http://schemas.openxmlformats.org/officeDocument/2006/relationships" xmlns:m="http://schemas.openxmlformats.org/officeDocument/2006/math" xmlns:v="urn:schemas-microsoft-com:vml" xmlns:wp14="http://schemas.microsoft.com/office/word/2010/wordprocessingDrawing" xmlns:wp="http://schemas.openxmlformats.org/drawingml/2006/wordprocessingDrawing" xmlns:w10="urn:schemas-microsoft-com:office:word" xmlns:w="http://schemas.openxmlformats.org/wordprocessingml/2006/main" xmlns:w14="http://schemas.microsoft.com/office/word/2010/wordml" xmlns:w15="http://schemas.microsoft.com/office/word/2012/wordml" xmlns:w16cex="http://schemas.microsoft.com/office/word/2018/wordml/cex" xmlns:w16cid="http://schemas.microsoft.com/office/word/2016/wordml/cid" xmlns:w16="http://schemas.microsoft.com/office/word/2018/wordml" xmlns:w16se="http://schemas.microsoft.com/office/word/2015/wordml/symex" xmlns:wpg="http://schemas.microsoft.com/office/word/2010/wordprocessingGroup" xmlns:wpi="http://schemas.microsoft.com/office/word/2010/wordprocessingInk" xmlns:wne="http://schemas.microsoft.com/office/word/2006/wordml" xmlns:wps="http://schemas.microsoft.com/office/word/2010/wordprocessingShape" mc:Ignorable="w14 w15 w16se w16cid w16 w16cex wp14">
+<w:document xmlns:wpc="http://schemas.microsoft.com/office/word/2010/wordprocessingCanvas" xmlns:cx="http://schemas.microsoft.com/office/drawing/2014/chartex" xmlns:cx1="http://schemas.microsoft.com/office/drawing/2015/9/8/chartex" xmlns:cx2="http://schemas.microsoft.com/office/drawing/2015/10/21/chartex" xmlns:cx3="http://schemas.microsoft.com/office/drawing/2016/5/9/chartex" xmlns:cx4="http://schemas.microsoft.com/office/drawing/2016/5/10/chartex" xmlns:cx5="http://schemas.microsoft.com/office/drawing/2016/5/11/chartex" xmlns:cx6="http://schemas.microsoft.com/office/drawing/2016/5/12/chartex" xmlns:cx7="http://schemas.microsoft.com/office/drawing/2016/5/13/chartex" xmlns:cx8="http://schemas.microsoft.com/office/drawing/2016/5/14/chartex" xmlns:mc="http://schemas.openxmlformats.org/markup-compatibility/2006" xmlns:aink="http://schemas.microsoft.com/office/drawing/2016/ink" xmlns:am3d="http://schemas.microsoft.com/office/drawing/2017/model3d" xmlns:o="urn:schemas-microsoft-com:office:office" xmlns:r="http://schemas.openxmlformats.org/officeDocument/2006/relationships" xmlns:m="http://schemas.openxmlformats.org/officeDocument/2006/math" xmlns:v="urn:schemas-microsoft-com:vml" xmlns:wp14="http://schemas.microsoft.com/office/word/2010/wordprocessingDrawing" xmlns:wp="http://schemas.openxmlformats.org/drawingml/2006/wordprocessingDrawing" xmlns:w10="urn:schemas-microsoft-com:office:word" xmlns:w="http://schemas.openxmlformats.org/wordprocessingml/2006/main" xmlns:w14="http://schemas.microsoft.com/office/word/2010/wordml" xmlns:w15="http://schemas.microsoft.com/office/word/2012/wordml" xmlns:w16cex="http://schemas.microsoft.com/office/word/2018/wordml/cex" xmlns:w16cid="http://schemas.microsoft.com/office/word/2016/wordml/cid" xmlns:w16="http://schemas.microsoft.com/office/word/2018/wordml" xmlns:w16sdtdh="http://schemas.microsoft.com/office/word/2020/wordml/sdtdatahash" xmlns:w16se="http://schemas.microsoft.com/office/word/2015/wordml/symex" xmlns:wpg="http://schemas.microsoft.com/office/word/2010/wordprocessingGroup" xmlns:wpi="http://schemas.microsoft.com/office/word/2010/wordprocessingInk" xmlns:wne="http://schemas.microsoft.com/office/word/2006/wordml" xmlns:wps="http://schemas.microsoft.com/office/word/2010/wordprocessingShape" mc:Ignorable="w14 w15 w16se w16cid w16 w16cex w16sdtdh wp14">
   <w:body>
     <w:p>
       <w:pPr>
@@ -7021,7 +7021,25 @@
         <w:rPr>
           <w:lang w:val="en-US"/>
         </w:rPr>
-        <w:t xml:space="preserve">Tel.: [●] +49 892 040 0260 </w:t>
+        <w:t>Tel.: [●] +</w:t>
+      </w:r>
+      <w:r>
+        <w:rPr>
+          <w:lang w:val="en-US"/>
+        </w:rPr>
+        <w:t>39</w:t>
+      </w:r>
+      <w:r>
+        <w:rPr>
+          <w:lang w:val="en-US"/>
+        </w:rPr>
+        <w:t xml:space="preserve"> </w:t>
+      </w:r>
+      <w:r>
+        <w:rPr>
+          <w:lang w:val="en-US"/>
+        </w:rPr>
+        <w:t>06 47 818 485</w:t>
       </w:r>
     </w:p>
     <w:p>
@@ -7039,21 +7057,29 @@
         </w:rPr>
         <w:t xml:space="preserve">Email: [●] </w:t>
       </w:r>
-      <w:r>
-        <w:rPr>
-          <w:rFonts w:ascii="Trebuchet MS" w:eastAsia="Trebuchet MS" w:hAnsi="Trebuchet MS" w:cs="Trebuchet MS"/>
-          <w:color w:val="0000FF"/>
-          <w:u w:val="single" w:color="0000FF"/>
-          <w:lang w:val="en-US"/>
-        </w:rPr>
-        <w:t>info@globalgroup-consulting.com</w:t>
-      </w:r>
-      <w:r>
-        <w:rPr>
-          <w:lang w:val="en-US"/>
-        </w:rPr>
-        <w:t xml:space="preserve"> </w:t>
-      </w:r>
+      <w:hyperlink r:id="rId6" w:history="1">
+        <w:r>
+          <w:rPr>
+            <w:rStyle w:val="Collegamentoipertestuale"/>
+            <w:lang w:val="en-US"/>
+          </w:rPr>
+          <w:t>info@globalgr</w:t>
+        </w:r>
+        <w:r>
+          <w:rPr>
+            <w:rStyle w:val="Collegamentoipertestuale"/>
+            <w:lang w:val="en-US"/>
+          </w:rPr>
+          <w:t>o</w:t>
+        </w:r>
+        <w:r>
+          <w:rPr>
+            <w:rStyle w:val="Collegamentoipertestuale"/>
+            <w:lang w:val="en-US"/>
+          </w:rPr>
+          <w:t>up.consulting</w:t>
+        </w:r>
+      </w:hyperlink>
     </w:p>
     <w:p>
       <w:pPr>
@@ -8201,7 +8227,7 @@
                           </pic:cNvPicPr>
                         </pic:nvPicPr>
                         <pic:blipFill>
-                          <a:blip r:embed="rId6" cstate="print">
+                          <a:blip r:embed="rId7" cstate="print">
                             <a:extLst>
                               <a:ext uri="{28A0092B-C50C-407E-A947-70E740481C1C}">
                                 <a14:useLocalDpi xmlns:a14="http://schemas.microsoft.com/office/drawing/2010/main" val="0"/>
@@ -8284,7 +8310,7 @@
                   <o:lock v:ext="edit" aspectratio="t"/>
                 </v:shapetype>
                 <v:shape id="Picture 161" o:spid="_x0000_s1063" type="#_x0000_t75" style="position:absolute;left:25;width:27337;height:6007;visibility:visible;mso-wrap-style:square" o:gfxdata="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">
-                  <v:imagedata r:id="rId7" o:title=""/>
+                  <v:imagedata r:id="rId8" o:title=""/>
                 </v:shape>
               </v:group>
             </w:pict>
@@ -8999,8 +9025,9 @@
           <w:kern w:val="2"/>
           <w:szCs w:val="22"/>
         </w:rPr>
-        <w:t xml:space="preserve">al </w:t>
-      </w:r>
+        <w:t>al  _</w:t>
+      </w:r>
+      <w:proofErr w:type="gramEnd"/>
       <w:r>
         <w:rPr>
           <w:rFonts w:eastAsia="Calibri" w:cs="Calibri"/>
@@ -9009,38 +9036,7 @@
           <w:kern w:val="2"/>
           <w:szCs w:val="22"/>
         </w:rPr>
-        <w:t xml:space="preserve"> </w:t>
-      </w:r>
-      <w:r>
-        <w:rPr>
-          <w:rFonts w:eastAsia="Calibri" w:cs="Calibri"/>
-          <w:i w:val="0"/>
-          <w:iCs/>
-          <w:kern w:val="2"/>
-          <w:szCs w:val="22"/>
-        </w:rPr>
-        <w:t>_</w:t>
-      </w:r>
-      <w:proofErr w:type="gramEnd"/>
-      <w:r>
-        <w:rPr>
-          <w:rFonts w:eastAsia="Calibri" w:cs="Calibri"/>
-          <w:i w:val="0"/>
-          <w:iCs/>
-          <w:kern w:val="2"/>
-          <w:szCs w:val="22"/>
-        </w:rPr>
-        <w:t>________</w:t>
-      </w:r>
-      <w:r>
-        <w:rPr>
-          <w:rFonts w:eastAsia="Calibri" w:cs="Calibri"/>
-          <w:i w:val="0"/>
-          <w:iCs/>
-          <w:kern w:val="2"/>
-          <w:szCs w:val="22"/>
-        </w:rPr>
-        <w:t xml:space="preserve">_% </w:t>
+        <w:t xml:space="preserve">_________% </w:t>
       </w:r>
     </w:p>
     <w:p>
@@ -9931,55 +9927,7 @@
           <w:kern w:val="2"/>
           <w:szCs w:val="22"/>
         </w:rPr>
-        <w:t xml:space="preserve"> ____</w:t>
-      </w:r>
-      <w:r>
-        <w:rPr>
-          <w:b/>
-          <w:bCs/>
-          <w:i w:val="0"/>
-          <w:iCs/>
-          <w:smallCaps/>
-          <w:kern w:val="2"/>
-          <w:szCs w:val="22"/>
-        </w:rPr>
-        <w:t>_</w:t>
-      </w:r>
-      <w:r>
-        <w:rPr>
-          <w:b/>
-          <w:bCs/>
-          <w:i w:val="0"/>
-          <w:iCs/>
-          <w:smallCaps/>
-          <w:kern w:val="2"/>
-          <w:szCs w:val="22"/>
-        </w:rPr>
-        <w:t>____</w:t>
-      </w:r>
-      <w:r>
-        <w:rPr>
-          <w:b/>
-          <w:bCs/>
-          <w:i w:val="0"/>
-          <w:iCs/>
-          <w:smallCaps/>
-          <w:kern w:val="2"/>
-          <w:szCs w:val="22"/>
-        </w:rPr>
-        <w:t>_</w:t>
-      </w:r>
-      <w:r>
-        <w:rPr>
-          <w:b/>
-          <w:bCs/>
-          <w:i w:val="0"/>
-          <w:iCs/>
-          <w:smallCaps/>
-          <w:kern w:val="2"/>
-          <w:szCs w:val="22"/>
-        </w:rPr>
-        <w:t>________</w:t>
+        <w:t xml:space="preserve"> __________________</w:t>
       </w:r>
     </w:p>
     <w:p>
@@ -10210,7 +10158,7 @@
                     </pic:cNvPicPr>
                   </pic:nvPicPr>
                   <pic:blipFill>
-                    <a:blip r:embed="rId8" cstate="print">
+                    <a:blip r:embed="rId9" cstate="print">
                       <a:extLst>
                         <a:ext uri="{28A0092B-C50C-407E-A947-70E740481C1C}">
                           <a14:useLocalDpi xmlns:a14="http://schemas.microsoft.com/office/drawing/2010/main" val="0"/>
@@ -10572,7 +10520,7 @@
 </file>
 
 <file path=word/numbering.xml><?xml version="1.0" encoding="utf-8"?>
-<w:numbering xmlns:wpc="http://schemas.microsoft.com/office/word/2010/wordprocessingCanvas" xmlns:cx="http://schemas.microsoft.com/office/drawing/2014/chartex" xmlns:cx1="http://schemas.microsoft.com/office/drawing/2015/9/8/chartex" xmlns:cx2="http://schemas.microsoft.com/office/drawing/2015/10/21/chartex" xmlns:cx3="http://schemas.microsoft.com/office/drawing/2016/5/9/chartex" xmlns:cx4="http://schemas.microsoft.com/office/drawing/2016/5/10/chartex" xmlns:cx5="http://schemas.microsoft.com/office/drawing/2016/5/11/chartex" xmlns:cx6="http://schemas.microsoft.com/office/drawing/2016/5/12/chartex" xmlns:cx7="http://schemas.microsoft.com/office/drawing/2016/5/13/chartex" xmlns:cx8="http://schemas.microsoft.com/office/drawing/2016/5/14/chartex" xmlns:mc="http://schemas.openxmlformats.org/markup-compatibility/2006" xmlns:aink="http://schemas.microsoft.com/office/drawing/2016/ink" xmlns:am3d="http://schemas.microsoft.com/office/drawing/2017/model3d" xmlns:o="urn:schemas-microsoft-com:office:office" xmlns:r="http://schemas.openxmlformats.org/officeDocument/2006/relationships" xmlns:m="http://schemas.openxmlformats.org/officeDocument/2006/math" xmlns:v="urn:schemas-microsoft-com:vml" xmlns:wp14="http://schemas.microsoft.com/office/word/2010/wordprocessingDrawing" xmlns:wp="http://schemas.openxmlformats.org/drawingml/2006/wordprocessingDrawing" xmlns:w10="urn:schemas-microsoft-com:office:word" xmlns:w="http://schemas.openxmlformats.org/wordprocessingml/2006/main" xmlns:w14="http://schemas.microsoft.com/office/word/2010/wordml" xmlns:w15="http://schemas.microsoft.com/office/word/2012/wordml" xmlns:w16cex="http://schemas.microsoft.com/office/word/2018/wordml/cex" xmlns:w16cid="http://schemas.microsoft.com/office/word/2016/wordml/cid" xmlns:w16="http://schemas.microsoft.com/office/word/2018/wordml" xmlns:w16se="http://schemas.microsoft.com/office/word/2015/wordml/symex" xmlns:wpg="http://schemas.microsoft.com/office/word/2010/wordprocessingGroup" xmlns:wpi="http://schemas.microsoft.com/office/word/2010/wordprocessingInk" xmlns:wne="http://schemas.microsoft.com/office/word/2006/wordml" xmlns:wps="http://schemas.microsoft.com/office/word/2010/wordprocessingShape" mc:Ignorable="w14 w15 w16se w16cid w16 w16cex wp14">
+<w:numbering xmlns:wpc="http://schemas.microsoft.com/office/word/2010/wordprocessingCanvas" xmlns:cx="http://schemas.microsoft.com/office/drawing/2014/chartex" xmlns:cx1="http://schemas.microsoft.com/office/drawing/2015/9/8/chartex" xmlns:cx2="http://schemas.microsoft.com/office/drawing/2015/10/21/chartex" xmlns:cx3="http://schemas.microsoft.com/office/drawing/2016/5/9/chartex" xmlns:cx4="http://schemas.microsoft.com/office/drawing/2016/5/10/chartex" xmlns:cx5="http://schemas.microsoft.com/office/drawing/2016/5/11/chartex" xmlns:cx6="http://schemas.microsoft.com/office/drawing/2016/5/12/chartex" xmlns:cx7="http://schemas.microsoft.com/office/drawing/2016/5/13/chartex" xmlns:cx8="http://schemas.microsoft.com/office/drawing/2016/5/14/chartex" xmlns:mc="http://schemas.openxmlformats.org/markup-compatibility/2006" xmlns:aink="http://schemas.microsoft.com/office/drawing/2016/ink" xmlns:am3d="http://schemas.microsoft.com/office/drawing/2017/model3d" xmlns:o="urn:schemas-microsoft-com:office:office" xmlns:r="http://schemas.openxmlformats.org/officeDocument/2006/relationships" xmlns:m="http://schemas.openxmlformats.org/officeDocument/2006/math" xmlns:v="urn:schemas-microsoft-com:vml" xmlns:wp14="http://schemas.microsoft.com/office/word/2010/wordprocessingDrawing" xmlns:wp="http://schemas.openxmlformats.org/drawingml/2006/wordprocessingDrawing" xmlns:w10="urn:schemas-microsoft-com:office:word" xmlns:w="http://schemas.openxmlformats.org/wordprocessingml/2006/main" xmlns:w14="http://schemas.microsoft.com/office/word/2010/wordml" xmlns:w15="http://schemas.microsoft.com/office/word/2012/wordml" xmlns:w16cex="http://schemas.microsoft.com/office/word/2018/wordml/cex" xmlns:w16cid="http://schemas.microsoft.com/office/word/2016/wordml/cid" xmlns:w16="http://schemas.microsoft.com/office/word/2018/wordml" xmlns:w16sdtdh="http://schemas.microsoft.com/office/word/2020/wordml/sdtdatahash" xmlns:w16se="http://schemas.microsoft.com/office/word/2015/wordml/symex" xmlns:wpg="http://schemas.microsoft.com/office/word/2010/wordprocessingGroup" xmlns:wpi="http://schemas.microsoft.com/office/word/2010/wordprocessingInk" xmlns:wne="http://schemas.microsoft.com/office/word/2006/wordml" xmlns:wps="http://schemas.microsoft.com/office/word/2010/wordprocessingShape" mc:Ignorable="w14 w15 w16se w16cid w16 w16cex w16sdtdh wp14">
   <w:abstractNum w:abstractNumId="0" w15:restartNumberingAfterBreak="0">
     <w:nsid w:val="0E7547A6"/>
     <w:multiLevelType w:val="hybridMultilevel"/>
@@ -11449,15 +11397,6 @@
   </w:num>
   <w:num w:numId="3">
     <w:abstractNumId w:val="2"/>
-    <w:lvlOverride w:ilvl="0"/>
-    <w:lvlOverride w:ilvl="1"/>
-    <w:lvlOverride w:ilvl="2"/>
-    <w:lvlOverride w:ilvl="3"/>
-    <w:lvlOverride w:ilvl="4"/>
-    <w:lvlOverride w:ilvl="5"/>
-    <w:lvlOverride w:ilvl="6"/>
-    <w:lvlOverride w:ilvl="7"/>
-    <w:lvlOverride w:ilvl="8"/>
   </w:num>
   <w:num w:numId="4">
     <w:abstractNumId w:val="3"/>
@@ -11466,7 +11405,7 @@
 </file>
 
 <file path=word/styles.xml><?xml version="1.0" encoding="utf-8"?>
-<w:styles xmlns:mc="http://schemas.openxmlformats.org/markup-compatibility/2006" xmlns:r="http://schemas.openxmlformats.org/officeDocument/2006/relationships" xmlns:w="http://schemas.openxmlformats.org/wordprocessingml/2006/main" xmlns:w14="http://schemas.microsoft.com/office/word/2010/wordml" xmlns:w15="http://schemas.microsoft.com/office/word/2012/wordml" xmlns:w16cex="http://schemas.microsoft.com/office/word/2018/wordml/cex" xmlns:w16cid="http://schemas.microsoft.com/office/word/2016/wordml/cid" xmlns:w16="http://schemas.microsoft.com/office/word/2018/wordml" xmlns:w16se="http://schemas.microsoft.com/office/word/2015/wordml/symex" mc:Ignorable="w14 w15 w16se w16cid w16 w16cex">
+<w:styles xmlns:mc="http://schemas.openxmlformats.org/markup-compatibility/2006" xmlns:r="http://schemas.openxmlformats.org/officeDocument/2006/relationships" xmlns:w="http://schemas.openxmlformats.org/wordprocessingml/2006/main" xmlns:w14="http://schemas.microsoft.com/office/word/2010/wordml" xmlns:w15="http://schemas.microsoft.com/office/word/2012/wordml" xmlns:w16cex="http://schemas.microsoft.com/office/word/2018/wordml/cex" xmlns:w16cid="http://schemas.microsoft.com/office/word/2016/wordml/cid" xmlns:w16="http://schemas.microsoft.com/office/word/2018/wordml" xmlns:w16sdtdh="http://schemas.microsoft.com/office/word/2020/wordml/sdtdatahash" xmlns:w16se="http://schemas.microsoft.com/office/word/2015/wordml/symex" mc:Ignorable="w14 w15 w16se w16cid w16 w16cex w16sdtdh">
   <w:docDefaults>
     <w:rPrDefault>
       <w:rPr>
@@ -11957,6 +11896,41 @@
       </w:numPr>
     </w:pPr>
   </w:style>
+  <w:style w:type="character" w:styleId="Collegamentoipertestuale">
+    <w:name w:val="Hyperlink"/>
+    <w:basedOn w:val="Carpredefinitoparagrafo"/>
+    <w:uiPriority w:val="99"/>
+    <w:unhideWhenUsed/>
+    <w:rsid w:val="005506DA"/>
+    <w:rPr>
+      <w:color w:val="0563C1" w:themeColor="hyperlink"/>
+      <w:u w:val="single"/>
+    </w:rPr>
+  </w:style>
+  <w:style w:type="character" w:styleId="Menzionenonrisolta">
+    <w:name w:val="Unresolved Mention"/>
+    <w:basedOn w:val="Carpredefinitoparagrafo"/>
+    <w:uiPriority w:val="99"/>
+    <w:semiHidden/>
+    <w:unhideWhenUsed/>
+    <w:rsid w:val="005506DA"/>
+    <w:rPr>
+      <w:color w:val="605E5C"/>
+      <w:shd w:val="clear" w:color="auto" w:fill="E1DFDD"/>
+    </w:rPr>
+  </w:style>
+  <w:style w:type="character" w:styleId="Collegamentovisitato">
+    <w:name w:val="FollowedHyperlink"/>
+    <w:basedOn w:val="Carpredefinitoparagrafo"/>
+    <w:uiPriority w:val="99"/>
+    <w:semiHidden/>
+    <w:unhideWhenUsed/>
+    <w:rsid w:val="005506DA"/>
+    <w:rPr>
+      <w:color w:val="954F72" w:themeColor="followedHyperlink"/>
+      <w:u w:val="single"/>
+    </w:rPr>
+  </w:style>
 </w:styles>
 </file>
 

</xml_diff>

<commit_message>
Temporary removes request from conversations
</commit_message>
<xml_diff>
--- a/public/Contratto GGC.docx
+++ b/public/Contratto GGC.docx
@@ -64,7 +64,11 @@
                               <w:t>t|1</w:t>
                             </w:r>
                             <w:r>
-                              <w:t>|id:</w:t>
+                              <w:t>|</w:t>
+                            </w:r>
+                            <w:proofErr w:type="gramStart"/>
+                            <w:r>
+                              <w:t>id:</w:t>
                             </w:r>
                             <w:r>
                               <w:rPr>
@@ -73,6 +77,7 @@
                               </w:rPr>
                               <w:t>contractNumber</w:t>
                             </w:r>
+                            <w:proofErr w:type="gramEnd"/>
                             <w:r>
                               <w:t>]]</w:t>
                             </w:r>
@@ -121,7 +126,11 @@
                         <w:t>t|1</w:t>
                       </w:r>
                       <w:r>
-                        <w:t>|id:</w:t>
+                        <w:t>|</w:t>
+                      </w:r>
+                      <w:proofErr w:type="gramStart"/>
+                      <w:r>
+                        <w:t>id:</w:t>
                       </w:r>
                       <w:r>
                         <w:rPr>
@@ -130,6 +139,7 @@
                         </w:rPr>
                         <w:t>contractNumber</w:t>
                       </w:r>
+                      <w:proofErr w:type="gramEnd"/>
                       <w:r>
                         <w:t>]]</w:t>
                       </w:r>
@@ -152,7 +162,14 @@
         <w:rPr>
           <w:b/>
         </w:rPr>
-        <w:t xml:space="preserve"> N°</w:t>
+        <w:t xml:space="preserve"> N</w:t>
+      </w:r>
+      <w:proofErr w:type="gramStart"/>
+      <w:r>
+        <w:rPr>
+          <w:b/>
+        </w:rPr>
+        <w:t>°</w:t>
       </w:r>
       <w:r>
         <w:rPr>
@@ -170,7 +187,14 @@
         <w:rPr>
           <w:b/>
         </w:rPr>
-        <w:t>___</w:t>
+        <w:t>_</w:t>
+      </w:r>
+      <w:proofErr w:type="gramEnd"/>
+      <w:r>
+        <w:rPr>
+          <w:b/>
+        </w:rPr>
+        <w:t>__</w:t>
       </w:r>
       <w:r>
         <w:rPr>
@@ -515,7 +539,11 @@
                               <w:t>t|1</w:t>
                             </w:r>
                             <w:r>
-                              <w:t>|id:</w:t>
+                              <w:t>|</w:t>
+                            </w:r>
+                            <w:proofErr w:type="gramStart"/>
+                            <w:r>
+                              <w:t>id:</w:t>
                             </w:r>
                             <w:r>
                               <w:rPr>
@@ -531,6 +559,7 @@
                               </w:rPr>
                               <w:t>ity</w:t>
                             </w:r>
+                            <w:proofErr w:type="gramEnd"/>
                             <w:r>
                               <w:rPr>
                                 <w:sz w:val="11"/>
@@ -581,7 +610,11 @@
                         <w:t>t|1</w:t>
                       </w:r>
                       <w:r>
-                        <w:t>|id:</w:t>
+                        <w:t>|</w:t>
+                      </w:r>
+                      <w:proofErr w:type="gramStart"/>
+                      <w:r>
+                        <w:t>id:</w:t>
                       </w:r>
                       <w:r>
                         <w:rPr>
@@ -597,6 +630,7 @@
                         </w:rPr>
                         <w:t>ity</w:t>
                       </w:r>
+                      <w:proofErr w:type="gramEnd"/>
                       <w:r>
                         <w:rPr>
                           <w:sz w:val="11"/>
@@ -670,14 +704,26 @@
                               <w:t>t|1</w:t>
                             </w:r>
                             <w:r>
-                              <w:t>|id:</w:t>
+                              <w:t>|</w:t>
+                            </w:r>
+                            <w:proofErr w:type="gramStart"/>
+                            <w:r>
+                              <w:t>id:</w:t>
                             </w:r>
                             <w:r>
                               <w:rPr>
                                 <w:sz w:val="11"/>
                                 <w:szCs w:val="11"/>
                               </w:rPr>
-                              <w:t xml:space="preserve">fullName       </w:t>
+                              <w:t>fullName</w:t>
+                            </w:r>
+                            <w:proofErr w:type="gramEnd"/>
+                            <w:r>
+                              <w:rPr>
+                                <w:sz w:val="11"/>
+                                <w:szCs w:val="11"/>
+                              </w:rPr>
+                              <w:t xml:space="preserve">       </w:t>
                             </w:r>
                             <w:r>
                               <w:rPr>
@@ -736,14 +782,26 @@
                         <w:t>t|1</w:t>
                       </w:r>
                       <w:r>
-                        <w:t>|id:</w:t>
+                        <w:t>|</w:t>
+                      </w:r>
+                      <w:proofErr w:type="gramStart"/>
+                      <w:r>
+                        <w:t>id:</w:t>
                       </w:r>
                       <w:r>
                         <w:rPr>
                           <w:sz w:val="11"/>
                           <w:szCs w:val="11"/>
                         </w:rPr>
-                        <w:t xml:space="preserve">fullName       </w:t>
+                        <w:t>fullName</w:t>
+                      </w:r>
+                      <w:proofErr w:type="gramEnd"/>
+                      <w:r>
+                        <w:rPr>
+                          <w:sz w:val="11"/>
+                          <w:szCs w:val="11"/>
+                        </w:rPr>
+                        <w:t xml:space="preserve">       </w:t>
                       </w:r>
                       <w:r>
                         <w:rPr>
@@ -832,7 +890,11 @@
                               <w:t>t|1</w:t>
                             </w:r>
                             <w:r>
-                              <w:t>|id:</w:t>
+                              <w:t>|</w:t>
+                            </w:r>
+                            <w:proofErr w:type="gramStart"/>
+                            <w:r>
+                              <w:t>id:</w:t>
                             </w:r>
                             <w:r>
                               <w:rPr>
@@ -841,6 +903,7 @@
                               </w:rPr>
                               <w:t>birthDate</w:t>
                             </w:r>
+                            <w:proofErr w:type="gramEnd"/>
                             <w:r>
                               <w:rPr>
                                 <w:sz w:val="11"/>
@@ -891,7 +954,11 @@
                         <w:t>t|1</w:t>
                       </w:r>
                       <w:r>
-                        <w:t>|id:</w:t>
+                        <w:t>|</w:t>
+                      </w:r>
+                      <w:proofErr w:type="gramStart"/>
+                      <w:r>
+                        <w:t>id:</w:t>
                       </w:r>
                       <w:r>
                         <w:rPr>
@@ -900,6 +967,7 @@
                         </w:rPr>
                         <w:t>birthDate</w:t>
                       </w:r>
+                      <w:proofErr w:type="gramEnd"/>
                       <w:r>
                         <w:rPr>
                           <w:sz w:val="11"/>
@@ -973,7 +1041,11 @@
                               <w:t>t|1</w:t>
                             </w:r>
                             <w:r>
-                              <w:t>|id:</w:t>
+                              <w:t>|</w:t>
+                            </w:r>
+                            <w:proofErr w:type="gramStart"/>
+                            <w:r>
+                              <w:t>id:</w:t>
                             </w:r>
                             <w:r>
                               <w:rPr>
@@ -982,6 +1054,7 @@
                               </w:rPr>
                               <w:t>birthProvince</w:t>
                             </w:r>
+                            <w:proofErr w:type="gramEnd"/>
                             <w:r>
                               <w:rPr>
                                 <w:sz w:val="11"/>
@@ -1032,7 +1105,11 @@
                         <w:t>t|1</w:t>
                       </w:r>
                       <w:r>
-                        <w:t>|id:</w:t>
+                        <w:t>|</w:t>
+                      </w:r>
+                      <w:proofErr w:type="gramStart"/>
+                      <w:r>
+                        <w:t>id:</w:t>
                       </w:r>
                       <w:r>
                         <w:rPr>
@@ -1041,6 +1118,7 @@
                         </w:rPr>
                         <w:t>birthProvince</w:t>
                       </w:r>
+                      <w:proofErr w:type="gramEnd"/>
                       <w:r>
                         <w:rPr>
                           <w:sz w:val="11"/>
@@ -1242,14 +1320,26 @@
                               <w:t>t|1</w:t>
                             </w:r>
                             <w:r>
-                              <w:t>|id:</w:t>
+                              <w:t>|</w:t>
+                            </w:r>
+                            <w:proofErr w:type="gramStart"/>
+                            <w:r>
+                              <w:t>id:</w:t>
                             </w:r>
                             <w:r>
                               <w:rPr>
                                 <w:sz w:val="11"/>
                                 <w:szCs w:val="11"/>
                               </w:rPr>
-                              <w:t xml:space="preserve">residenceZip                      </w:t>
+                              <w:t>residenceZip</w:t>
+                            </w:r>
+                            <w:proofErr w:type="gramEnd"/>
+                            <w:r>
+                              <w:rPr>
+                                <w:sz w:val="11"/>
+                                <w:szCs w:val="11"/>
+                              </w:rPr>
+                              <w:t xml:space="preserve">                      </w:t>
                             </w:r>
                             <w:r>
                               <w:t>]]</w:t>
@@ -1294,14 +1384,26 @@
                         <w:t>t|1</w:t>
                       </w:r>
                       <w:r>
-                        <w:t>|id:</w:t>
+                        <w:t>|</w:t>
+                      </w:r>
+                      <w:proofErr w:type="gramStart"/>
+                      <w:r>
+                        <w:t>id:</w:t>
                       </w:r>
                       <w:r>
                         <w:rPr>
                           <w:sz w:val="11"/>
                           <w:szCs w:val="11"/>
                         </w:rPr>
-                        <w:t xml:space="preserve">residenceZip                      </w:t>
+                        <w:t>residenceZip</w:t>
+                      </w:r>
+                      <w:proofErr w:type="gramEnd"/>
+                      <w:r>
+                        <w:rPr>
+                          <w:sz w:val="11"/>
+                          <w:szCs w:val="11"/>
+                        </w:rPr>
+                        <w:t xml:space="preserve">                      </w:t>
                       </w:r>
                       <w:r>
                         <w:t>]]</w:t>
@@ -1369,7 +1471,11 @@
                               <w:t>t|1</w:t>
                             </w:r>
                             <w:r>
-                              <w:t>|id:</w:t>
+                              <w:t>|</w:t>
+                            </w:r>
+                            <w:proofErr w:type="gramStart"/>
+                            <w:r>
+                              <w:t>id:</w:t>
                             </w:r>
                             <w:r>
                               <w:rPr>
@@ -1385,6 +1491,7 @@
                               </w:rPr>
                               <w:t>Province</w:t>
                             </w:r>
+                            <w:proofErr w:type="gramEnd"/>
                             <w:r>
                               <w:rPr>
                                 <w:sz w:val="11"/>
@@ -1449,7 +1556,11 @@
                         <w:t>t|1</w:t>
                       </w:r>
                       <w:r>
-                        <w:t>|id:</w:t>
+                        <w:t>|</w:t>
+                      </w:r>
+                      <w:proofErr w:type="gramStart"/>
+                      <w:r>
+                        <w:t>id:</w:t>
                       </w:r>
                       <w:r>
                         <w:rPr>
@@ -1465,6 +1576,7 @@
                         </w:rPr>
                         <w:t>Province</w:t>
                       </w:r>
+                      <w:proofErr w:type="gramEnd"/>
                       <w:r>
                         <w:rPr>
                           <w:sz w:val="11"/>
@@ -1552,7 +1664,11 @@
                               <w:t>t|1</w:t>
                             </w:r>
                             <w:r>
-                              <w:t>|id:</w:t>
+                              <w:t>|</w:t>
+                            </w:r>
+                            <w:proofErr w:type="gramStart"/>
+                            <w:r>
+                              <w:t>id:</w:t>
                             </w:r>
                             <w:r>
                               <w:rPr>
@@ -1561,6 +1677,7 @@
                               </w:rPr>
                               <w:t>residenceAddress</w:t>
                             </w:r>
+                            <w:proofErr w:type="gramEnd"/>
                             <w:r>
                               <w:rPr>
                                 <w:sz w:val="11"/>
@@ -1614,7 +1731,11 @@
                         <w:t>t|1</w:t>
                       </w:r>
                       <w:r>
-                        <w:t>|id:</w:t>
+                        <w:t>|</w:t>
+                      </w:r>
+                      <w:proofErr w:type="gramStart"/>
+                      <w:r>
+                        <w:t>id:</w:t>
                       </w:r>
                       <w:r>
                         <w:rPr>
@@ -1623,6 +1744,7 @@
                         </w:rPr>
                         <w:t>residenceAddress</w:t>
                       </w:r>
+                      <w:proofErr w:type="gramEnd"/>
                       <w:r>
                         <w:rPr>
                           <w:sz w:val="11"/>
@@ -1699,7 +1821,11 @@
                               <w:t>t|1</w:t>
                             </w:r>
                             <w:r>
-                              <w:t>|id:</w:t>
+                              <w:t>|</w:t>
+                            </w:r>
+                            <w:proofErr w:type="gramStart"/>
+                            <w:r>
+                              <w:t>id:</w:t>
                             </w:r>
                             <w:r>
                               <w:rPr>
@@ -1715,6 +1841,7 @@
                               </w:rPr>
                               <w:t>ity</w:t>
                             </w:r>
+                            <w:proofErr w:type="gramEnd"/>
                             <w:r>
                               <w:rPr>
                                 <w:sz w:val="11"/>
@@ -1779,7 +1906,11 @@
                         <w:t>t|1</w:t>
                       </w:r>
                       <w:r>
-                        <w:t>|id:</w:t>
+                        <w:t>|</w:t>
+                      </w:r>
+                      <w:proofErr w:type="gramStart"/>
+                      <w:r>
+                        <w:t>id:</w:t>
                       </w:r>
                       <w:r>
                         <w:rPr>
@@ -1795,6 +1926,7 @@
                         </w:rPr>
                         <w:t>ity</w:t>
                       </w:r>
+                      <w:proofErr w:type="gramEnd"/>
                       <w:r>
                         <w:rPr>
                           <w:sz w:val="11"/>
@@ -1842,7 +1974,31 @@
         <w:t>___</w:t>
       </w:r>
       <w:r>
-        <w:t xml:space="preserve">, c . a . p . </w:t>
+        <w:t xml:space="preserve">, </w:t>
+      </w:r>
+      <w:proofErr w:type="gramStart"/>
+      <w:r>
+        <w:t>c .</w:t>
+      </w:r>
+      <w:proofErr w:type="gramEnd"/>
+      <w:r>
+        <w:t xml:space="preserve"> </w:t>
+      </w:r>
+      <w:proofErr w:type="gramStart"/>
+      <w:r>
+        <w:t>a .</w:t>
+      </w:r>
+      <w:proofErr w:type="gramEnd"/>
+      <w:r>
+        <w:t xml:space="preserve"> </w:t>
+      </w:r>
+      <w:proofErr w:type="gramStart"/>
+      <w:r>
+        <w:t>p .</w:t>
+      </w:r>
+      <w:proofErr w:type="gramEnd"/>
+      <w:r>
+        <w:t xml:space="preserve"> </w:t>
       </w:r>
       <w:r>
         <w:rPr>
@@ -1954,7 +2110,11 @@
                               <w:t>t|1</w:t>
                             </w:r>
                             <w:r>
-                              <w:t>|id:</w:t>
+                              <w:t>|</w:t>
+                            </w:r>
+                            <w:proofErr w:type="gramStart"/>
+                            <w:r>
+                              <w:t>id:</w:t>
                             </w:r>
                             <w:r>
                               <w:rPr>
@@ -1963,6 +2123,7 @@
                               </w:rPr>
                               <w:t>fiscalCode</w:t>
                             </w:r>
+                            <w:proofErr w:type="gramEnd"/>
                             <w:r>
                               <w:rPr>
                                 <w:sz w:val="11"/>
@@ -2013,7 +2174,11 @@
                         <w:t>t|1</w:t>
                       </w:r>
                       <w:r>
-                        <w:t>|id:</w:t>
+                        <w:t>|</w:t>
+                      </w:r>
+                      <w:proofErr w:type="gramStart"/>
+                      <w:r>
+                        <w:t>id:</w:t>
                       </w:r>
                       <w:r>
                         <w:rPr>
@@ -2022,6 +2187,7 @@
                         </w:rPr>
                         <w:t>fiscalCode</w:t>
                       </w:r>
+                      <w:proofErr w:type="gramEnd"/>
                       <w:r>
                         <w:rPr>
                           <w:sz w:val="11"/>
@@ -2160,7 +2326,11 @@
                               <w:t>t|1</w:t>
                             </w:r>
                             <w:r>
-                              <w:t>|id:</w:t>
+                              <w:t>|</w:t>
+                            </w:r>
+                            <w:proofErr w:type="gramStart"/>
+                            <w:r>
+                              <w:t>id:</w:t>
                             </w:r>
                             <w:r>
                               <w:rPr>
@@ -2174,7 +2344,15 @@
                                 <w:sz w:val="11"/>
                                 <w:szCs w:val="11"/>
                               </w:rPr>
-                              <w:t xml:space="preserve">Region                     </w:t>
+                              <w:t>Region</w:t>
+                            </w:r>
+                            <w:proofErr w:type="gramEnd"/>
+                            <w:r>
+                              <w:rPr>
+                                <w:sz w:val="11"/>
+                                <w:szCs w:val="11"/>
+                              </w:rPr>
+                              <w:t xml:space="preserve">                     </w:t>
                             </w:r>
                             <w:r>
                               <w:t>]]</w:t>
@@ -2219,7 +2397,11 @@
                         <w:t>t|1</w:t>
                       </w:r>
                       <w:r>
-                        <w:t>|id:</w:t>
+                        <w:t>|</w:t>
+                      </w:r>
+                      <w:proofErr w:type="gramStart"/>
+                      <w:r>
+                        <w:t>id:</w:t>
                       </w:r>
                       <w:r>
                         <w:rPr>
@@ -2233,7 +2415,15 @@
                           <w:sz w:val="11"/>
                           <w:szCs w:val="11"/>
                         </w:rPr>
-                        <w:t xml:space="preserve">Region                     </w:t>
+                        <w:t>Region</w:t>
+                      </w:r>
+                      <w:proofErr w:type="gramEnd"/>
+                      <w:r>
+                        <w:rPr>
+                          <w:sz w:val="11"/>
+                          <w:szCs w:val="11"/>
+                        </w:rPr>
+                        <w:t xml:space="preserve">                     </w:t>
                       </w:r>
                       <w:r>
                         <w:t>]]</w:t>
@@ -2301,7 +2491,11 @@
                               <w:t>t|1</w:t>
                             </w:r>
                             <w:r>
-                              <w:t>|id:</w:t>
+                              <w:t>|</w:t>
+                            </w:r>
+                            <w:proofErr w:type="gramStart"/>
+                            <w:r>
+                              <w:t>id:</w:t>
                             </w:r>
                             <w:r>
                               <w:rPr>
@@ -2310,6 +2504,7 @@
                               </w:rPr>
                               <w:t>businessName</w:t>
                             </w:r>
+                            <w:proofErr w:type="gramEnd"/>
                             <w:r>
                               <w:rPr>
                                 <w:sz w:val="11"/>
@@ -2360,7 +2555,11 @@
                         <w:t>t|1</w:t>
                       </w:r>
                       <w:r>
-                        <w:t>|id:</w:t>
+                        <w:t>|</w:t>
+                      </w:r>
+                      <w:proofErr w:type="gramStart"/>
+                      <w:r>
+                        <w:t>id:</w:t>
                       </w:r>
                       <w:r>
                         <w:rPr>
@@ -2369,6 +2568,7 @@
                         </w:rPr>
                         <w:t>businessName</w:t>
                       </w:r>
+                      <w:proofErr w:type="gramEnd"/>
                       <w:r>
                         <w:rPr>
                           <w:sz w:val="11"/>
@@ -2387,6 +2587,7 @@
           </mc:Fallback>
         </mc:AlternateContent>
       </w:r>
+      <w:proofErr w:type="gramStart"/>
       <w:r>
         <w:rPr>
           <w:b/>
@@ -2401,6 +2602,7 @@
         </w:rPr>
         <w:t xml:space="preserve">  (</w:t>
       </w:r>
+      <w:proofErr w:type="gramEnd"/>
       <w:r>
         <w:rPr>
           <w:b/>
@@ -2533,7 +2735,11 @@
                               <w:t>t|1</w:t>
                             </w:r>
                             <w:r>
-                              <w:t>|id:</w:t>
+                              <w:t>|</w:t>
+                            </w:r>
+                            <w:proofErr w:type="gramStart"/>
+                            <w:r>
+                              <w:t>id:</w:t>
                             </w:r>
                             <w:r>
                               <w:rPr>
@@ -2547,7 +2753,15 @@
                                 <w:sz w:val="11"/>
                                 <w:szCs w:val="11"/>
                               </w:rPr>
-                              <w:t xml:space="preserve">Address                                        </w:t>
+                              <w:t>Address</w:t>
+                            </w:r>
+                            <w:proofErr w:type="gramEnd"/>
+                            <w:r>
+                              <w:rPr>
+                                <w:sz w:val="11"/>
+                                <w:szCs w:val="11"/>
+                              </w:rPr>
+                              <w:t xml:space="preserve">                                        </w:t>
                             </w:r>
                             <w:r>
                               <w:rPr>
@@ -2620,7 +2834,11 @@
                         <w:t>t|1</w:t>
                       </w:r>
                       <w:r>
-                        <w:t>|id:</w:t>
+                        <w:t>|</w:t>
+                      </w:r>
+                      <w:proofErr w:type="gramStart"/>
+                      <w:r>
+                        <w:t>id:</w:t>
                       </w:r>
                       <w:r>
                         <w:rPr>
@@ -2634,7 +2852,15 @@
                           <w:sz w:val="11"/>
                           <w:szCs w:val="11"/>
                         </w:rPr>
-                        <w:t xml:space="preserve">Address                                        </w:t>
+                        <w:t>Address</w:t>
+                      </w:r>
+                      <w:proofErr w:type="gramEnd"/>
+                      <w:r>
+                        <w:rPr>
+                          <w:sz w:val="11"/>
+                          <w:szCs w:val="11"/>
+                        </w:rPr>
+                        <w:t xml:space="preserve">                                        </w:t>
                       </w:r>
                       <w:r>
                         <w:rPr>
@@ -2731,7 +2957,11 @@
                               <w:t>t|1</w:t>
                             </w:r>
                             <w:r>
-                              <w:t>|id:</w:t>
+                              <w:t>|</w:t>
+                            </w:r>
+                            <w:proofErr w:type="gramStart"/>
+                            <w:r>
+                              <w:t>id:</w:t>
                             </w:r>
                             <w:r>
                               <w:rPr>
@@ -2740,6 +2970,7 @@
                               </w:rPr>
                               <w:t>vatNumber</w:t>
                             </w:r>
+                            <w:proofErr w:type="gramEnd"/>
                             <w:r>
                               <w:rPr>
                                 <w:sz w:val="11"/>
@@ -2790,7 +3021,11 @@
                         <w:t>t|1</w:t>
                       </w:r>
                       <w:r>
-                        <w:t>|id:</w:t>
+                        <w:t>|</w:t>
+                      </w:r>
+                      <w:proofErr w:type="gramStart"/>
+                      <w:r>
+                        <w:t>id:</w:t>
                       </w:r>
                       <w:r>
                         <w:rPr>
@@ -2799,6 +3034,7 @@
                         </w:rPr>
                         <w:t>vatNumber</w:t>
                       </w:r>
+                      <w:proofErr w:type="gramEnd"/>
                       <w:r>
                         <w:rPr>
                           <w:sz w:val="11"/>
@@ -2872,7 +3108,11 @@
                               <w:t>t|1</w:t>
                             </w:r>
                             <w:r>
-                              <w:t>|id:</w:t>
+                              <w:t>|</w:t>
+                            </w:r>
+                            <w:proofErr w:type="gramStart"/>
+                            <w:r>
+                              <w:t>id:</w:t>
                             </w:r>
                             <w:r>
                               <w:rPr>
@@ -2886,7 +3126,15 @@
                                 <w:sz w:val="11"/>
                                 <w:szCs w:val="11"/>
                               </w:rPr>
-                              <w:t xml:space="preserve">Province                         </w:t>
+                              <w:t>Province</w:t>
+                            </w:r>
+                            <w:proofErr w:type="gramEnd"/>
+                            <w:r>
+                              <w:rPr>
+                                <w:sz w:val="11"/>
+                                <w:szCs w:val="11"/>
+                              </w:rPr>
+                              <w:t xml:space="preserve">                         </w:t>
                             </w:r>
                             <w:r>
                               <w:t>]]</w:t>
@@ -2931,7 +3179,11 @@
                         <w:t>t|1</w:t>
                       </w:r>
                       <w:r>
-                        <w:t>|id:</w:t>
+                        <w:t>|</w:t>
+                      </w:r>
+                      <w:proofErr w:type="gramStart"/>
+                      <w:r>
+                        <w:t>id:</w:t>
                       </w:r>
                       <w:r>
                         <w:rPr>
@@ -2945,7 +3197,15 @@
                           <w:sz w:val="11"/>
                           <w:szCs w:val="11"/>
                         </w:rPr>
-                        <w:t xml:space="preserve">Province                         </w:t>
+                        <w:t>Province</w:t>
+                      </w:r>
+                      <w:proofErr w:type="gramEnd"/>
+                      <w:r>
+                        <w:rPr>
+                          <w:sz w:val="11"/>
+                          <w:szCs w:val="11"/>
+                        </w:rPr>
+                        <w:t xml:space="preserve">                         </w:t>
                       </w:r>
                       <w:r>
                         <w:t>]]</w:t>
@@ -3013,7 +3273,11 @@
                               <w:t>t|1</w:t>
                             </w:r>
                             <w:r>
-                              <w:t>|id:</w:t>
+                              <w:t>|</w:t>
+                            </w:r>
+                            <w:proofErr w:type="gramStart"/>
+                            <w:r>
+                              <w:t>id:</w:t>
                             </w:r>
                             <w:r>
                               <w:rPr>
@@ -3027,7 +3291,15 @@
                                 <w:sz w:val="11"/>
                                 <w:szCs w:val="11"/>
                               </w:rPr>
-                              <w:t xml:space="preserve">City                                                                                                      </w:t>
+                              <w:t>City</w:t>
+                            </w:r>
+                            <w:proofErr w:type="gramEnd"/>
+                            <w:r>
+                              <w:rPr>
+                                <w:sz w:val="11"/>
+                                <w:szCs w:val="11"/>
+                              </w:rPr>
+                              <w:t xml:space="preserve">                                                                                                      </w:t>
                             </w:r>
                             <w:r>
                               <w:t>]]</w:t>
@@ -3072,7 +3344,11 @@
                         <w:t>t|1</w:t>
                       </w:r>
                       <w:r>
-                        <w:t>|id:</w:t>
+                        <w:t>|</w:t>
+                      </w:r>
+                      <w:proofErr w:type="gramStart"/>
+                      <w:r>
+                        <w:t>id:</w:t>
                       </w:r>
                       <w:r>
                         <w:rPr>
@@ -3086,7 +3362,15 @@
                           <w:sz w:val="11"/>
                           <w:szCs w:val="11"/>
                         </w:rPr>
-                        <w:t xml:space="preserve">City                                                                                                      </w:t>
+                        <w:t>City</w:t>
+                      </w:r>
+                      <w:proofErr w:type="gramEnd"/>
+                      <w:r>
+                        <w:rPr>
+                          <w:sz w:val="11"/>
+                          <w:szCs w:val="11"/>
+                        </w:rPr>
+                        <w:t xml:space="preserve">                                                                                                      </w:t>
                       </w:r>
                       <w:r>
                         <w:t>]]</w:t>
@@ -3133,17 +3417,29 @@
           <w:b/>
           <w:color w:val="E7E6E6" w:themeColor="background2"/>
         </w:rPr>
-        <w:t>________________________________________</w:t>
-      </w:r>
+        <w:t>_______________________________________</w:t>
+      </w:r>
+      <w:proofErr w:type="gramStart"/>
       <w:r>
         <w:rPr>
           <w:b/>
           <w:color w:val="E7E6E6" w:themeColor="background2"/>
         </w:rPr>
+        <w:t>_</w:t>
+      </w:r>
+      <w:r>
+        <w:rPr>
+          <w:b/>
+          <w:color w:val="E7E6E6" w:themeColor="background2"/>
+        </w:rPr>
         <w:t xml:space="preserve">  </w:t>
       </w:r>
       <w:r>
-        <w:t xml:space="preserve">p r o v i n c i a </w:t>
+        <w:t>p</w:t>
+      </w:r>
+      <w:proofErr w:type="gramEnd"/>
+      <w:r>
+        <w:t xml:space="preserve"> r o v i n c i a </w:t>
       </w:r>
       <w:r>
         <w:rPr>
@@ -3230,7 +3526,11 @@
                               <w:t>t|1</w:t>
                             </w:r>
                             <w:r>
-                              <w:t>|id:</w:t>
+                              <w:t>|</w:t>
+                            </w:r>
+                            <w:proofErr w:type="gramStart"/>
+                            <w:r>
+                              <w:t>id:</w:t>
                             </w:r>
                             <w:r>
                               <w:rPr>
@@ -3239,6 +3539,7 @@
                               </w:rPr>
                               <w:t>legalRepresentativeFullName</w:t>
                             </w:r>
+                            <w:proofErr w:type="gramEnd"/>
                             <w:r>
                               <w:rPr>
                                 <w:sz w:val="11"/>
@@ -3289,7 +3590,11 @@
                         <w:t>t|1</w:t>
                       </w:r>
                       <w:r>
-                        <w:t>|id:</w:t>
+                        <w:t>|</w:t>
+                      </w:r>
+                      <w:proofErr w:type="gramStart"/>
+                      <w:r>
+                        <w:t>id:</w:t>
                       </w:r>
                       <w:r>
                         <w:rPr>
@@ -3298,6 +3603,7 @@
                         </w:rPr>
                         <w:t>legalRepresentativeFullName</w:t>
                       </w:r>
+                      <w:proofErr w:type="gramEnd"/>
                       <w:r>
                         <w:rPr>
                           <w:sz w:val="11"/>
@@ -3352,10 +3658,22 @@
           <w:b/>
           <w:color w:val="E7E6E6" w:themeColor="background2"/>
         </w:rPr>
-        <w:t>_________________________________</w:t>
-      </w:r>
-      <w:r>
-        <w:t xml:space="preserve">,  in persona del legale rappresentante sig.  </w:t>
+        <w:t>________________________________</w:t>
+      </w:r>
+      <w:proofErr w:type="gramStart"/>
+      <w:r>
+        <w:rPr>
+          <w:b/>
+          <w:color w:val="E7E6E6" w:themeColor="background2"/>
+        </w:rPr>
+        <w:t>_</w:t>
+      </w:r>
+      <w:r>
+        <w:t>,  in</w:t>
+      </w:r>
+      <w:proofErr w:type="gramEnd"/>
+      <w:r>
+        <w:t xml:space="preserve"> persona del legale rappresentante sig.  </w:t>
       </w:r>
       <w:r>
         <w:rPr>
@@ -3435,7 +3753,11 @@
                               <w:t>t|1</w:t>
                             </w:r>
                             <w:r>
-                              <w:t>|id:</w:t>
+                              <w:t>|</w:t>
+                            </w:r>
+                            <w:proofErr w:type="gramStart"/>
+                            <w:r>
+                              <w:t>id:</w:t>
                             </w:r>
                             <w:r>
                               <w:rPr>
@@ -3449,7 +3771,15 @@
                                 <w:sz w:val="11"/>
                                 <w:szCs w:val="11"/>
                               </w:rPr>
-                              <w:t xml:space="preserve">CF                                            </w:t>
+                              <w:t>CF</w:t>
+                            </w:r>
+                            <w:proofErr w:type="gramEnd"/>
+                            <w:r>
+                              <w:rPr>
+                                <w:sz w:val="11"/>
+                                <w:szCs w:val="11"/>
+                              </w:rPr>
+                              <w:t xml:space="preserve">                                            </w:t>
                             </w:r>
                             <w:r>
                               <w:t>]]</w:t>
@@ -3494,7 +3824,11 @@
                         <w:t>t|1</w:t>
                       </w:r>
                       <w:r>
-                        <w:t>|id:</w:t>
+                        <w:t>|</w:t>
+                      </w:r>
+                      <w:proofErr w:type="gramStart"/>
+                      <w:r>
+                        <w:t>id:</w:t>
                       </w:r>
                       <w:r>
                         <w:rPr>
@@ -3508,7 +3842,15 @@
                           <w:sz w:val="11"/>
                           <w:szCs w:val="11"/>
                         </w:rPr>
-                        <w:t xml:space="preserve">CF                                            </w:t>
+                        <w:t>CF</w:t>
+                      </w:r>
+                      <w:proofErr w:type="gramEnd"/>
+                      <w:r>
+                        <w:rPr>
+                          <w:sz w:val="11"/>
+                          <w:szCs w:val="11"/>
+                        </w:rPr>
+                        <w:t xml:space="preserve">                                            </w:t>
                       </w:r>
                       <w:r>
                         <w:t>]]</w:t>
@@ -3576,7 +3918,11 @@
                               <w:t>t|1</w:t>
                             </w:r>
                             <w:r>
-                              <w:t>|id:</w:t>
+                              <w:t>|</w:t>
+                            </w:r>
+                            <w:proofErr w:type="gramStart"/>
+                            <w:r>
+                              <w:t>id:</w:t>
                             </w:r>
                             <w:r>
                               <w:rPr>
@@ -3599,6 +3945,7 @@
                               </w:rPr>
                               <w:t>ity</w:t>
                             </w:r>
+                            <w:proofErr w:type="gramEnd"/>
                             <w:r>
                               <w:rPr>
                                 <w:sz w:val="11"/>
@@ -3649,7 +3996,11 @@
                         <w:t>t|1</w:t>
                       </w:r>
                       <w:r>
-                        <w:t>|id:</w:t>
+                        <w:t>|</w:t>
+                      </w:r>
+                      <w:proofErr w:type="gramStart"/>
+                      <w:r>
+                        <w:t>id:</w:t>
                       </w:r>
                       <w:r>
                         <w:rPr>
@@ -3672,6 +4023,7 @@
                         </w:rPr>
                         <w:t>ity</w:t>
                       </w:r>
+                      <w:proofErr w:type="gramEnd"/>
                       <w:r>
                         <w:rPr>
                           <w:sz w:val="11"/>
@@ -3746,7 +4098,11 @@
                               <w:t>t|1</w:t>
                             </w:r>
                             <w:r>
-                              <w:t>|id:</w:t>
+                              <w:t>|</w:t>
+                            </w:r>
+                            <w:proofErr w:type="gramStart"/>
+                            <w:r>
+                              <w:t>id:</w:t>
                             </w:r>
                             <w:r>
                               <w:rPr>
@@ -3755,6 +4111,7 @@
                               </w:rPr>
                               <w:t>legalRepresentativeBirthDate</w:t>
                             </w:r>
+                            <w:proofErr w:type="gramEnd"/>
                             <w:r>
                               <w:t>]]</w:t>
                             </w:r>
@@ -3798,7 +4155,11 @@
                         <w:t>t|1</w:t>
                       </w:r>
                       <w:r>
-                        <w:t>|id:</w:t>
+                        <w:t>|</w:t>
+                      </w:r>
+                      <w:proofErr w:type="gramStart"/>
+                      <w:r>
+                        <w:t>id:</w:t>
                       </w:r>
                       <w:r>
                         <w:rPr>
@@ -3807,6 +4168,7 @@
                         </w:rPr>
                         <w:t>legalRepresentativeBirthDate</w:t>
                       </w:r>
+                      <w:proofErr w:type="gramEnd"/>
                       <w:r>
                         <w:t>]]</w:t>
                       </w:r>
@@ -3873,7 +4235,11 @@
                               <w:t>t|1</w:t>
                             </w:r>
                             <w:r>
-                              <w:t>|id:</w:t>
+                              <w:t>|</w:t>
+                            </w:r>
+                            <w:proofErr w:type="gramStart"/>
+                            <w:r>
+                              <w:t>id:</w:t>
                             </w:r>
                             <w:r>
                               <w:rPr>
@@ -3903,6 +4269,7 @@
                               </w:rPr>
                               <w:t>Province</w:t>
                             </w:r>
+                            <w:proofErr w:type="gramEnd"/>
                             <w:r>
                               <w:rPr>
                                 <w:sz w:val="11"/>
@@ -3953,7 +4320,11 @@
                         <w:t>t|1</w:t>
                       </w:r>
                       <w:r>
-                        <w:t>|id:</w:t>
+                        <w:t>|</w:t>
+                      </w:r>
+                      <w:proofErr w:type="gramStart"/>
+                      <w:r>
+                        <w:t>id:</w:t>
                       </w:r>
                       <w:r>
                         <w:rPr>
@@ -3983,6 +4354,7 @@
                         </w:rPr>
                         <w:t>Province</w:t>
                       </w:r>
+                      <w:proofErr w:type="gramEnd"/>
                       <w:r>
                         <w:rPr>
                           <w:sz w:val="11"/>
@@ -4234,8 +4606,13 @@
         <w:spacing w:after="213"/>
         <w:ind w:left="710" w:right="534"/>
       </w:pPr>
-      <w:r>
-        <w:t xml:space="preserve">secondo  i termini e le condizioni che seguono;  </w:t>
+      <w:proofErr w:type="gramStart"/>
+      <w:r>
+        <w:t>secondo  i</w:t>
+      </w:r>
+      <w:proofErr w:type="gramEnd"/>
+      <w:r>
+        <w:t xml:space="preserve"> termini e le condizioni che seguono;  </w:t>
       </w:r>
     </w:p>
     <w:p>
@@ -4314,7 +4691,27 @@
                                 <w:sz w:val="40"/>
                                 <w:szCs w:val="44"/>
                               </w:rPr>
-                              <w:t xml:space="preserve">      [[s|1                 ]]</w:t>
+                              <w:t xml:space="preserve">      [[s|1               </w:t>
+                            </w:r>
+                            <w:proofErr w:type="gramStart"/>
+                            <w:r>
+                              <w:rPr>
+                                <w:b/>
+                                <w:color w:val="FFFFFF" w:themeColor="background1"/>
+                                <w:sz w:val="40"/>
+                                <w:szCs w:val="44"/>
+                              </w:rPr>
+                              <w:t xml:space="preserve">  ]</w:t>
+                            </w:r>
+                            <w:proofErr w:type="gramEnd"/>
+                            <w:r>
+                              <w:rPr>
+                                <w:b/>
+                                <w:color w:val="FFFFFF" w:themeColor="background1"/>
+                                <w:sz w:val="40"/>
+                                <w:szCs w:val="44"/>
+                              </w:rPr>
+                              <w:t>]</w:t>
                             </w:r>
                           </w:p>
                           <w:p>
@@ -4365,7 +4762,27 @@
                           <w:sz w:val="40"/>
                           <w:szCs w:val="44"/>
                         </w:rPr>
-                        <w:t xml:space="preserve">      [[s|1                 ]]</w:t>
+                        <w:t xml:space="preserve">      [[s|1               </w:t>
+                      </w:r>
+                      <w:proofErr w:type="gramStart"/>
+                      <w:r>
+                        <w:rPr>
+                          <w:b/>
+                          <w:color w:val="FFFFFF" w:themeColor="background1"/>
+                          <w:sz w:val="40"/>
+                          <w:szCs w:val="44"/>
+                        </w:rPr>
+                        <w:t xml:space="preserve">  ]</w:t>
+                      </w:r>
+                      <w:proofErr w:type="gramEnd"/>
+                      <w:r>
+                        <w:rPr>
+                          <w:b/>
+                          <w:color w:val="FFFFFF" w:themeColor="background1"/>
+                          <w:sz w:val="40"/>
+                          <w:szCs w:val="44"/>
+                        </w:rPr>
+                        <w:t>]</w:t>
                       </w:r>
                     </w:p>
                     <w:p>
@@ -4681,7 +5098,11 @@
                               <w:t>t|1</w:t>
                             </w:r>
                             <w:r>
-                              <w:t>|id:</w:t>
+                              <w:t>|</w:t>
+                            </w:r>
+                            <w:proofErr w:type="gramStart"/>
+                            <w:r>
+                              <w:t>id:</w:t>
                             </w:r>
                             <w:r>
                               <w:rPr>
@@ -4690,6 +5111,7 @@
                               </w:rPr>
                               <w:t>contractInitialInvestmentGoldText</w:t>
                             </w:r>
+                            <w:proofErr w:type="gramEnd"/>
                             <w:r>
                               <w:t>]]</w:t>
                             </w:r>
@@ -4733,7 +5155,11 @@
                         <w:t>t|1</w:t>
                       </w:r>
                       <w:r>
-                        <w:t>|id:</w:t>
+                        <w:t>|</w:t>
+                      </w:r>
+                      <w:proofErr w:type="gramStart"/>
+                      <w:r>
+                        <w:t>id:</w:t>
                       </w:r>
                       <w:r>
                         <w:rPr>
@@ -4742,6 +5168,7 @@
                         </w:rPr>
                         <w:t>contractInitialInvestmentGoldText</w:t>
                       </w:r>
+                      <w:proofErr w:type="gramEnd"/>
                       <w:r>
                         <w:t>]]</w:t>
                       </w:r>
@@ -4808,7 +5235,11 @@
                               <w:t>t|1</w:t>
                             </w:r>
                             <w:r>
-                              <w:t>|id:</w:t>
+                              <w:t>|</w:t>
+                            </w:r>
+                            <w:proofErr w:type="gramStart"/>
+                            <w:r>
+                              <w:t>id:</w:t>
                             </w:r>
                             <w:r>
                               <w:rPr>
@@ -4817,6 +5248,7 @@
                               </w:rPr>
                               <w:t>contractInitialInvestmentGold</w:t>
                             </w:r>
+                            <w:proofErr w:type="gramEnd"/>
                             <w:r>
                               <w:t>]]</w:t>
                             </w:r>
@@ -4860,7 +5292,11 @@
                         <w:t>t|1</w:t>
                       </w:r>
                       <w:r>
-                        <w:t>|id:</w:t>
+                        <w:t>|</w:t>
+                      </w:r>
+                      <w:proofErr w:type="gramStart"/>
+                      <w:r>
+                        <w:t>id:</w:t>
                       </w:r>
                       <w:r>
                         <w:rPr>
@@ -4869,6 +5305,7 @@
                         </w:rPr>
                         <w:t>contractInitialInvestmentGold</w:t>
                       </w:r>
+                      <w:proofErr w:type="gramEnd"/>
                       <w:r>
                         <w:t>]]</w:t>
                       </w:r>
@@ -4976,7 +5413,11 @@
                               <w:t>t|1</w:t>
                             </w:r>
                             <w:r>
-                              <w:t>|id:</w:t>
+                              <w:t>|</w:t>
+                            </w:r>
+                            <w:proofErr w:type="gramStart"/>
+                            <w:r>
+                              <w:t>id:</w:t>
                             </w:r>
                             <w:r>
                               <w:rPr>
@@ -4985,6 +5426,7 @@
                               </w:rPr>
                               <w:t>contractInitialInvestmentGoldValText</w:t>
                             </w:r>
+                            <w:proofErr w:type="gramEnd"/>
                             <w:r>
                               <w:t>]]</w:t>
                             </w:r>
@@ -5028,7 +5470,11 @@
                         <w:t>t|1</w:t>
                       </w:r>
                       <w:r>
-                        <w:t>|id:</w:t>
+                        <w:t>|</w:t>
+                      </w:r>
+                      <w:proofErr w:type="gramStart"/>
+                      <w:r>
+                        <w:t>id:</w:t>
                       </w:r>
                       <w:r>
                         <w:rPr>
@@ -5037,6 +5483,7 @@
                         </w:rPr>
                         <w:t>contractInitialInvestmentGoldValText</w:t>
                       </w:r>
+                      <w:proofErr w:type="gramEnd"/>
                       <w:r>
                         <w:t>]]</w:t>
                       </w:r>
@@ -5103,7 +5550,11 @@
                               <w:t>t|1</w:t>
                             </w:r>
                             <w:r>
-                              <w:t>|id:</w:t>
+                              <w:t>|</w:t>
+                            </w:r>
+                            <w:proofErr w:type="gramStart"/>
+                            <w:r>
+                              <w:t>id:</w:t>
                             </w:r>
                             <w:r>
                               <w:rPr>
@@ -5119,6 +5570,7 @@
                               </w:rPr>
                               <w:t>Val</w:t>
                             </w:r>
+                            <w:proofErr w:type="gramEnd"/>
                             <w:r>
                               <w:t>]]</w:t>
                             </w:r>
@@ -5162,7 +5614,11 @@
                         <w:t>t|1</w:t>
                       </w:r>
                       <w:r>
-                        <w:t>|id:</w:t>
+                        <w:t>|</w:t>
+                      </w:r>
+                      <w:proofErr w:type="gramStart"/>
+                      <w:r>
+                        <w:t>id:</w:t>
                       </w:r>
                       <w:r>
                         <w:rPr>
@@ -5178,6 +5634,7 @@
                         </w:rPr>
                         <w:t>Val</w:t>
                       </w:r>
+                      <w:proofErr w:type="gramEnd"/>
                       <w:r>
                         <w:t>]]</w:t>
                       </w:r>
@@ -5192,6 +5649,7 @@
       <w:r>
         <w:t xml:space="preserve">La parte depositante consegna alla parte depositaria oro pari </w:t>
       </w:r>
+      <w:proofErr w:type="gramStart"/>
       <w:r>
         <w:rPr>
           <w:color w:val="auto"/>
@@ -5202,7 +5660,14 @@
         <w:rPr>
           <w:color w:val="E7E6E6" w:themeColor="background2"/>
         </w:rPr>
-        <w:t xml:space="preserve">  ______</w:t>
+        <w:t xml:space="preserve">  _</w:t>
+      </w:r>
+      <w:proofErr w:type="gramEnd"/>
+      <w:r>
+        <w:rPr>
+          <w:color w:val="E7E6E6" w:themeColor="background2"/>
+        </w:rPr>
+        <w:t>_____</w:t>
       </w:r>
       <w:r>
         <w:rPr>
@@ -5323,7 +5788,11 @@
                               <w:t>t|1</w:t>
                             </w:r>
                             <w:r>
-                              <w:t>|id:</w:t>
+                              <w:t>|</w:t>
+                            </w:r>
+                            <w:proofErr w:type="gramStart"/>
+                            <w:r>
+                              <w:t>id:</w:t>
                             </w:r>
                             <w:r>
                               <w:rPr>
@@ -5332,6 +5801,7 @@
                               </w:rPr>
                               <w:t>contractPaymentMethod</w:t>
                             </w:r>
+                            <w:proofErr w:type="gramEnd"/>
                             <w:r>
                               <w:rPr>
                                 <w:sz w:val="16"/>
@@ -5382,7 +5852,11 @@
                         <w:t>t|1</w:t>
                       </w:r>
                       <w:r>
-                        <w:t>|id:</w:t>
+                        <w:t>|</w:t>
+                      </w:r>
+                      <w:proofErr w:type="gramStart"/>
+                      <w:r>
+                        <w:t>id:</w:t>
                       </w:r>
                       <w:r>
                         <w:rPr>
@@ -5391,6 +5865,7 @@
                         </w:rPr>
                         <w:t>contractPaymentMethod</w:t>
                       </w:r>
+                      <w:proofErr w:type="gramEnd"/>
                       <w:r>
                         <w:rPr>
                           <w:sz w:val="16"/>
@@ -5492,7 +5967,11 @@
                               <w:t>t|1</w:t>
                             </w:r>
                             <w:r>
-                              <w:t>|id:</w:t>
+                              <w:t>|</w:t>
+                            </w:r>
+                            <w:proofErr w:type="gramStart"/>
+                            <w:r>
+                              <w:t>id:</w:t>
                             </w:r>
                             <w:r>
                               <w:rPr>
@@ -5501,6 +5980,7 @@
                               </w:rPr>
                               <w:t>contractInitialInvestmentText</w:t>
                             </w:r>
+                            <w:proofErr w:type="gramEnd"/>
                             <w:r>
                               <w:rPr>
                                 <w:sz w:val="16"/>
@@ -5551,7 +6031,11 @@
                         <w:t>t|1</w:t>
                       </w:r>
                       <w:r>
-                        <w:t>|id:</w:t>
+                        <w:t>|</w:t>
+                      </w:r>
+                      <w:proofErr w:type="gramStart"/>
+                      <w:r>
+                        <w:t>id:</w:t>
                       </w:r>
                       <w:r>
                         <w:rPr>
@@ -5560,6 +6044,7 @@
                         </w:rPr>
                         <w:t>contractInitialInvestmentText</w:t>
                       </w:r>
+                      <w:proofErr w:type="gramEnd"/>
                       <w:r>
                         <w:rPr>
                           <w:sz w:val="16"/>
@@ -5633,14 +6118,26 @@
                               <w:t>t|1</w:t>
                             </w:r>
                             <w:r>
-                              <w:t>|id:</w:t>
+                              <w:t>|</w:t>
+                            </w:r>
+                            <w:proofErr w:type="gramStart"/>
+                            <w:r>
+                              <w:t>id:</w:t>
                             </w:r>
                             <w:r>
                               <w:rPr>
                                 <w:sz w:val="8"/>
                                 <w:szCs w:val="8"/>
                               </w:rPr>
-                              <w:t xml:space="preserve">contractInitialInvestment  </w:t>
+                              <w:t>contractInitialInvestment</w:t>
+                            </w:r>
+                            <w:proofErr w:type="gramEnd"/>
+                            <w:r>
+                              <w:rPr>
+                                <w:sz w:val="8"/>
+                                <w:szCs w:val="8"/>
+                              </w:rPr>
+                              <w:t xml:space="preserve">  </w:t>
                             </w:r>
                             <w:r>
                               <w:t xml:space="preserve">   </w:t>
@@ -5688,14 +6185,26 @@
                         <w:t>t|1</w:t>
                       </w:r>
                       <w:r>
-                        <w:t>|id:</w:t>
+                        <w:t>|</w:t>
+                      </w:r>
+                      <w:proofErr w:type="gramStart"/>
+                      <w:r>
+                        <w:t>id:</w:t>
                       </w:r>
                       <w:r>
                         <w:rPr>
                           <w:sz w:val="8"/>
                           <w:szCs w:val="8"/>
                         </w:rPr>
-                        <w:t xml:space="preserve">contractInitialInvestment  </w:t>
+                        <w:t>contractInitialInvestment</w:t>
+                      </w:r>
+                      <w:proofErr w:type="gramEnd"/>
+                      <w:r>
+                        <w:rPr>
+                          <w:sz w:val="8"/>
+                          <w:szCs w:val="8"/>
+                        </w:rPr>
+                        <w:t xml:space="preserve">  </w:t>
                       </w:r>
                       <w:r>
                         <w:t xml:space="preserve">   </w:t>
@@ -5718,11 +6227,19 @@
         <w:rPr>
           <w:color w:val="E7E6E6" w:themeColor="background2"/>
         </w:rPr>
-        <w:t>__________________</w:t>
+        <w:t>_________________</w:t>
+      </w:r>
+      <w:proofErr w:type="gramStart"/>
+      <w:r>
+        <w:rPr>
+          <w:color w:val="E7E6E6" w:themeColor="background2"/>
+        </w:rPr>
+        <w:t>_</w:t>
       </w:r>
       <w:r>
         <w:t>(</w:t>
       </w:r>
+      <w:proofErr w:type="gramEnd"/>
       <w:r>
         <w:rPr>
           <w:color w:val="E7E6E6" w:themeColor="background2"/>
@@ -5809,7 +6326,7 @@
         <w:t xml:space="preserve">3.1 </w:t>
       </w:r>
       <w:r>
-        <w:t xml:space="preserve">La presente scrittura esaurisce i propri effetti all’atto della richiesta della parte depositante di consentire la restituzione del deposito. Tale richiesta dovrà avvenire con preavviso di 90 giorni tramite A/R. </w:t>
+        <w:t>La presente scrittura esaurisce i propri effetti all'atto della richiesta firmata dalla parte depositante di consentire la restituzione del deposito. Tale richiesta dovrà avvenire con preavviso di 90 giorni tramite apposito modulo.</w:t>
       </w:r>
     </w:p>
     <w:p>
@@ -5961,11 +6478,19 @@
         <w:rPr>
           <w:sz w:val="22"/>
         </w:rPr>
-        <w:t xml:space="preserve"> 5 -  M</w:t>
+        <w:t xml:space="preserve"> 5 </w:t>
+      </w:r>
+      <w:proofErr w:type="gramStart"/>
+      <w:r>
+        <w:rPr>
+          <w:sz w:val="22"/>
+        </w:rPr>
+        <w:t>-  M</w:t>
       </w:r>
       <w:r>
         <w:t>ODIFICHE</w:t>
       </w:r>
+      <w:proofErr w:type="gramEnd"/>
       <w:r>
         <w:rPr>
           <w:sz w:val="22"/>
@@ -5996,6 +6521,7 @@
         <w:spacing w:line="382" w:lineRule="auto"/>
         <w:ind w:left="-5" w:right="534"/>
       </w:pPr>
+      <w:proofErr w:type="gramStart"/>
       <w:r>
         <w:rPr>
           <w:b/>
@@ -6007,6 +6533,9 @@
       </w:r>
       <w:r>
         <w:tab/>
+      </w:r>
+      <w:proofErr w:type="gramEnd"/>
+      <w:r>
         <w:t xml:space="preserve">Nessuna modifica o integrazione della presente scrittura  sarà valida ed efficace, se non risulti da atto scritto e firmato da tutte le Parti. </w:t>
       </w:r>
     </w:p>
@@ -6015,6 +6544,7 @@
         <w:spacing w:line="377" w:lineRule="auto"/>
         <w:ind w:left="-5" w:right="534"/>
       </w:pPr>
+      <w:proofErr w:type="gramStart"/>
       <w:r>
         <w:t>5</w:t>
       </w:r>
@@ -6025,7 +6555,11 @@
         <w:t>.2</w:t>
       </w:r>
       <w:r>
-        <w:t xml:space="preserve">  Ogni cessione della presente scrittura sarà inefficace, a meno che non sia consentita, preventivamente ed espressamente, per iscritto da tutte le altre Parti.</w:t>
+        <w:t xml:space="preserve">  Ogni</w:t>
+      </w:r>
+      <w:proofErr w:type="gramEnd"/>
+      <w:r>
+        <w:t xml:space="preserve"> cessione della presente scrittura sarà inefficace, a meno che non sia consentita, preventivamente ed espressamente, per iscritto da tutte le altre Parti.</w:t>
       </w:r>
       <w:r>
         <w:rPr>
@@ -6132,7 +6666,27 @@
                                 <w:sz w:val="40"/>
                                 <w:szCs w:val="44"/>
                               </w:rPr>
-                              <w:t xml:space="preserve">      [[s|1                 ]]</w:t>
+                              <w:t xml:space="preserve">      [[s|1               </w:t>
+                            </w:r>
+                            <w:proofErr w:type="gramStart"/>
+                            <w:r>
+                              <w:rPr>
+                                <w:b/>
+                                <w:color w:val="FFFFFF" w:themeColor="background1"/>
+                                <w:sz w:val="40"/>
+                                <w:szCs w:val="44"/>
+                              </w:rPr>
+                              <w:t xml:space="preserve">  ]</w:t>
+                            </w:r>
+                            <w:proofErr w:type="gramEnd"/>
+                            <w:r>
+                              <w:rPr>
+                                <w:b/>
+                                <w:color w:val="FFFFFF" w:themeColor="background1"/>
+                                <w:sz w:val="40"/>
+                                <w:szCs w:val="44"/>
+                              </w:rPr>
+                              <w:t>]</w:t>
                             </w:r>
                           </w:p>
                           <w:p>
@@ -6183,7 +6737,27 @@
                           <w:sz w:val="40"/>
                           <w:szCs w:val="44"/>
                         </w:rPr>
-                        <w:t xml:space="preserve">      [[s|1                 ]]</w:t>
+                        <w:t xml:space="preserve">      [[s|1               </w:t>
+                      </w:r>
+                      <w:proofErr w:type="gramStart"/>
+                      <w:r>
+                        <w:rPr>
+                          <w:b/>
+                          <w:color w:val="FFFFFF" w:themeColor="background1"/>
+                          <w:sz w:val="40"/>
+                          <w:szCs w:val="44"/>
+                        </w:rPr>
+                        <w:t xml:space="preserve">  ]</w:t>
+                      </w:r>
+                      <w:proofErr w:type="gramEnd"/>
+                      <w:r>
+                        <w:rPr>
+                          <w:b/>
+                          <w:color w:val="FFFFFF" w:themeColor="background1"/>
+                          <w:sz w:val="40"/>
+                          <w:szCs w:val="44"/>
+                        </w:rPr>
+                        <w:t>]</w:t>
                       </w:r>
                     </w:p>
                     <w:p>
@@ -6387,7 +6961,15 @@
         <w:ind w:left="-5" w:right="534"/>
       </w:pPr>
       <w:r>
-        <w:t xml:space="preserve">A pena di inefficacia, tutte le comunicazioni relative alla presente scrittura dovranno essere inviate, a mezzo raccomandata con ricevuta di ritorno anticipata a mezzo tel. e fax e/o email, ai seguenti indirizzi e numeri: </w:t>
+        <w:t xml:space="preserve">A pena di inefficacia, tutte le comunicazioni relative alla presente scrittura dovranno essere inviate, a mezzo raccomandata con ricevuta di ritorno anticipata a mezzo tel. e fax e/o </w:t>
+      </w:r>
+      <w:proofErr w:type="gramStart"/>
+      <w:r>
+        <w:t>email</w:t>
+      </w:r>
+      <w:proofErr w:type="gramEnd"/>
+      <w:r>
+        <w:t xml:space="preserve">, ai seguenti indirizzi e numeri: </w:t>
       </w:r>
     </w:p>
     <w:p>
@@ -6400,7 +6982,15 @@
         <w:ind w:right="534" w:hanging="567"/>
       </w:pPr>
       <w:r>
-        <w:t xml:space="preserve">al Depositario , in persona giuridica della </w:t>
+        <w:t xml:space="preserve">al </w:t>
+      </w:r>
+      <w:proofErr w:type="gramStart"/>
+      <w:r>
+        <w:t>Depositario ,</w:t>
+      </w:r>
+      <w:proofErr w:type="gramEnd"/>
+      <w:r>
+        <w:t xml:space="preserve"> in persona giuridica della </w:t>
       </w:r>
       <w:r>
         <w:rPr>
@@ -6549,14 +7139,26 @@
                               <w:t>t|1</w:t>
                             </w:r>
                             <w:r>
-                              <w:t>|id:</w:t>
+                              <w:t>|</w:t>
+                            </w:r>
+                            <w:proofErr w:type="gramStart"/>
+                            <w:r>
+                              <w:t>id:</w:t>
                             </w:r>
                             <w:r>
                               <w:rPr>
                                 <w:sz w:val="16"/>
                                 <w:szCs w:val="16"/>
                               </w:rPr>
-                              <w:t xml:space="preserve">residenceAddress           </w:t>
+                              <w:t>residenceAddress</w:t>
+                            </w:r>
+                            <w:proofErr w:type="gramEnd"/>
+                            <w:r>
+                              <w:rPr>
+                                <w:sz w:val="16"/>
+                                <w:szCs w:val="16"/>
+                              </w:rPr>
+                              <w:t xml:space="preserve">           </w:t>
                             </w:r>
                             <w:r>
                               <w:rPr>
@@ -6611,14 +7213,26 @@
                         <w:t>t|1</w:t>
                       </w:r>
                       <w:r>
-                        <w:t>|id:</w:t>
+                        <w:t>|</w:t>
+                      </w:r>
+                      <w:proofErr w:type="gramStart"/>
+                      <w:r>
+                        <w:t>id:</w:t>
                       </w:r>
                       <w:r>
                         <w:rPr>
                           <w:sz w:val="16"/>
                           <w:szCs w:val="16"/>
                         </w:rPr>
-                        <w:t xml:space="preserve">residenceAddress           </w:t>
+                        <w:t>residenceAddress</w:t>
+                      </w:r>
+                      <w:proofErr w:type="gramEnd"/>
+                      <w:r>
+                        <w:rPr>
+                          <w:sz w:val="16"/>
+                          <w:szCs w:val="16"/>
+                        </w:rPr>
+                        <w:t xml:space="preserve">           </w:t>
                       </w:r>
                       <w:r>
                         <w:rPr>
@@ -6714,14 +7328,26 @@
                               <w:t>t|1</w:t>
                             </w:r>
                             <w:r>
-                              <w:t>|id:</w:t>
+                              <w:t>|</w:t>
+                            </w:r>
+                            <w:proofErr w:type="gramStart"/>
+                            <w:r>
+                              <w:t>id:</w:t>
                             </w:r>
                             <w:r>
                               <w:rPr>
                                 <w:sz w:val="16"/>
                                 <w:szCs w:val="16"/>
                               </w:rPr>
-                              <w:t xml:space="preserve">mobile  </w:t>
+                              <w:t>mobile</w:t>
+                            </w:r>
+                            <w:proofErr w:type="gramEnd"/>
+                            <w:r>
+                              <w:rPr>
+                                <w:sz w:val="16"/>
+                                <w:szCs w:val="16"/>
+                              </w:rPr>
+                              <w:t xml:space="preserve">  </w:t>
                             </w:r>
                             <w:r>
                               <w:rPr>
@@ -6796,14 +7422,26 @@
                         <w:t>t|1</w:t>
                       </w:r>
                       <w:r>
-                        <w:t>|id:</w:t>
+                        <w:t>|</w:t>
+                      </w:r>
+                      <w:proofErr w:type="gramStart"/>
+                      <w:r>
+                        <w:t>id:</w:t>
                       </w:r>
                       <w:r>
                         <w:rPr>
                           <w:sz w:val="16"/>
                           <w:szCs w:val="16"/>
                         </w:rPr>
-                        <w:t xml:space="preserve">mobile  </w:t>
+                        <w:t>mobile</w:t>
+                      </w:r>
+                      <w:proofErr w:type="gramEnd"/>
+                      <w:r>
+                        <w:rPr>
+                          <w:sz w:val="16"/>
+                          <w:szCs w:val="16"/>
+                        </w:rPr>
+                        <w:t xml:space="preserve">  </w:t>
                       </w:r>
                       <w:r>
                         <w:rPr>
@@ -6922,14 +7560,26 @@
                               <w:t>t|1</w:t>
                             </w:r>
                             <w:r>
-                              <w:t>|id:</w:t>
+                              <w:t>|</w:t>
+                            </w:r>
+                            <w:proofErr w:type="gramStart"/>
+                            <w:r>
+                              <w:t>id:</w:t>
                             </w:r>
                             <w:r>
                               <w:rPr>
                                 <w:sz w:val="16"/>
                                 <w:szCs w:val="16"/>
                               </w:rPr>
-                              <w:t xml:space="preserve">contractDate     </w:t>
+                              <w:t>contractDate</w:t>
+                            </w:r>
+                            <w:proofErr w:type="gramEnd"/>
+                            <w:r>
+                              <w:rPr>
+                                <w:sz w:val="16"/>
+                                <w:szCs w:val="16"/>
+                              </w:rPr>
+                              <w:t xml:space="preserve">     </w:t>
                             </w:r>
                             <w:r>
                               <w:t xml:space="preserve">    </w:t>
@@ -6977,14 +7627,26 @@
                         <w:t>t|1</w:t>
                       </w:r>
                       <w:r>
-                        <w:t>|id:</w:t>
+                        <w:t>|</w:t>
+                      </w:r>
+                      <w:proofErr w:type="gramStart"/>
+                      <w:r>
+                        <w:t>id:</w:t>
                       </w:r>
                       <w:r>
                         <w:rPr>
                           <w:sz w:val="16"/>
                           <w:szCs w:val="16"/>
                         </w:rPr>
-                        <w:t xml:space="preserve">contractDate     </w:t>
+                        <w:t>contractDate</w:t>
+                      </w:r>
+                      <w:proofErr w:type="gramEnd"/>
+                      <w:r>
+                        <w:rPr>
+                          <w:sz w:val="16"/>
+                          <w:szCs w:val="16"/>
+                        </w:rPr>
+                        <w:t xml:space="preserve">     </w:t>
                       </w:r>
                       <w:r>
                         <w:t xml:space="preserve">    </w:t>
@@ -7055,14 +7717,26 @@
                               <w:t>t|1</w:t>
                             </w:r>
                             <w:r>
-                              <w:t>|id:</w:t>
+                              <w:t>|</w:t>
+                            </w:r>
+                            <w:proofErr w:type="gramStart"/>
+                            <w:r>
+                              <w:t>id:</w:t>
                             </w:r>
                             <w:r>
                               <w:rPr>
                                 <w:sz w:val="16"/>
                                 <w:szCs w:val="16"/>
                               </w:rPr>
-                              <w:t xml:space="preserve">email  </w:t>
+                              <w:t>email</w:t>
+                            </w:r>
+                            <w:proofErr w:type="gramEnd"/>
+                            <w:r>
+                              <w:rPr>
+                                <w:sz w:val="16"/>
+                                <w:szCs w:val="16"/>
+                              </w:rPr>
+                              <w:t xml:space="preserve">  </w:t>
                             </w:r>
                             <w:r>
                               <w:rPr>
@@ -7144,14 +7818,26 @@
                         <w:t>t|1</w:t>
                       </w:r>
                       <w:r>
-                        <w:t>|id:</w:t>
+                        <w:t>|</w:t>
+                      </w:r>
+                      <w:proofErr w:type="gramStart"/>
+                      <w:r>
+                        <w:t>id:</w:t>
                       </w:r>
                       <w:r>
                         <w:rPr>
                           <w:sz w:val="16"/>
                           <w:szCs w:val="16"/>
                         </w:rPr>
-                        <w:t xml:space="preserve">email  </w:t>
+                        <w:t>email</w:t>
+                      </w:r>
+                      <w:proofErr w:type="gramEnd"/>
+                      <w:r>
+                        <w:rPr>
+                          <w:sz w:val="16"/>
+                          <w:szCs w:val="16"/>
+                        </w:rPr>
+                        <w:t xml:space="preserve">  </w:t>
                       </w:r>
                       <w:r>
                         <w:rPr>
@@ -7201,8 +7887,13 @@
           </mc:Fallback>
         </mc:AlternateContent>
       </w:r>
-      <w:r>
-        <w:t xml:space="preserve">Email: </w:t>
+      <w:proofErr w:type="gramStart"/>
+      <w:r>
+        <w:t>Email</w:t>
+      </w:r>
+      <w:proofErr w:type="gramEnd"/>
+      <w:r>
+        <w:t xml:space="preserve">: </w:t>
       </w:r>
       <w:r>
         <w:rPr>
@@ -7322,7 +8013,27 @@
                                 <w:sz w:val="40"/>
                                 <w:szCs w:val="44"/>
                               </w:rPr>
-                              <w:t xml:space="preserve"> [[s|0                                     ]]</w:t>
+                              <w:t xml:space="preserve"> [[s|0                                   </w:t>
+                            </w:r>
+                            <w:proofErr w:type="gramStart"/>
+                            <w:r>
+                              <w:rPr>
+                                <w:b/>
+                                <w:color w:val="FFFFFF" w:themeColor="background1"/>
+                                <w:sz w:val="40"/>
+                                <w:szCs w:val="44"/>
+                              </w:rPr>
+                              <w:t xml:space="preserve">  ]</w:t>
+                            </w:r>
+                            <w:proofErr w:type="gramEnd"/>
+                            <w:r>
+                              <w:rPr>
+                                <w:b/>
+                                <w:color w:val="FFFFFF" w:themeColor="background1"/>
+                                <w:sz w:val="40"/>
+                                <w:szCs w:val="44"/>
+                              </w:rPr>
+                              <w:t>]</w:t>
                             </w:r>
                           </w:p>
                           <w:p>
@@ -7372,7 +8083,27 @@
                           <w:sz w:val="40"/>
                           <w:szCs w:val="44"/>
                         </w:rPr>
-                        <w:t xml:space="preserve"> [[s|0                                     ]]</w:t>
+                        <w:t xml:space="preserve"> [[s|0                                   </w:t>
+                      </w:r>
+                      <w:proofErr w:type="gramStart"/>
+                      <w:r>
+                        <w:rPr>
+                          <w:b/>
+                          <w:color w:val="FFFFFF" w:themeColor="background1"/>
+                          <w:sz w:val="40"/>
+                          <w:szCs w:val="44"/>
+                        </w:rPr>
+                        <w:t xml:space="preserve">  ]</w:t>
+                      </w:r>
+                      <w:proofErr w:type="gramEnd"/>
+                      <w:r>
+                        <w:rPr>
+                          <w:b/>
+                          <w:color w:val="FFFFFF" w:themeColor="background1"/>
+                          <w:sz w:val="40"/>
+                          <w:szCs w:val="44"/>
+                        </w:rPr>
+                        <w:t>]</w:t>
                       </w:r>
                     </w:p>
                     <w:p>
@@ -7634,7 +8365,27 @@
                                 <w:sz w:val="40"/>
                                 <w:szCs w:val="44"/>
                               </w:rPr>
-                              <w:t xml:space="preserve"> [[s|1                                     ]]</w:t>
+                              <w:t xml:space="preserve"> [[s|1                                   </w:t>
+                            </w:r>
+                            <w:proofErr w:type="gramStart"/>
+                            <w:r>
+                              <w:rPr>
+                                <w:b/>
+                                <w:color w:val="FFFFFF" w:themeColor="background1"/>
+                                <w:sz w:val="40"/>
+                                <w:szCs w:val="44"/>
+                              </w:rPr>
+                              <w:t xml:space="preserve">  ]</w:t>
+                            </w:r>
+                            <w:proofErr w:type="gramEnd"/>
+                            <w:r>
+                              <w:rPr>
+                                <w:b/>
+                                <w:color w:val="FFFFFF" w:themeColor="background1"/>
+                                <w:sz w:val="40"/>
+                                <w:szCs w:val="44"/>
+                              </w:rPr>
+                              <w:t>]</w:t>
                             </w:r>
                           </w:p>
                           <w:p>
@@ -7684,7 +8435,27 @@
                           <w:sz w:val="40"/>
                           <w:szCs w:val="44"/>
                         </w:rPr>
-                        <w:t xml:space="preserve"> [[s|1                                     ]]</w:t>
+                        <w:t xml:space="preserve"> [[s|1                                   </w:t>
+                      </w:r>
+                      <w:proofErr w:type="gramStart"/>
+                      <w:r>
+                        <w:rPr>
+                          <w:b/>
+                          <w:color w:val="FFFFFF" w:themeColor="background1"/>
+                          <w:sz w:val="40"/>
+                          <w:szCs w:val="44"/>
+                        </w:rPr>
+                        <w:t xml:space="preserve">  ]</w:t>
+                      </w:r>
+                      <w:proofErr w:type="gramEnd"/>
+                      <w:r>
+                        <w:rPr>
+                          <w:b/>
+                          <w:color w:val="FFFFFF" w:themeColor="background1"/>
+                          <w:sz w:val="40"/>
+                          <w:szCs w:val="44"/>
+                        </w:rPr>
+                        <w:t>]</w:t>
                       </w:r>
                     </w:p>
                     <w:p>
@@ -8130,7 +8901,11 @@
                               <w:t>t|1</w:t>
                             </w:r>
                             <w:r>
-                              <w:t>|id:</w:t>
+                              <w:t>|</w:t>
+                            </w:r>
+                            <w:proofErr w:type="gramStart"/>
+                            <w:r>
+                              <w:t>id:</w:t>
                             </w:r>
                             <w:r>
                               <w:rPr>
@@ -8139,6 +8914,7 @@
                               </w:rPr>
                               <w:t>perc</w:t>
                             </w:r>
+                            <w:proofErr w:type="gramEnd"/>
                             <w:r>
                               <w:t>]]</w:t>
                             </w:r>
@@ -8183,7 +8959,11 @@
                         <w:t>t|1</w:t>
                       </w:r>
                       <w:r>
-                        <w:t>|id:</w:t>
+                        <w:t>|</w:t>
+                      </w:r>
+                      <w:proofErr w:type="gramStart"/>
+                      <w:r>
+                        <w:t>id:</w:t>
                       </w:r>
                       <w:r>
                         <w:rPr>
@@ -8192,6 +8972,7 @@
                         </w:rPr>
                         <w:t>perc</w:t>
                       </w:r>
+                      <w:proofErr w:type="gramEnd"/>
                       <w:r>
                         <w:t>]]</w:t>
                       </w:r>
@@ -8223,7 +9004,29 @@
           <w:kern w:val="2"/>
           <w:szCs w:val="22"/>
         </w:rPr>
-        <w:t xml:space="preserve"> - Con la presente scrittura, la parte depositaria si impegna a utilizzare il deposito per i fini annessi alla sua impresa, elargendo al depositante una percentuale mensile pari al  __________% </w:t>
+        <w:t xml:space="preserve"> - Con la presente scrittura, la parte depositaria si impegna a utilizzare il deposito per i fini annessi alla sua impresa, elargendo al depositante una percentuale mensile pari </w:t>
+      </w:r>
+      <w:proofErr w:type="gramStart"/>
+      <w:r>
+        <w:rPr>
+          <w:rFonts w:eastAsia="Calibri" w:cs="Calibri"/>
+          <w:i w:val="0"/>
+          <w:iCs/>
+          <w:kern w:val="2"/>
+          <w:szCs w:val="22"/>
+        </w:rPr>
+        <w:t>al  _</w:t>
+      </w:r>
+      <w:proofErr w:type="gramEnd"/>
+      <w:r>
+        <w:rPr>
+          <w:rFonts w:eastAsia="Calibri" w:cs="Calibri"/>
+          <w:i w:val="0"/>
+          <w:iCs/>
+          <w:kern w:val="2"/>
+          <w:szCs w:val="22"/>
+        </w:rPr>
+        <w:t xml:space="preserve">_________% </w:t>
       </w:r>
     </w:p>
     <w:p>
@@ -8989,14 +9792,26 @@
                               <w:t>t|1</w:t>
                             </w:r>
                             <w:r>
-                              <w:t>|id:</w:t>
+                              <w:t>|</w:t>
+                            </w:r>
+                            <w:proofErr w:type="gramStart"/>
+                            <w:r>
+                              <w:t>id:</w:t>
                             </w:r>
                             <w:r>
                               <w:rPr>
                                 <w:sz w:val="16"/>
                                 <w:szCs w:val="16"/>
                               </w:rPr>
-                              <w:t xml:space="preserve">contractDate     </w:t>
+                              <w:t>contractDate</w:t>
+                            </w:r>
+                            <w:proofErr w:type="gramEnd"/>
+                            <w:r>
+                              <w:rPr>
+                                <w:sz w:val="16"/>
+                                <w:szCs w:val="16"/>
+                              </w:rPr>
+                              <w:t xml:space="preserve">     </w:t>
                             </w:r>
                             <w:r>
                               <w:t xml:space="preserve">    </w:t>
@@ -9044,14 +9859,26 @@
                         <w:t>t|1</w:t>
                       </w:r>
                       <w:r>
-                        <w:t>|id:</w:t>
+                        <w:t>|</w:t>
+                      </w:r>
+                      <w:proofErr w:type="gramStart"/>
+                      <w:r>
+                        <w:t>id:</w:t>
                       </w:r>
                       <w:r>
                         <w:rPr>
                           <w:sz w:val="16"/>
                           <w:szCs w:val="16"/>
                         </w:rPr>
-                        <w:t xml:space="preserve">contractDate     </w:t>
+                        <w:t>contractDate</w:t>
+                      </w:r>
+                      <w:proofErr w:type="gramEnd"/>
+                      <w:r>
+                        <w:rPr>
+                          <w:sz w:val="16"/>
+                          <w:szCs w:val="16"/>
+                        </w:rPr>
+                        <w:t xml:space="preserve">     </w:t>
                       </w:r>
                       <w:r>
                         <w:t xml:space="preserve">    </w:t>
@@ -9181,7 +10008,27 @@
                                 <w:sz w:val="40"/>
                                 <w:szCs w:val="44"/>
                               </w:rPr>
-                              <w:t xml:space="preserve"> [[s|0                                     ]]</w:t>
+                              <w:t xml:space="preserve"> [[s|0                                   </w:t>
+                            </w:r>
+                            <w:proofErr w:type="gramStart"/>
+                            <w:r>
+                              <w:rPr>
+                                <w:b/>
+                                <w:color w:val="FFFFFF" w:themeColor="background1"/>
+                                <w:sz w:val="40"/>
+                                <w:szCs w:val="44"/>
+                              </w:rPr>
+                              <w:t xml:space="preserve">  ]</w:t>
+                            </w:r>
+                            <w:proofErr w:type="gramEnd"/>
+                            <w:r>
+                              <w:rPr>
+                                <w:b/>
+                                <w:color w:val="FFFFFF" w:themeColor="background1"/>
+                                <w:sz w:val="40"/>
+                                <w:szCs w:val="44"/>
+                              </w:rPr>
+                              <w:t>]</w:t>
                             </w:r>
                           </w:p>
                           <w:p>
@@ -9231,7 +10078,27 @@
                           <w:sz w:val="40"/>
                           <w:szCs w:val="44"/>
                         </w:rPr>
-                        <w:t xml:space="preserve"> [[s|0                                     ]]</w:t>
+                        <w:t xml:space="preserve"> [[s|0                                   </w:t>
+                      </w:r>
+                      <w:proofErr w:type="gramStart"/>
+                      <w:r>
+                        <w:rPr>
+                          <w:b/>
+                          <w:color w:val="FFFFFF" w:themeColor="background1"/>
+                          <w:sz w:val="40"/>
+                          <w:szCs w:val="44"/>
+                        </w:rPr>
+                        <w:t xml:space="preserve">  ]</w:t>
+                      </w:r>
+                      <w:proofErr w:type="gramEnd"/>
+                      <w:r>
+                        <w:rPr>
+                          <w:b/>
+                          <w:color w:val="FFFFFF" w:themeColor="background1"/>
+                          <w:sz w:val="40"/>
+                          <w:szCs w:val="44"/>
+                        </w:rPr>
+                        <w:t>]</w:t>
                       </w:r>
                     </w:p>
                     <w:p>
@@ -9463,7 +10330,27 @@
                                 <w:sz w:val="40"/>
                                 <w:szCs w:val="44"/>
                               </w:rPr>
-                              <w:t xml:space="preserve"> [[s|1                                     ]]</w:t>
+                              <w:t xml:space="preserve"> [[s|1                                   </w:t>
+                            </w:r>
+                            <w:proofErr w:type="gramStart"/>
+                            <w:r>
+                              <w:rPr>
+                                <w:b/>
+                                <w:color w:val="FFFFFF" w:themeColor="background1"/>
+                                <w:sz w:val="40"/>
+                                <w:szCs w:val="44"/>
+                              </w:rPr>
+                              <w:t xml:space="preserve">  ]</w:t>
+                            </w:r>
+                            <w:proofErr w:type="gramEnd"/>
+                            <w:r>
+                              <w:rPr>
+                                <w:b/>
+                                <w:color w:val="FFFFFF" w:themeColor="background1"/>
+                                <w:sz w:val="40"/>
+                                <w:szCs w:val="44"/>
+                              </w:rPr>
+                              <w:t>]</w:t>
                             </w:r>
                           </w:p>
                           <w:p>
@@ -9513,7 +10400,27 @@
                           <w:sz w:val="40"/>
                           <w:szCs w:val="44"/>
                         </w:rPr>
-                        <w:t xml:space="preserve"> [[s|1                                     ]]</w:t>
+                        <w:t xml:space="preserve"> [[s|1                                   </w:t>
+                      </w:r>
+                      <w:proofErr w:type="gramStart"/>
+                      <w:r>
+                        <w:rPr>
+                          <w:b/>
+                          <w:color w:val="FFFFFF" w:themeColor="background1"/>
+                          <w:sz w:val="40"/>
+                          <w:szCs w:val="44"/>
+                        </w:rPr>
+                        <w:t xml:space="preserve">  ]</w:t>
+                      </w:r>
+                      <w:proofErr w:type="gramEnd"/>
+                      <w:r>
+                        <w:rPr>
+                          <w:b/>
+                          <w:color w:val="FFFFFF" w:themeColor="background1"/>
+                          <w:sz w:val="40"/>
+                          <w:szCs w:val="44"/>
+                        </w:rPr>
+                        <w:t>]</w:t>
                       </w:r>
                     </w:p>
                     <w:p>

</xml_diff>

<commit_message>
Avoid calc pending amount during recapitalization
</commit_message>
<xml_diff>
--- a/public/Contratto GGC.docx
+++ b/public/Contratto GGC.docx
@@ -8125,7 +8125,7 @@
         <mc:AlternateContent>
           <mc:Choice Requires="wpg">
             <w:drawing>
-              <wp:anchor distT="0" distB="0" distL="114300" distR="114300" simplePos="0" relativeHeight="251735040" behindDoc="0" locked="0" layoutInCell="1" allowOverlap="1" wp14:anchorId="5BE22149" wp14:editId="64699AB7">
+              <wp:anchor distT="0" distB="0" distL="114300" distR="114300" simplePos="0" relativeHeight="251735040" behindDoc="0" locked="0" layoutInCell="1" allowOverlap="1" wp14:anchorId="5BE22149" wp14:editId="59B647E4">
                 <wp:simplePos x="0" y="0"/>
                 <wp:positionH relativeFrom="column">
                   <wp:posOffset>1828800</wp:posOffset>
@@ -9959,7 +9959,7 @@
         <mc:AlternateContent>
           <mc:Choice Requires="wps">
             <w:drawing>
-              <wp:anchor distT="0" distB="0" distL="114300" distR="114300" simplePos="0" relativeHeight="251745280" behindDoc="0" locked="0" layoutInCell="1" allowOverlap="1" wp14:anchorId="2133AEB5" wp14:editId="66473E1B">
+              <wp:anchor distT="0" distB="0" distL="114300" distR="114300" simplePos="0" relativeHeight="251745280" behindDoc="0" locked="0" layoutInCell="1" allowOverlap="1" wp14:anchorId="2133AEB5" wp14:editId="1959BF65">
                 <wp:simplePos x="0" y="0"/>
                 <wp:positionH relativeFrom="column">
                   <wp:posOffset>1381125</wp:posOffset>
@@ -10499,6 +10499,2868 @@
       <w:pPr>
         <w:ind w:left="-5" w:right="534"/>
       </w:pPr>
+    </w:p>
+    <w:p>
+      <w:pPr>
+        <w:spacing w:after="0" w:line="240" w:lineRule="auto"/>
+        <w:ind w:left="0" w:firstLine="0"/>
+        <w:jc w:val="left"/>
+      </w:pPr>
+      <w:r>
+        <w:br w:type="page"/>
+      </w:r>
+    </w:p>
+    <w:p>
+      <w:pPr>
+        <w:pStyle w:val="NormaleWeb"/>
+        <w:jc w:val="center"/>
+        <w:rPr>
+          <w:rFonts w:ascii="TimesNewRomanPS" w:hAnsi="TimesNewRomanPS"/>
+          <w:b/>
+          <w:bCs/>
+          <w:i/>
+          <w:iCs/>
+          <w:sz w:val="22"/>
+          <w:szCs w:val="22"/>
+        </w:rPr>
+      </w:pPr>
+    </w:p>
+    <w:p>
+      <w:pPr>
+        <w:pStyle w:val="NormaleWeb"/>
+        <w:jc w:val="center"/>
+        <w:rPr>
+          <w:rFonts w:ascii="TimesNewRomanPS" w:hAnsi="TimesNewRomanPS"/>
+          <w:b/>
+          <w:bCs/>
+          <w:i/>
+          <w:iCs/>
+          <w:sz w:val="22"/>
+          <w:szCs w:val="22"/>
+        </w:rPr>
+      </w:pPr>
+    </w:p>
+    <w:p>
+      <w:pPr>
+        <w:pStyle w:val="NormaleWeb"/>
+        <w:jc w:val="center"/>
+      </w:pPr>
+      <w:r>
+        <w:rPr>
+          <w:b/>
+          <w:noProof/>
+          <w:u w:val="single" w:color="000000"/>
+        </w:rPr>
+        <mc:AlternateContent>
+          <mc:Choice Requires="wps">
+            <w:drawing>
+              <wp:anchor distT="0" distB="0" distL="114300" distR="114300" simplePos="0" relativeHeight="251758592" behindDoc="0" locked="0" layoutInCell="1" allowOverlap="1" wp14:anchorId="2E652DDF" wp14:editId="05F0B2F5">
+                <wp:simplePos x="0" y="0"/>
+                <wp:positionH relativeFrom="column">
+                  <wp:posOffset>3524250</wp:posOffset>
+                </wp:positionH>
+                <wp:positionV relativeFrom="paragraph">
+                  <wp:posOffset>322458</wp:posOffset>
+                </wp:positionV>
+                <wp:extent cx="2228850" cy="153383"/>
+                <wp:effectExtent l="0" t="0" r="0" b="0"/>
+                <wp:wrapNone/>
+                <wp:docPr id="309380059" name="Casella di testo 309380059"/>
+                <wp:cNvGraphicFramePr/>
+                <a:graphic xmlns:a="http://schemas.openxmlformats.org/drawingml/2006/main">
+                  <a:graphicData uri="http://schemas.microsoft.com/office/word/2010/wordprocessingShape">
+                    <wps:wsp>
+                      <wps:cNvSpPr txBox="1"/>
+                      <wps:spPr>
+                        <a:xfrm>
+                          <a:off x="0" y="0"/>
+                          <a:ext cx="2228850" cy="153383"/>
+                        </a:xfrm>
+                        <a:prstGeom prst="rect">
+                          <a:avLst/>
+                        </a:prstGeom>
+                        <a:noFill/>
+                        <a:ln w="6350">
+                          <a:noFill/>
+                        </a:ln>
+                      </wps:spPr>
+                      <wps:txbx>
+                        <w:txbxContent>
+                          <w:p>
+                            <w:pPr>
+                              <w:pStyle w:val="TagSignRequest"/>
+                            </w:pPr>
+                            <w:r>
+                              <w:t>[</w:t>
+                            </w:r>
+                            <w:r>
+                              <w:t>[</w:t>
+                            </w:r>
+                            <w:r>
+                              <w:t>t|1</w:t>
+                            </w:r>
+                            <w:r>
+                              <w:t>|</w:t>
+                            </w:r>
+                            <w:proofErr w:type="gramStart"/>
+                            <w:r>
+                              <w:t>id:</w:t>
+                            </w:r>
+                            <w:r>
+                              <w:rPr>
+                                <w:sz w:val="11"/>
+                                <w:szCs w:val="11"/>
+                              </w:rPr>
+                              <w:t>birthC</w:t>
+                            </w:r>
+                            <w:r>
+                              <w:rPr>
+                                <w:sz w:val="11"/>
+                                <w:szCs w:val="11"/>
+                              </w:rPr>
+                              <w:t>ity</w:t>
+                            </w:r>
+                            <w:proofErr w:type="gramEnd"/>
+                            <w:r>
+                              <w:rPr>
+                                <w:sz w:val="11"/>
+                                <w:szCs w:val="11"/>
+                              </w:rPr>
+                              <w:t xml:space="preserve">                                                                              </w:t>
+                            </w:r>
+                            <w:r>
+                              <w:t>]]</w:t>
+                            </w:r>
+                          </w:p>
+                        </w:txbxContent>
+                      </wps:txbx>
+                      <wps:bodyPr rot="0" spcFirstLastPara="0" vertOverflow="overflow" horzOverflow="overflow" vert="horz" wrap="square" lIns="0" tIns="0" rIns="0" bIns="0" numCol="1" spcCol="0" rtlCol="0" fromWordArt="0" anchor="t" anchorCtr="0" forceAA="0" compatLnSpc="1">
+                        <a:prstTxWarp prst="textNoShape">
+                          <a:avLst/>
+                        </a:prstTxWarp>
+                        <a:noAutofit/>
+                      </wps:bodyPr>
+                    </wps:wsp>
+                  </a:graphicData>
+                </a:graphic>
+                <wp14:sizeRelH relativeFrom="margin">
+                  <wp14:pctWidth>0</wp14:pctWidth>
+                </wp14:sizeRelH>
+                <wp14:sizeRelV relativeFrom="margin">
+                  <wp14:pctHeight>0</wp14:pctHeight>
+                </wp14:sizeRelV>
+              </wp:anchor>
+            </w:drawing>
+          </mc:Choice>
+          <mc:Fallback>
+            <w:pict>
+              <v:shape w14:anchorId="2E652DDF" id="Casella di testo 309380059" o:spid="_x0000_s1072" type="#_x0000_t202" style="position:absolute;left:0;text-align:left;margin-left:277.5pt;margin-top:25.4pt;width:175.5pt;height:12.1pt;z-index:251758592;visibility:visible;mso-wrap-style:square;mso-width-percent:0;mso-height-percent:0;mso-wrap-distance-left:9pt;mso-wrap-distance-top:0;mso-wrap-distance-right:9pt;mso-wrap-distance-bottom:0;mso-position-horizontal:absolute;mso-position-horizontal-relative:text;mso-position-vertical:absolute;mso-position-vertical-relative:text;mso-width-percent:0;mso-height-percent:0;mso-width-relative:margin;mso-height-relative:margin;v-text-anchor:top" o:gfxdata="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" filled="f" stroked="f" strokeweight=".5pt">
+                <v:textbox inset="0,0,0,0">
+                  <w:txbxContent>
+                    <w:p>
+                      <w:pPr>
+                        <w:pStyle w:val="TagSignRequest"/>
+                      </w:pPr>
+                      <w:r>
+                        <w:t>[</w:t>
+                      </w:r>
+                      <w:r>
+                        <w:t>[</w:t>
+                      </w:r>
+                      <w:r>
+                        <w:t>t|1</w:t>
+                      </w:r>
+                      <w:r>
+                        <w:t>|</w:t>
+                      </w:r>
+                      <w:proofErr w:type="gramStart"/>
+                      <w:r>
+                        <w:t>id:</w:t>
+                      </w:r>
+                      <w:r>
+                        <w:rPr>
+                          <w:sz w:val="11"/>
+                          <w:szCs w:val="11"/>
+                        </w:rPr>
+                        <w:t>birthC</w:t>
+                      </w:r>
+                      <w:r>
+                        <w:rPr>
+                          <w:sz w:val="11"/>
+                          <w:szCs w:val="11"/>
+                        </w:rPr>
+                        <w:t>ity</w:t>
+                      </w:r>
+                      <w:proofErr w:type="gramEnd"/>
+                      <w:r>
+                        <w:rPr>
+                          <w:sz w:val="11"/>
+                          <w:szCs w:val="11"/>
+                        </w:rPr>
+                        <w:t xml:space="preserve">                                                                              </w:t>
+                      </w:r>
+                      <w:r>
+                        <w:t>]]</w:t>
+                      </w:r>
+                    </w:p>
+                  </w:txbxContent>
+                </v:textbox>
+              </v:shape>
+            </w:pict>
+          </mc:Fallback>
+        </mc:AlternateContent>
+      </w:r>
+      <w:r>
+        <w:rPr>
+          <w:b/>
+          <w:noProof/>
+          <w:u w:val="single" w:color="000000"/>
+        </w:rPr>
+        <mc:AlternateContent>
+          <mc:Choice Requires="wps">
+            <w:drawing>
+              <wp:anchor distT="0" distB="0" distL="114300" distR="114300" simplePos="0" relativeHeight="251757568" behindDoc="0" locked="0" layoutInCell="1" allowOverlap="1" wp14:anchorId="11BBD6B6" wp14:editId="2ADE9C4C">
+                <wp:simplePos x="0" y="0"/>
+                <wp:positionH relativeFrom="column">
+                  <wp:posOffset>647035</wp:posOffset>
+                </wp:positionH>
+                <wp:positionV relativeFrom="paragraph">
+                  <wp:posOffset>321188</wp:posOffset>
+                </wp:positionV>
+                <wp:extent cx="2286000" cy="153383"/>
+                <wp:effectExtent l="0" t="0" r="0" b="0"/>
+                <wp:wrapNone/>
+                <wp:docPr id="427748844" name="Casella di testo 427748844"/>
+                <wp:cNvGraphicFramePr/>
+                <a:graphic xmlns:a="http://schemas.openxmlformats.org/drawingml/2006/main">
+                  <a:graphicData uri="http://schemas.microsoft.com/office/word/2010/wordprocessingShape">
+                    <wps:wsp>
+                      <wps:cNvSpPr txBox="1"/>
+                      <wps:spPr>
+                        <a:xfrm>
+                          <a:off x="0" y="0"/>
+                          <a:ext cx="2286000" cy="153383"/>
+                        </a:xfrm>
+                        <a:prstGeom prst="rect">
+                          <a:avLst/>
+                        </a:prstGeom>
+                        <a:noFill/>
+                        <a:ln w="6350">
+                          <a:noFill/>
+                        </a:ln>
+                      </wps:spPr>
+                      <wps:txbx>
+                        <w:txbxContent>
+                          <w:p>
+                            <w:pPr>
+                              <w:pStyle w:val="TagSignRequest"/>
+                            </w:pPr>
+                            <w:r>
+                              <w:t>[[t|1|</w:t>
+                            </w:r>
+                            <w:proofErr w:type="gramStart"/>
+                            <w:r>
+                              <w:t>id:fullName</w:t>
+                            </w:r>
+                            <w:proofErr w:type="gramEnd"/>
+                            <w:r>
+                              <w:t xml:space="preserve">                                                                                   ]]</w:t>
+                            </w:r>
+                          </w:p>
+                        </w:txbxContent>
+                      </wps:txbx>
+                      <wps:bodyPr rot="0" spcFirstLastPara="0" vertOverflow="overflow" horzOverflow="overflow" vert="horz" wrap="square" lIns="0" tIns="0" rIns="0" bIns="0" numCol="1" spcCol="0" rtlCol="0" fromWordArt="0" anchor="t" anchorCtr="0" forceAA="0" compatLnSpc="1">
+                        <a:prstTxWarp prst="textNoShape">
+                          <a:avLst/>
+                        </a:prstTxWarp>
+                        <a:noAutofit/>
+                      </wps:bodyPr>
+                    </wps:wsp>
+                  </a:graphicData>
+                </a:graphic>
+                <wp14:sizeRelH relativeFrom="margin">
+                  <wp14:pctWidth>0</wp14:pctWidth>
+                </wp14:sizeRelH>
+                <wp14:sizeRelV relativeFrom="margin">
+                  <wp14:pctHeight>0</wp14:pctHeight>
+                </wp14:sizeRelV>
+              </wp:anchor>
+            </w:drawing>
+          </mc:Choice>
+          <mc:Fallback>
+            <w:pict>
+              <v:shape w14:anchorId="11BBD6B6" id="Casella di testo 427748844" o:spid="_x0000_s1073" type="#_x0000_t202" style="position:absolute;left:0;text-align:left;margin-left:50.95pt;margin-top:25.3pt;width:180pt;height:12.1pt;z-index:251757568;visibility:visible;mso-wrap-style:square;mso-width-percent:0;mso-height-percent:0;mso-wrap-distance-left:9pt;mso-wrap-distance-top:0;mso-wrap-distance-right:9pt;mso-wrap-distance-bottom:0;mso-position-horizontal:absolute;mso-position-horizontal-relative:text;mso-position-vertical:absolute;mso-position-vertical-relative:text;mso-width-percent:0;mso-height-percent:0;mso-width-relative:margin;mso-height-relative:margin;v-text-anchor:top" o:gfxdata="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" filled="f" stroked="f" strokeweight=".5pt">
+                <v:textbox inset="0,0,0,0">
+                  <w:txbxContent>
+                    <w:p>
+                      <w:pPr>
+                        <w:pStyle w:val="TagSignRequest"/>
+                      </w:pPr>
+                      <w:r>
+                        <w:t>[[t|1|</w:t>
+                      </w:r>
+                      <w:proofErr w:type="gramStart"/>
+                      <w:r>
+                        <w:t>id:fullName</w:t>
+                      </w:r>
+                      <w:proofErr w:type="gramEnd"/>
+                      <w:r>
+                        <w:t xml:space="preserve">                                                                                   ]]</w:t>
+                      </w:r>
+                    </w:p>
+                  </w:txbxContent>
+                </v:textbox>
+              </v:shape>
+            </w:pict>
+          </mc:Fallback>
+        </mc:AlternateContent>
+      </w:r>
+      <w:r>
+        <w:rPr>
+          <w:rFonts w:ascii="TimesNewRomanPS" w:hAnsi="TimesNewRomanPS"/>
+          <w:b/>
+          <w:bCs/>
+          <w:i/>
+          <w:iCs/>
+          <w:sz w:val="22"/>
+          <w:szCs w:val="22"/>
+        </w:rPr>
+        <w:t>I</w:t>
+      </w:r>
+      <w:r>
+        <w:rPr>
+          <w:rFonts w:ascii="TimesNewRomanPS" w:hAnsi="TimesNewRomanPS"/>
+          <w:b/>
+          <w:bCs/>
+          <w:i/>
+          <w:iCs/>
+          <w:sz w:val="18"/>
+          <w:szCs w:val="18"/>
+        </w:rPr>
+        <w:t>O SOTTOSCRITTO</w:t>
+      </w:r>
+    </w:p>
+    <w:p>
+      <w:pPr>
+        <w:spacing w:after="0" w:line="377" w:lineRule="auto"/>
+        <w:ind w:left="-5" w:right="384"/>
+        <w:jc w:val="left"/>
+      </w:pPr>
+      <w:r>
+        <w:rPr>
+          <w:b/>
+          <w:noProof/>
+          <w:u w:val="single" w:color="000000"/>
+        </w:rPr>
+        <mc:AlternateContent>
+          <mc:Choice Requires="wps">
+            <w:drawing>
+              <wp:anchor distT="0" distB="0" distL="114300" distR="114300" simplePos="0" relativeHeight="251750400" behindDoc="0" locked="0" layoutInCell="1" allowOverlap="1" wp14:anchorId="6F0DEAF8" wp14:editId="03FC2628">
+                <wp:simplePos x="0" y="0"/>
+                <wp:positionH relativeFrom="column">
+                  <wp:posOffset>3086100</wp:posOffset>
+                </wp:positionH>
+                <wp:positionV relativeFrom="paragraph">
+                  <wp:posOffset>252730</wp:posOffset>
+                </wp:positionV>
+                <wp:extent cx="1206500" cy="153383"/>
+                <wp:effectExtent l="0" t="0" r="12700" b="0"/>
+                <wp:wrapNone/>
+                <wp:docPr id="472259631" name="Casella di testo 472259631"/>
+                <wp:cNvGraphicFramePr/>
+                <a:graphic xmlns:a="http://schemas.openxmlformats.org/drawingml/2006/main">
+                  <a:graphicData uri="http://schemas.microsoft.com/office/word/2010/wordprocessingShape">
+                    <wps:wsp>
+                      <wps:cNvSpPr txBox="1"/>
+                      <wps:spPr>
+                        <a:xfrm>
+                          <a:off x="0" y="0"/>
+                          <a:ext cx="1206500" cy="153383"/>
+                        </a:xfrm>
+                        <a:prstGeom prst="rect">
+                          <a:avLst/>
+                        </a:prstGeom>
+                        <a:noFill/>
+                        <a:ln w="6350">
+                          <a:noFill/>
+                        </a:ln>
+                      </wps:spPr>
+                      <wps:txbx>
+                        <w:txbxContent>
+                          <w:p>
+                            <w:pPr>
+                              <w:pStyle w:val="TagSignRequest"/>
+                            </w:pPr>
+                            <w:r>
+                              <w:t>[</w:t>
+                            </w:r>
+                            <w:r>
+                              <w:t>[</w:t>
+                            </w:r>
+                            <w:r>
+                              <w:t>t|1</w:t>
+                            </w:r>
+                            <w:r>
+                              <w:t>|</w:t>
+                            </w:r>
+                            <w:proofErr w:type="gramStart"/>
+                            <w:r>
+                              <w:t>id:</w:t>
+                            </w:r>
+                            <w:r>
+                              <w:rPr>
+                                <w:sz w:val="11"/>
+                                <w:szCs w:val="11"/>
+                              </w:rPr>
+                              <w:t>birthDate</w:t>
+                            </w:r>
+                            <w:proofErr w:type="gramEnd"/>
+                            <w:r>
+                              <w:rPr>
+                                <w:sz w:val="11"/>
+                                <w:szCs w:val="11"/>
+                              </w:rPr>
+                              <w:t xml:space="preserve">              </w:t>
+                            </w:r>
+                            <w:r>
+                              <w:t>]]</w:t>
+                            </w:r>
+                          </w:p>
+                        </w:txbxContent>
+                      </wps:txbx>
+                      <wps:bodyPr rot="0" spcFirstLastPara="0" vertOverflow="overflow" horzOverflow="overflow" vert="horz" wrap="square" lIns="0" tIns="0" rIns="0" bIns="0" numCol="1" spcCol="0" rtlCol="0" fromWordArt="0" anchor="t" anchorCtr="0" forceAA="0" compatLnSpc="1">
+                        <a:prstTxWarp prst="textNoShape">
+                          <a:avLst/>
+                        </a:prstTxWarp>
+                        <a:noAutofit/>
+                      </wps:bodyPr>
+                    </wps:wsp>
+                  </a:graphicData>
+                </a:graphic>
+                <wp14:sizeRelH relativeFrom="margin">
+                  <wp14:pctWidth>0</wp14:pctWidth>
+                </wp14:sizeRelH>
+                <wp14:sizeRelV relativeFrom="margin">
+                  <wp14:pctHeight>0</wp14:pctHeight>
+                </wp14:sizeRelV>
+              </wp:anchor>
+            </w:drawing>
+          </mc:Choice>
+          <mc:Fallback>
+            <w:pict>
+              <v:shape w14:anchorId="6F0DEAF8" id="Casella di testo 472259631" o:spid="_x0000_s1074" type="#_x0000_t202" style="position:absolute;left:0;text-align:left;margin-left:243pt;margin-top:19.9pt;width:95pt;height:12.1pt;z-index:251750400;visibility:visible;mso-wrap-style:square;mso-width-percent:0;mso-height-percent:0;mso-wrap-distance-left:9pt;mso-wrap-distance-top:0;mso-wrap-distance-right:9pt;mso-wrap-distance-bottom:0;mso-position-horizontal:absolute;mso-position-horizontal-relative:text;mso-position-vertical:absolute;mso-position-vertical-relative:text;mso-width-percent:0;mso-height-percent:0;mso-width-relative:margin;mso-height-relative:margin;v-text-anchor:top" o:gfxdata="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" filled="f" stroked="f" strokeweight=".5pt">
+                <v:textbox inset="0,0,0,0">
+                  <w:txbxContent>
+                    <w:p>
+                      <w:pPr>
+                        <w:pStyle w:val="TagSignRequest"/>
+                      </w:pPr>
+                      <w:r>
+                        <w:t>[</w:t>
+                      </w:r>
+                      <w:r>
+                        <w:t>[</w:t>
+                      </w:r>
+                      <w:r>
+                        <w:t>t|1</w:t>
+                      </w:r>
+                      <w:r>
+                        <w:t>|</w:t>
+                      </w:r>
+                      <w:proofErr w:type="gramStart"/>
+                      <w:r>
+                        <w:t>id:</w:t>
+                      </w:r>
+                      <w:r>
+                        <w:rPr>
+                          <w:sz w:val="11"/>
+                          <w:szCs w:val="11"/>
+                        </w:rPr>
+                        <w:t>birthDate</w:t>
+                      </w:r>
+                      <w:proofErr w:type="gramEnd"/>
+                      <w:r>
+                        <w:rPr>
+                          <w:sz w:val="11"/>
+                          <w:szCs w:val="11"/>
+                        </w:rPr>
+                        <w:t xml:space="preserve">              </w:t>
+                      </w:r>
+                      <w:r>
+                        <w:t>]]</w:t>
+                      </w:r>
+                    </w:p>
+                  </w:txbxContent>
+                </v:textbox>
+              </v:shape>
+            </w:pict>
+          </mc:Fallback>
+        </mc:AlternateContent>
+      </w:r>
+      <w:r>
+        <w:rPr>
+          <w:b/>
+          <w:noProof/>
+          <w:u w:val="single" w:color="000000"/>
+        </w:rPr>
+        <mc:AlternateContent>
+          <mc:Choice Requires="wps">
+            <w:drawing>
+              <wp:anchor distT="0" distB="0" distL="114300" distR="114300" simplePos="0" relativeHeight="251749376" behindDoc="0" locked="0" layoutInCell="1" allowOverlap="1" wp14:anchorId="7B507BF5" wp14:editId="59B06561">
+                <wp:simplePos x="0" y="0"/>
+                <wp:positionH relativeFrom="column">
+                  <wp:posOffset>558800</wp:posOffset>
+                </wp:positionH>
+                <wp:positionV relativeFrom="paragraph">
+                  <wp:posOffset>252730</wp:posOffset>
+                </wp:positionV>
+                <wp:extent cx="2374900" cy="153383"/>
+                <wp:effectExtent l="0" t="0" r="6350" b="0"/>
+                <wp:wrapNone/>
+                <wp:docPr id="826509185" name="Casella di testo 826509185"/>
+                <wp:cNvGraphicFramePr/>
+                <a:graphic xmlns:a="http://schemas.openxmlformats.org/drawingml/2006/main">
+                  <a:graphicData uri="http://schemas.microsoft.com/office/word/2010/wordprocessingShape">
+                    <wps:wsp>
+                      <wps:cNvSpPr txBox="1"/>
+                      <wps:spPr>
+                        <a:xfrm>
+                          <a:off x="0" y="0"/>
+                          <a:ext cx="2374900" cy="153383"/>
+                        </a:xfrm>
+                        <a:prstGeom prst="rect">
+                          <a:avLst/>
+                        </a:prstGeom>
+                        <a:noFill/>
+                        <a:ln w="6350">
+                          <a:noFill/>
+                        </a:ln>
+                      </wps:spPr>
+                      <wps:txbx>
+                        <w:txbxContent>
+                          <w:p>
+                            <w:pPr>
+                              <w:pStyle w:val="TagSignRequest"/>
+                            </w:pPr>
+                            <w:r>
+                              <w:t>[</w:t>
+                            </w:r>
+                            <w:r>
+                              <w:t>[</w:t>
+                            </w:r>
+                            <w:r>
+                              <w:t>t|1</w:t>
+                            </w:r>
+                            <w:r>
+                              <w:t>|</w:t>
+                            </w:r>
+                            <w:proofErr w:type="gramStart"/>
+                            <w:r>
+                              <w:t>id:</w:t>
+                            </w:r>
+                            <w:r>
+                              <w:rPr>
+                                <w:sz w:val="11"/>
+                                <w:szCs w:val="11"/>
+                              </w:rPr>
+                              <w:t>birthProvince</w:t>
+                            </w:r>
+                            <w:proofErr w:type="gramEnd"/>
+                            <w:r>
+                              <w:rPr>
+                                <w:sz w:val="11"/>
+                                <w:szCs w:val="11"/>
+                              </w:rPr>
+                              <w:t xml:space="preserve">                                                                              </w:t>
+                            </w:r>
+                            <w:r>
+                              <w:t>]]</w:t>
+                            </w:r>
+                          </w:p>
+                        </w:txbxContent>
+                      </wps:txbx>
+                      <wps:bodyPr rot="0" spcFirstLastPara="0" vertOverflow="overflow" horzOverflow="overflow" vert="horz" wrap="square" lIns="0" tIns="0" rIns="0" bIns="0" numCol="1" spcCol="0" rtlCol="0" fromWordArt="0" anchor="t" anchorCtr="0" forceAA="0" compatLnSpc="1">
+                        <a:prstTxWarp prst="textNoShape">
+                          <a:avLst/>
+                        </a:prstTxWarp>
+                        <a:noAutofit/>
+                      </wps:bodyPr>
+                    </wps:wsp>
+                  </a:graphicData>
+                </a:graphic>
+                <wp14:sizeRelH relativeFrom="margin">
+                  <wp14:pctWidth>0</wp14:pctWidth>
+                </wp14:sizeRelH>
+                <wp14:sizeRelV relativeFrom="margin">
+                  <wp14:pctHeight>0</wp14:pctHeight>
+                </wp14:sizeRelV>
+              </wp:anchor>
+            </w:drawing>
+          </mc:Choice>
+          <mc:Fallback>
+            <w:pict>
+              <v:shape w14:anchorId="7B507BF5" id="Casella di testo 826509185" o:spid="_x0000_s1075" type="#_x0000_t202" style="position:absolute;left:0;text-align:left;margin-left:44pt;margin-top:19.9pt;width:187pt;height:12.1pt;z-index:251749376;visibility:visible;mso-wrap-style:square;mso-width-percent:0;mso-height-percent:0;mso-wrap-distance-left:9pt;mso-wrap-distance-top:0;mso-wrap-distance-right:9pt;mso-wrap-distance-bottom:0;mso-position-horizontal:absolute;mso-position-horizontal-relative:text;mso-position-vertical:absolute;mso-position-vertical-relative:text;mso-width-percent:0;mso-height-percent:0;mso-width-relative:margin;mso-height-relative:margin;v-text-anchor:top" o:gfxdata="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" filled="f" stroked="f" strokeweight=".5pt">
+                <v:textbox inset="0,0,0,0">
+                  <w:txbxContent>
+                    <w:p>
+                      <w:pPr>
+                        <w:pStyle w:val="TagSignRequest"/>
+                      </w:pPr>
+                      <w:r>
+                        <w:t>[</w:t>
+                      </w:r>
+                      <w:r>
+                        <w:t>[</w:t>
+                      </w:r>
+                      <w:r>
+                        <w:t>t|1</w:t>
+                      </w:r>
+                      <w:r>
+                        <w:t>|</w:t>
+                      </w:r>
+                      <w:proofErr w:type="gramStart"/>
+                      <w:r>
+                        <w:t>id:</w:t>
+                      </w:r>
+                      <w:r>
+                        <w:rPr>
+                          <w:sz w:val="11"/>
+                          <w:szCs w:val="11"/>
+                        </w:rPr>
+                        <w:t>birthProvince</w:t>
+                      </w:r>
+                      <w:proofErr w:type="gramEnd"/>
+                      <w:r>
+                        <w:rPr>
+                          <w:sz w:val="11"/>
+                          <w:szCs w:val="11"/>
+                        </w:rPr>
+                        <w:t xml:space="preserve">                                                                              </w:t>
+                      </w:r>
+                      <w:r>
+                        <w:t>]]</w:t>
+                      </w:r>
+                    </w:p>
+                  </w:txbxContent>
+                </v:textbox>
+              </v:shape>
+            </w:pict>
+          </mc:Fallback>
+        </mc:AlternateContent>
+      </w:r>
+      <w:r>
+        <w:t>Sig./Sig.ra</w:t>
+      </w:r>
+      <w:r>
+        <w:rPr>
+          <w:b/>
+        </w:rPr>
+        <w:t xml:space="preserve"> </w:t>
+      </w:r>
+      <w:r>
+        <w:rPr>
+          <w:b/>
+          <w:color w:val="E7E6E6" w:themeColor="background2"/>
+        </w:rPr>
+        <w:t>_________________________________</w:t>
+      </w:r>
+      <w:r>
+        <w:rPr>
+          <w:color w:val="auto"/>
+        </w:rPr>
+        <w:t>,</w:t>
+      </w:r>
+      <w:r>
+        <w:rPr>
+          <w:b/>
+          <w:color w:val="E7E6E6" w:themeColor="background2"/>
+        </w:rPr>
+        <w:t xml:space="preserve"> </w:t>
+      </w:r>
+      <w:r>
+        <w:t xml:space="preserve">nata/o a </w:t>
+      </w:r>
+      <w:r>
+        <w:rPr>
+          <w:b/>
+          <w:color w:val="E7E6E6" w:themeColor="background2"/>
+        </w:rPr>
+        <w:t>________________________________</w:t>
+      </w:r>
+      <w:r>
+        <w:t xml:space="preserve">, provincia </w:t>
+      </w:r>
+      <w:r>
+        <w:rPr>
+          <w:b/>
+          <w:color w:val="D9D9D9" w:themeColor="background1" w:themeShade="D9"/>
+        </w:rPr>
+        <w:t>______</w:t>
+      </w:r>
+      <w:r>
+        <w:rPr>
+          <w:b/>
+          <w:color w:val="D9D9D9" w:themeColor="background1" w:themeShade="D9"/>
+        </w:rPr>
+        <w:t>__</w:t>
+      </w:r>
+      <w:r>
+        <w:rPr>
+          <w:b/>
+          <w:color w:val="D9D9D9" w:themeColor="background1" w:themeShade="D9"/>
+        </w:rPr>
+        <w:t xml:space="preserve">__________________________ </w:t>
+      </w:r>
+      <w:r>
+        <w:t xml:space="preserve">il </w:t>
+      </w:r>
+      <w:r>
+        <w:rPr>
+          <w:b/>
+          <w:color w:val="E7E6E6" w:themeColor="background2"/>
+        </w:rPr>
+        <w:t>_________________</w:t>
+      </w:r>
+      <w:r>
+        <w:rPr>
+          <w:color w:val="E7E6E6" w:themeColor="background2"/>
+        </w:rPr>
+        <w:t>,</w:t>
+      </w:r>
+      <w:r>
+        <w:rPr>
+          <w:b/>
+          <w:color w:val="E7E6E6" w:themeColor="background2"/>
+        </w:rPr>
+        <w:t xml:space="preserve"> </w:t>
+      </w:r>
+      <w:r>
+        <w:t>e residente</w:t>
+      </w:r>
+      <w:r>
+        <w:rPr>
+          <w:b/>
+        </w:rPr>
+        <w:t xml:space="preserve"> </w:t>
+      </w:r>
+      <w:r>
+        <w:t>in via</w:t>
+      </w:r>
+      <w:r>
+        <w:rPr>
+          <w:b/>
+        </w:rPr>
+        <w:t xml:space="preserve"> </w:t>
+      </w:r>
+    </w:p>
+    <w:p>
+      <w:pPr>
+        <w:tabs>
+          <w:tab w:val="center" w:pos="7915"/>
+        </w:tabs>
+        <w:spacing w:after="122"/>
+        <w:ind w:left="-15" w:firstLine="0"/>
+        <w:jc w:val="left"/>
+      </w:pPr>
+      <w:r>
+        <w:rPr>
+          <w:b/>
+          <w:noProof/>
+          <w:u w:val="single" w:color="000000"/>
+        </w:rPr>
+        <mc:AlternateContent>
+          <mc:Choice Requires="wps">
+            <w:drawing>
+              <wp:anchor distT="0" distB="0" distL="114300" distR="114300" simplePos="0" relativeHeight="251755520" behindDoc="0" locked="0" layoutInCell="1" allowOverlap="1" wp14:anchorId="5F2E3259" wp14:editId="0A4E60B2">
+                <wp:simplePos x="0" y="0"/>
+                <wp:positionH relativeFrom="column">
+                  <wp:posOffset>3648074</wp:posOffset>
+                </wp:positionH>
+                <wp:positionV relativeFrom="paragraph">
+                  <wp:posOffset>1905</wp:posOffset>
+                </wp:positionV>
+                <wp:extent cx="1266825" cy="153383"/>
+                <wp:effectExtent l="0" t="0" r="9525" b="0"/>
+                <wp:wrapNone/>
+                <wp:docPr id="511024269" name="Casella di testo 511024269"/>
+                <wp:cNvGraphicFramePr/>
+                <a:graphic xmlns:a="http://schemas.openxmlformats.org/drawingml/2006/main">
+                  <a:graphicData uri="http://schemas.microsoft.com/office/word/2010/wordprocessingShape">
+                    <wps:wsp>
+                      <wps:cNvSpPr txBox="1"/>
+                      <wps:spPr>
+                        <a:xfrm>
+                          <a:off x="0" y="0"/>
+                          <a:ext cx="1266825" cy="153383"/>
+                        </a:xfrm>
+                        <a:prstGeom prst="rect">
+                          <a:avLst/>
+                        </a:prstGeom>
+                        <a:noFill/>
+                        <a:ln w="6350">
+                          <a:noFill/>
+                        </a:ln>
+                      </wps:spPr>
+                      <wps:txbx>
+                        <w:txbxContent>
+                          <w:p>
+                            <w:pPr>
+                              <w:pStyle w:val="TagSignRequest"/>
+                            </w:pPr>
+                            <w:r>
+                              <w:t>[</w:t>
+                            </w:r>
+                            <w:r>
+                              <w:t>[</w:t>
+                            </w:r>
+                            <w:r>
+                              <w:t>t|1</w:t>
+                            </w:r>
+                            <w:r>
+                              <w:t>|</w:t>
+                            </w:r>
+                            <w:proofErr w:type="gramStart"/>
+                            <w:r>
+                              <w:t>id:</w:t>
+                            </w:r>
+                            <w:r>
+                              <w:rPr>
+                                <w:sz w:val="11"/>
+                                <w:szCs w:val="11"/>
+                              </w:rPr>
+                              <w:t>residenceZip</w:t>
+                            </w:r>
+                            <w:proofErr w:type="gramEnd"/>
+                            <w:r>
+                              <w:rPr>
+                                <w:sz w:val="11"/>
+                                <w:szCs w:val="11"/>
+                              </w:rPr>
+                              <w:t xml:space="preserve">                      </w:t>
+                            </w:r>
+                            <w:r>
+                              <w:t>]]</w:t>
+                            </w:r>
+                          </w:p>
+                        </w:txbxContent>
+                      </wps:txbx>
+                      <wps:bodyPr rot="0" spcFirstLastPara="0" vertOverflow="overflow" horzOverflow="overflow" vert="horz" wrap="square" lIns="0" tIns="0" rIns="0" bIns="0" numCol="1" spcCol="0" rtlCol="0" fromWordArt="0" anchor="t" anchorCtr="0" forceAA="0" compatLnSpc="1">
+                        <a:prstTxWarp prst="textNoShape">
+                          <a:avLst/>
+                        </a:prstTxWarp>
+                        <a:noAutofit/>
+                      </wps:bodyPr>
+                    </wps:wsp>
+                  </a:graphicData>
+                </a:graphic>
+                <wp14:sizeRelH relativeFrom="margin">
+                  <wp14:pctWidth>0</wp14:pctWidth>
+                </wp14:sizeRelH>
+                <wp14:sizeRelV relativeFrom="margin">
+                  <wp14:pctHeight>0</wp14:pctHeight>
+                </wp14:sizeRelV>
+              </wp:anchor>
+            </w:drawing>
+          </mc:Choice>
+          <mc:Fallback>
+            <w:pict>
+              <v:shape w14:anchorId="5F2E3259" id="Casella di testo 511024269" o:spid="_x0000_s1076" type="#_x0000_t202" style="position:absolute;left:0;text-align:left;margin-left:287.25pt;margin-top:.15pt;width:99.75pt;height:12.1pt;z-index:251755520;visibility:visible;mso-wrap-style:square;mso-width-percent:0;mso-height-percent:0;mso-wrap-distance-left:9pt;mso-wrap-distance-top:0;mso-wrap-distance-right:9pt;mso-wrap-distance-bottom:0;mso-position-horizontal:absolute;mso-position-horizontal-relative:text;mso-position-vertical:absolute;mso-position-vertical-relative:text;mso-width-percent:0;mso-height-percent:0;mso-width-relative:margin;mso-height-relative:margin;v-text-anchor:top" o:gfxdata="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" filled="f" stroked="f" strokeweight=".5pt">
+                <v:textbox inset="0,0,0,0">
+                  <w:txbxContent>
+                    <w:p>
+                      <w:pPr>
+                        <w:pStyle w:val="TagSignRequest"/>
+                      </w:pPr>
+                      <w:r>
+                        <w:t>[</w:t>
+                      </w:r>
+                      <w:r>
+                        <w:t>[</w:t>
+                      </w:r>
+                      <w:r>
+                        <w:t>t|1</w:t>
+                      </w:r>
+                      <w:r>
+                        <w:t>|</w:t>
+                      </w:r>
+                      <w:proofErr w:type="gramStart"/>
+                      <w:r>
+                        <w:t>id:</w:t>
+                      </w:r>
+                      <w:r>
+                        <w:rPr>
+                          <w:sz w:val="11"/>
+                          <w:szCs w:val="11"/>
+                        </w:rPr>
+                        <w:t>residenceZip</w:t>
+                      </w:r>
+                      <w:proofErr w:type="gramEnd"/>
+                      <w:r>
+                        <w:rPr>
+                          <w:sz w:val="11"/>
+                          <w:szCs w:val="11"/>
+                        </w:rPr>
+                        <w:t xml:space="preserve">                      </w:t>
+                      </w:r>
+                      <w:r>
+                        <w:t>]]</w:t>
+                      </w:r>
+                    </w:p>
+                  </w:txbxContent>
+                </v:textbox>
+              </v:shape>
+            </w:pict>
+          </mc:Fallback>
+        </mc:AlternateContent>
+      </w:r>
+      <w:r>
+        <w:rPr>
+          <w:b/>
+          <w:noProof/>
+          <w:u w:val="single" w:color="000000"/>
+        </w:rPr>
+        <mc:AlternateContent>
+          <mc:Choice Requires="wps">
+            <w:drawing>
+              <wp:anchor distT="0" distB="0" distL="114300" distR="114300" simplePos="0" relativeHeight="251753472" behindDoc="0" locked="0" layoutInCell="1" allowOverlap="1" wp14:anchorId="7BE03067" wp14:editId="62ADD1E8">
+                <wp:simplePos x="0" y="0"/>
+                <wp:positionH relativeFrom="column">
+                  <wp:posOffset>2470150</wp:posOffset>
+                </wp:positionH>
+                <wp:positionV relativeFrom="paragraph">
+                  <wp:posOffset>249555</wp:posOffset>
+                </wp:positionV>
+                <wp:extent cx="2527300" cy="153035"/>
+                <wp:effectExtent l="0" t="0" r="6350" b="0"/>
+                <wp:wrapNone/>
+                <wp:docPr id="330766182" name="Casella di testo 330766182"/>
+                <wp:cNvGraphicFramePr/>
+                <a:graphic xmlns:a="http://schemas.openxmlformats.org/drawingml/2006/main">
+                  <a:graphicData uri="http://schemas.microsoft.com/office/word/2010/wordprocessingShape">
+                    <wps:wsp>
+                      <wps:cNvSpPr txBox="1"/>
+                      <wps:spPr>
+                        <a:xfrm>
+                          <a:off x="0" y="0"/>
+                          <a:ext cx="2527300" cy="153035"/>
+                        </a:xfrm>
+                        <a:prstGeom prst="rect">
+                          <a:avLst/>
+                        </a:prstGeom>
+                        <a:noFill/>
+                        <a:ln w="6350">
+                          <a:noFill/>
+                        </a:ln>
+                      </wps:spPr>
+                      <wps:txbx>
+                        <w:txbxContent>
+                          <w:p>
+                            <w:pPr>
+                              <w:pStyle w:val="TagSignRequest"/>
+                            </w:pPr>
+                            <w:r>
+                              <w:t>[</w:t>
+                            </w:r>
+                            <w:r>
+                              <w:t>[</w:t>
+                            </w:r>
+                            <w:r>
+                              <w:t>t|1</w:t>
+                            </w:r>
+                            <w:r>
+                              <w:t>|</w:t>
+                            </w:r>
+                            <w:proofErr w:type="gramStart"/>
+                            <w:r>
+                              <w:t>id:</w:t>
+                            </w:r>
+                            <w:r>
+                              <w:rPr>
+                                <w:sz w:val="11"/>
+                                <w:szCs w:val="11"/>
+                              </w:rPr>
+                              <w:t>residence</w:t>
+                            </w:r>
+                            <w:r>
+                              <w:rPr>
+                                <w:sz w:val="11"/>
+                                <w:szCs w:val="11"/>
+                              </w:rPr>
+                              <w:t>Province</w:t>
+                            </w:r>
+                            <w:proofErr w:type="gramEnd"/>
+                            <w:r>
+                              <w:rPr>
+                                <w:sz w:val="11"/>
+                                <w:szCs w:val="11"/>
+                              </w:rPr>
+                              <w:t xml:space="preserve">                                                                                  </w:t>
+                            </w:r>
+                            <w:r>
+                              <w:t>]]</w:t>
+                            </w:r>
+                          </w:p>
+                        </w:txbxContent>
+                      </wps:txbx>
+                      <wps:bodyPr rot="0" spcFirstLastPara="0" vertOverflow="overflow" horzOverflow="overflow" vert="horz" wrap="square" lIns="0" tIns="0" rIns="0" bIns="0" numCol="1" spcCol="0" rtlCol="0" fromWordArt="0" anchor="t" anchorCtr="0" forceAA="0" compatLnSpc="1">
+                        <a:prstTxWarp prst="textNoShape">
+                          <a:avLst/>
+                        </a:prstTxWarp>
+                        <a:noAutofit/>
+                      </wps:bodyPr>
+                    </wps:wsp>
+                  </a:graphicData>
+                </a:graphic>
+                <wp14:sizeRelH relativeFrom="margin">
+                  <wp14:pctWidth>0</wp14:pctWidth>
+                </wp14:sizeRelH>
+                <wp14:sizeRelV relativeFrom="margin">
+                  <wp14:pctHeight>0</wp14:pctHeight>
+                </wp14:sizeRelV>
+              </wp:anchor>
+            </w:drawing>
+          </mc:Choice>
+          <mc:Fallback>
+            <w:pict>
+              <v:shape w14:anchorId="7BE03067" id="Casella di testo 330766182" o:spid="_x0000_s1077" type="#_x0000_t202" style="position:absolute;left:0;text-align:left;margin-left:194.5pt;margin-top:19.65pt;width:199pt;height:12.05pt;z-index:251753472;visibility:visible;mso-wrap-style:square;mso-width-percent:0;mso-height-percent:0;mso-wrap-distance-left:9pt;mso-wrap-distance-top:0;mso-wrap-distance-right:9pt;mso-wrap-distance-bottom:0;mso-position-horizontal:absolute;mso-position-horizontal-relative:text;mso-position-vertical:absolute;mso-position-vertical-relative:text;mso-width-percent:0;mso-height-percent:0;mso-width-relative:margin;mso-height-relative:margin;v-text-anchor:top" o:gfxdata="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" filled="f" stroked="f" strokeweight=".5pt">
+                <v:textbox inset="0,0,0,0">
+                  <w:txbxContent>
+                    <w:p>
+                      <w:pPr>
+                        <w:pStyle w:val="TagSignRequest"/>
+                      </w:pPr>
+                      <w:r>
+                        <w:t>[</w:t>
+                      </w:r>
+                      <w:r>
+                        <w:t>[</w:t>
+                      </w:r>
+                      <w:r>
+                        <w:t>t|1</w:t>
+                      </w:r>
+                      <w:r>
+                        <w:t>|</w:t>
+                      </w:r>
+                      <w:proofErr w:type="gramStart"/>
+                      <w:r>
+                        <w:t>id:</w:t>
+                      </w:r>
+                      <w:r>
+                        <w:rPr>
+                          <w:sz w:val="11"/>
+                          <w:szCs w:val="11"/>
+                        </w:rPr>
+                        <w:t>residence</w:t>
+                      </w:r>
+                      <w:r>
+                        <w:rPr>
+                          <w:sz w:val="11"/>
+                          <w:szCs w:val="11"/>
+                        </w:rPr>
+                        <w:t>Province</w:t>
+                      </w:r>
+                      <w:proofErr w:type="gramEnd"/>
+                      <w:r>
+                        <w:rPr>
+                          <w:sz w:val="11"/>
+                          <w:szCs w:val="11"/>
+                        </w:rPr>
+                        <w:t xml:space="preserve">                                                                                  </w:t>
+                      </w:r>
+                      <w:r>
+                        <w:t>]]</w:t>
+                      </w:r>
+                    </w:p>
+                  </w:txbxContent>
+                </v:textbox>
+              </v:shape>
+            </w:pict>
+          </mc:Fallback>
+        </mc:AlternateContent>
+      </w:r>
+      <w:r>
+        <w:rPr>
+          <w:b/>
+          <w:noProof/>
+          <w:u w:val="single" w:color="000000"/>
+        </w:rPr>
+        <mc:AlternateContent>
+          <mc:Choice Requires="wps">
+            <w:drawing>
+              <wp:anchor distT="0" distB="0" distL="114300" distR="114300" simplePos="0" relativeHeight="251752448" behindDoc="0" locked="0" layoutInCell="1" allowOverlap="1" wp14:anchorId="415AA01A" wp14:editId="4CBCD1B9">
+                <wp:simplePos x="0" y="0"/>
+                <wp:positionH relativeFrom="column">
+                  <wp:posOffset>0</wp:posOffset>
+                </wp:positionH>
+                <wp:positionV relativeFrom="paragraph">
+                  <wp:posOffset>1905</wp:posOffset>
+                </wp:positionV>
+                <wp:extent cx="2971800" cy="153035"/>
+                <wp:effectExtent l="0" t="0" r="0" b="0"/>
+                <wp:wrapNone/>
+                <wp:docPr id="1814559319" name="Casella di testo 1814559319"/>
+                <wp:cNvGraphicFramePr/>
+                <a:graphic xmlns:a="http://schemas.openxmlformats.org/drawingml/2006/main">
+                  <a:graphicData uri="http://schemas.microsoft.com/office/word/2010/wordprocessingShape">
+                    <wps:wsp>
+                      <wps:cNvSpPr txBox="1"/>
+                      <wps:spPr>
+                        <a:xfrm>
+                          <a:off x="0" y="0"/>
+                          <a:ext cx="2971800" cy="153035"/>
+                        </a:xfrm>
+                        <a:prstGeom prst="rect">
+                          <a:avLst/>
+                        </a:prstGeom>
+                        <a:noFill/>
+                        <a:ln w="6350">
+                          <a:noFill/>
+                        </a:ln>
+                      </wps:spPr>
+                      <wps:txbx>
+                        <w:txbxContent>
+                          <w:p>
+                            <w:pPr>
+                              <w:pStyle w:val="TagSignRequest"/>
+                            </w:pPr>
+                            <w:r>
+                              <w:t>[</w:t>
+                            </w:r>
+                            <w:r>
+                              <w:t>[</w:t>
+                            </w:r>
+                            <w:r>
+                              <w:t>t|1</w:t>
+                            </w:r>
+                            <w:r>
+                              <w:t>|</w:t>
+                            </w:r>
+                            <w:proofErr w:type="gramStart"/>
+                            <w:r>
+                              <w:t>id:</w:t>
+                            </w:r>
+                            <w:r>
+                              <w:rPr>
+                                <w:sz w:val="11"/>
+                                <w:szCs w:val="11"/>
+                              </w:rPr>
+                              <w:t>residenceAddress</w:t>
+                            </w:r>
+                            <w:proofErr w:type="gramEnd"/>
+                            <w:r>
+                              <w:rPr>
+                                <w:sz w:val="11"/>
+                                <w:szCs w:val="11"/>
+                              </w:rPr>
+                              <w:t xml:space="preserve">                                                                                                                  </w:t>
+                            </w:r>
+                            <w:r>
+                              <w:t>]]</w:t>
+                            </w:r>
+                            <w:r>
+                              <w:t xml:space="preserve"> </w:t>
+                            </w:r>
+                          </w:p>
+                        </w:txbxContent>
+                      </wps:txbx>
+                      <wps:bodyPr rot="0" spcFirstLastPara="0" vertOverflow="overflow" horzOverflow="overflow" vert="horz" wrap="square" lIns="0" tIns="0" rIns="0" bIns="0" numCol="1" spcCol="0" rtlCol="0" fromWordArt="0" anchor="t" anchorCtr="0" forceAA="0" compatLnSpc="1">
+                        <a:prstTxWarp prst="textNoShape">
+                          <a:avLst/>
+                        </a:prstTxWarp>
+                        <a:noAutofit/>
+                      </wps:bodyPr>
+                    </wps:wsp>
+                  </a:graphicData>
+                </a:graphic>
+                <wp14:sizeRelH relativeFrom="margin">
+                  <wp14:pctWidth>0</wp14:pctWidth>
+                </wp14:sizeRelH>
+                <wp14:sizeRelV relativeFrom="margin">
+                  <wp14:pctHeight>0</wp14:pctHeight>
+                </wp14:sizeRelV>
+              </wp:anchor>
+            </w:drawing>
+          </mc:Choice>
+          <mc:Fallback>
+            <w:pict>
+              <v:shape w14:anchorId="415AA01A" id="Casella di testo 1814559319" o:spid="_x0000_s1078" type="#_x0000_t202" style="position:absolute;left:0;text-align:left;margin-left:0;margin-top:.15pt;width:234pt;height:12.05pt;z-index:251752448;visibility:visible;mso-wrap-style:square;mso-width-percent:0;mso-height-percent:0;mso-wrap-distance-left:9pt;mso-wrap-distance-top:0;mso-wrap-distance-right:9pt;mso-wrap-distance-bottom:0;mso-position-horizontal:absolute;mso-position-horizontal-relative:text;mso-position-vertical:absolute;mso-position-vertical-relative:text;mso-width-percent:0;mso-height-percent:0;mso-width-relative:margin;mso-height-relative:margin;v-text-anchor:top" o:gfxdata="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" filled="f" stroked="f" strokeweight=".5pt">
+                <v:textbox inset="0,0,0,0">
+                  <w:txbxContent>
+                    <w:p>
+                      <w:pPr>
+                        <w:pStyle w:val="TagSignRequest"/>
+                      </w:pPr>
+                      <w:r>
+                        <w:t>[</w:t>
+                      </w:r>
+                      <w:r>
+                        <w:t>[</w:t>
+                      </w:r>
+                      <w:r>
+                        <w:t>t|1</w:t>
+                      </w:r>
+                      <w:r>
+                        <w:t>|</w:t>
+                      </w:r>
+                      <w:proofErr w:type="gramStart"/>
+                      <w:r>
+                        <w:t>id:</w:t>
+                      </w:r>
+                      <w:r>
+                        <w:rPr>
+                          <w:sz w:val="11"/>
+                          <w:szCs w:val="11"/>
+                        </w:rPr>
+                        <w:t>residenceAddress</w:t>
+                      </w:r>
+                      <w:proofErr w:type="gramEnd"/>
+                      <w:r>
+                        <w:rPr>
+                          <w:sz w:val="11"/>
+                          <w:szCs w:val="11"/>
+                        </w:rPr>
+                        <w:t xml:space="preserve">                                                                                                                  </w:t>
+                      </w:r>
+                      <w:r>
+                        <w:t>]]</w:t>
+                      </w:r>
+                      <w:r>
+                        <w:t xml:space="preserve"> </w:t>
+                      </w:r>
+                    </w:p>
+                  </w:txbxContent>
+                </v:textbox>
+              </v:shape>
+            </w:pict>
+          </mc:Fallback>
+        </mc:AlternateContent>
+      </w:r>
+      <w:r>
+        <w:rPr>
+          <w:b/>
+          <w:noProof/>
+          <w:u w:val="single" w:color="000000"/>
+        </w:rPr>
+        <mc:AlternateContent>
+          <mc:Choice Requires="wps">
+            <w:drawing>
+              <wp:anchor distT="0" distB="0" distL="114300" distR="114300" simplePos="0" relativeHeight="251751424" behindDoc="0" locked="0" layoutInCell="1" allowOverlap="1" wp14:anchorId="02C67C9A" wp14:editId="13A6E3FC">
+                <wp:simplePos x="0" y="0"/>
+                <wp:positionH relativeFrom="column">
+                  <wp:posOffset>0</wp:posOffset>
+                </wp:positionH>
+                <wp:positionV relativeFrom="paragraph">
+                  <wp:posOffset>255905</wp:posOffset>
+                </wp:positionV>
+                <wp:extent cx="1854200" cy="153035"/>
+                <wp:effectExtent l="0" t="0" r="12700" b="0"/>
+                <wp:wrapNone/>
+                <wp:docPr id="230769472" name="Casella di testo 230769472"/>
+                <wp:cNvGraphicFramePr/>
+                <a:graphic xmlns:a="http://schemas.openxmlformats.org/drawingml/2006/main">
+                  <a:graphicData uri="http://schemas.microsoft.com/office/word/2010/wordprocessingShape">
+                    <wps:wsp>
+                      <wps:cNvSpPr txBox="1"/>
+                      <wps:spPr>
+                        <a:xfrm>
+                          <a:off x="0" y="0"/>
+                          <a:ext cx="1854200" cy="153035"/>
+                        </a:xfrm>
+                        <a:prstGeom prst="rect">
+                          <a:avLst/>
+                        </a:prstGeom>
+                        <a:noFill/>
+                        <a:ln w="6350">
+                          <a:noFill/>
+                        </a:ln>
+                      </wps:spPr>
+                      <wps:txbx>
+                        <w:txbxContent>
+                          <w:p>
+                            <w:pPr>
+                              <w:pStyle w:val="TagSignRequest"/>
+                            </w:pPr>
+                            <w:r>
+                              <w:t>[</w:t>
+                            </w:r>
+                            <w:r>
+                              <w:t>[</w:t>
+                            </w:r>
+                            <w:r>
+                              <w:t>t|1</w:t>
+                            </w:r>
+                            <w:r>
+                              <w:t>|</w:t>
+                            </w:r>
+                            <w:proofErr w:type="gramStart"/>
+                            <w:r>
+                              <w:t>id:</w:t>
+                            </w:r>
+                            <w:r>
+                              <w:rPr>
+                                <w:sz w:val="11"/>
+                                <w:szCs w:val="11"/>
+                              </w:rPr>
+                              <w:t>residenceC</w:t>
+                            </w:r>
+                            <w:r>
+                              <w:rPr>
+                                <w:sz w:val="11"/>
+                                <w:szCs w:val="11"/>
+                              </w:rPr>
+                              <w:t>ity</w:t>
+                            </w:r>
+                            <w:proofErr w:type="gramEnd"/>
+                            <w:r>
+                              <w:rPr>
+                                <w:sz w:val="11"/>
+                                <w:szCs w:val="11"/>
+                              </w:rPr>
+                              <w:t xml:space="preserve">                                                </w:t>
+                            </w:r>
+                            <w:r>
+                              <w:t>]]</w:t>
+                            </w:r>
+                          </w:p>
+                        </w:txbxContent>
+                      </wps:txbx>
+                      <wps:bodyPr rot="0" spcFirstLastPara="0" vertOverflow="overflow" horzOverflow="overflow" vert="horz" wrap="square" lIns="0" tIns="0" rIns="0" bIns="0" numCol="1" spcCol="0" rtlCol="0" fromWordArt="0" anchor="t" anchorCtr="0" forceAA="0" compatLnSpc="1">
+                        <a:prstTxWarp prst="textNoShape">
+                          <a:avLst/>
+                        </a:prstTxWarp>
+                        <a:noAutofit/>
+                      </wps:bodyPr>
+                    </wps:wsp>
+                  </a:graphicData>
+                </a:graphic>
+                <wp14:sizeRelH relativeFrom="margin">
+                  <wp14:pctWidth>0</wp14:pctWidth>
+                </wp14:sizeRelH>
+                <wp14:sizeRelV relativeFrom="margin">
+                  <wp14:pctHeight>0</wp14:pctHeight>
+                </wp14:sizeRelV>
+              </wp:anchor>
+            </w:drawing>
+          </mc:Choice>
+          <mc:Fallback>
+            <w:pict>
+              <v:shape w14:anchorId="02C67C9A" id="Casella di testo 230769472" o:spid="_x0000_s1079" type="#_x0000_t202" style="position:absolute;left:0;text-align:left;margin-left:0;margin-top:20.15pt;width:146pt;height:12.05pt;z-index:251751424;visibility:visible;mso-wrap-style:square;mso-width-percent:0;mso-height-percent:0;mso-wrap-distance-left:9pt;mso-wrap-distance-top:0;mso-wrap-distance-right:9pt;mso-wrap-distance-bottom:0;mso-position-horizontal:absolute;mso-position-horizontal-relative:text;mso-position-vertical:absolute;mso-position-vertical-relative:text;mso-width-percent:0;mso-height-percent:0;mso-width-relative:margin;mso-height-relative:margin;v-text-anchor:top" o:gfxdata="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" filled="f" stroked="f" strokeweight=".5pt">
+                <v:textbox inset="0,0,0,0">
+                  <w:txbxContent>
+                    <w:p>
+                      <w:pPr>
+                        <w:pStyle w:val="TagSignRequest"/>
+                      </w:pPr>
+                      <w:r>
+                        <w:t>[</w:t>
+                      </w:r>
+                      <w:r>
+                        <w:t>[</w:t>
+                      </w:r>
+                      <w:r>
+                        <w:t>t|1</w:t>
+                      </w:r>
+                      <w:r>
+                        <w:t>|</w:t>
+                      </w:r>
+                      <w:proofErr w:type="gramStart"/>
+                      <w:r>
+                        <w:t>id:</w:t>
+                      </w:r>
+                      <w:r>
+                        <w:rPr>
+                          <w:sz w:val="11"/>
+                          <w:szCs w:val="11"/>
+                        </w:rPr>
+                        <w:t>residenceC</w:t>
+                      </w:r>
+                      <w:r>
+                        <w:rPr>
+                          <w:sz w:val="11"/>
+                          <w:szCs w:val="11"/>
+                        </w:rPr>
+                        <w:t>ity</w:t>
+                      </w:r>
+                      <w:proofErr w:type="gramEnd"/>
+                      <w:r>
+                        <w:rPr>
+                          <w:sz w:val="11"/>
+                          <w:szCs w:val="11"/>
+                        </w:rPr>
+                        <w:t xml:space="preserve">                                                </w:t>
+                      </w:r>
+                      <w:r>
+                        <w:t>]]</w:t>
+                      </w:r>
+                    </w:p>
+                  </w:txbxContent>
+                </v:textbox>
+              </v:shape>
+            </w:pict>
+          </mc:Fallback>
+        </mc:AlternateContent>
+      </w:r>
+      <w:r>
+        <w:rPr>
+          <w:b/>
+          <w:color w:val="E7E6E6" w:themeColor="background2"/>
+        </w:rPr>
+        <w:t>_________________________________________</w:t>
+      </w:r>
+      <w:r>
+        <w:rPr>
+          <w:b/>
+          <w:color w:val="E7E6E6" w:themeColor="background2"/>
+        </w:rPr>
+        <w:t>___</w:t>
+      </w:r>
+      <w:r>
+        <w:t xml:space="preserve">, </w:t>
+      </w:r>
+      <w:proofErr w:type="gramStart"/>
+      <w:r>
+        <w:t>c .</w:t>
+      </w:r>
+      <w:proofErr w:type="gramEnd"/>
+      <w:r>
+        <w:t xml:space="preserve"> </w:t>
+      </w:r>
+      <w:proofErr w:type="gramStart"/>
+      <w:r>
+        <w:t>a .</w:t>
+      </w:r>
+      <w:proofErr w:type="gramEnd"/>
+      <w:r>
+        <w:t xml:space="preserve"> </w:t>
+      </w:r>
+      <w:proofErr w:type="gramStart"/>
+      <w:r>
+        <w:t>p .</w:t>
+      </w:r>
+      <w:proofErr w:type="gramEnd"/>
+      <w:r>
+        <w:t xml:space="preserve"> </w:t>
+      </w:r>
+      <w:r>
+        <w:rPr>
+          <w:b/>
+          <w:color w:val="E7E6E6" w:themeColor="background2"/>
+        </w:rPr>
+        <w:t>_</w:t>
+      </w:r>
+      <w:r>
+        <w:rPr>
+          <w:b/>
+          <w:color w:val="E7E6E6" w:themeColor="background2"/>
+        </w:rPr>
+        <w:t>_________</w:t>
+      </w:r>
+      <w:r>
+        <w:rPr>
+          <w:b/>
+          <w:color w:val="E7E6E6" w:themeColor="background2"/>
+        </w:rPr>
+        <w:t>________</w:t>
+      </w:r>
+      <w:r>
+        <w:t>,</w:t>
+      </w:r>
+      <w:r>
+        <w:rPr>
+          <w:b/>
+        </w:rPr>
+        <w:t xml:space="preserve"> </w:t>
+      </w:r>
+      <w:r>
+        <w:t xml:space="preserve">c i t </w:t>
+      </w:r>
+      <w:proofErr w:type="spellStart"/>
+      <w:r>
+        <w:t>t</w:t>
+      </w:r>
+      <w:proofErr w:type="spellEnd"/>
+      <w:r>
+        <w:t xml:space="preserve"> à </w:t>
+      </w:r>
+    </w:p>
+    <w:p>
+      <w:pPr>
+        <w:spacing w:after="122"/>
+        <w:ind w:left="-5" w:right="384"/>
+        <w:jc w:val="left"/>
+      </w:pPr>
+      <w:r>
+        <w:rPr>
+          <w:b/>
+          <w:noProof/>
+          <w:u w:val="single" w:color="000000"/>
+        </w:rPr>
+        <mc:AlternateContent>
+          <mc:Choice Requires="wps">
+            <w:drawing>
+              <wp:anchor distT="0" distB="0" distL="114300" distR="114300" simplePos="0" relativeHeight="251754496" behindDoc="0" locked="0" layoutInCell="1" allowOverlap="1" wp14:anchorId="0484EB55" wp14:editId="7A44C982">
+                <wp:simplePos x="0" y="0"/>
+                <wp:positionH relativeFrom="column">
+                  <wp:posOffset>-38100</wp:posOffset>
+                </wp:positionH>
+                <wp:positionV relativeFrom="paragraph">
+                  <wp:posOffset>267970</wp:posOffset>
+                </wp:positionV>
+                <wp:extent cx="2165350" cy="153035"/>
+                <wp:effectExtent l="0" t="0" r="6350" b="0"/>
+                <wp:wrapNone/>
+                <wp:docPr id="1865777623" name="Casella di testo 1865777623"/>
+                <wp:cNvGraphicFramePr/>
+                <a:graphic xmlns:a="http://schemas.openxmlformats.org/drawingml/2006/main">
+                  <a:graphicData uri="http://schemas.microsoft.com/office/word/2010/wordprocessingShape">
+                    <wps:wsp>
+                      <wps:cNvSpPr txBox="1"/>
+                      <wps:spPr>
+                        <a:xfrm>
+                          <a:off x="0" y="0"/>
+                          <a:ext cx="2165350" cy="153035"/>
+                        </a:xfrm>
+                        <a:prstGeom prst="rect">
+                          <a:avLst/>
+                        </a:prstGeom>
+                        <a:noFill/>
+                        <a:ln w="6350">
+                          <a:noFill/>
+                        </a:ln>
+                      </wps:spPr>
+                      <wps:txbx>
+                        <w:txbxContent>
+                          <w:p>
+                            <w:pPr>
+                              <w:pStyle w:val="TagSignRequest"/>
+                            </w:pPr>
+                            <w:r>
+                              <w:t>[</w:t>
+                            </w:r>
+                            <w:r>
+                              <w:t>[</w:t>
+                            </w:r>
+                            <w:r>
+                              <w:t>t|1</w:t>
+                            </w:r>
+                            <w:r>
+                              <w:t>|id:</w:t>
+                            </w:r>
+                            <w:r>
+                              <w:rPr>
+                                <w:sz w:val="11"/>
+                                <w:szCs w:val="11"/>
+                              </w:rPr>
+                              <w:t xml:space="preserve"> </w:t>
+                            </w:r>
+                            <w:proofErr w:type="spellStart"/>
+                            <w:r>
+                              <w:rPr>
+                                <w:sz w:val="11"/>
+                                <w:szCs w:val="11"/>
+                              </w:rPr>
+                              <w:t>fiscalCode</w:t>
+                            </w:r>
+                            <w:proofErr w:type="spellEnd"/>
+                            <w:r>
+                              <w:rPr>
+                                <w:sz w:val="11"/>
+                                <w:szCs w:val="11"/>
+                              </w:rPr>
+                              <w:t xml:space="preserve">                                                                         </w:t>
+                            </w:r>
+                            <w:proofErr w:type="gramStart"/>
+                            <w:r>
+                              <w:rPr>
+                                <w:sz w:val="11"/>
+                                <w:szCs w:val="11"/>
+                              </w:rPr>
+                              <w:t xml:space="preserve">  </w:t>
+                            </w:r>
+                            <w:r>
+                              <w:t>]</w:t>
+                            </w:r>
+                            <w:proofErr w:type="gramEnd"/>
+                            <w:r>
+                              <w:t>]</w:t>
+                            </w:r>
+                          </w:p>
+                        </w:txbxContent>
+                      </wps:txbx>
+                      <wps:bodyPr rot="0" spcFirstLastPara="0" vertOverflow="overflow" horzOverflow="overflow" vert="horz" wrap="square" lIns="0" tIns="0" rIns="0" bIns="0" numCol="1" spcCol="0" rtlCol="0" fromWordArt="0" anchor="t" anchorCtr="0" forceAA="0" compatLnSpc="1">
+                        <a:prstTxWarp prst="textNoShape">
+                          <a:avLst/>
+                        </a:prstTxWarp>
+                        <a:noAutofit/>
+                      </wps:bodyPr>
+                    </wps:wsp>
+                  </a:graphicData>
+                </a:graphic>
+                <wp14:sizeRelH relativeFrom="margin">
+                  <wp14:pctWidth>0</wp14:pctWidth>
+                </wp14:sizeRelH>
+                <wp14:sizeRelV relativeFrom="margin">
+                  <wp14:pctHeight>0</wp14:pctHeight>
+                </wp14:sizeRelV>
+              </wp:anchor>
+            </w:drawing>
+          </mc:Choice>
+          <mc:Fallback>
+            <w:pict>
+              <v:shape w14:anchorId="0484EB55" id="Casella di testo 1865777623" o:spid="_x0000_s1080" type="#_x0000_t202" style="position:absolute;left:0;text-align:left;margin-left:-3pt;margin-top:21.1pt;width:170.5pt;height:12.05pt;z-index:251754496;visibility:visible;mso-wrap-style:square;mso-width-percent:0;mso-height-percent:0;mso-wrap-distance-left:9pt;mso-wrap-distance-top:0;mso-wrap-distance-right:9pt;mso-wrap-distance-bottom:0;mso-position-horizontal:absolute;mso-position-horizontal-relative:text;mso-position-vertical:absolute;mso-position-vertical-relative:text;mso-width-percent:0;mso-height-percent:0;mso-width-relative:margin;mso-height-relative:margin;v-text-anchor:top" o:gfxdata="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" filled="f" stroked="f" strokeweight=".5pt">
+                <v:textbox inset="0,0,0,0">
+                  <w:txbxContent>
+                    <w:p>
+                      <w:pPr>
+                        <w:pStyle w:val="TagSignRequest"/>
+                      </w:pPr>
+                      <w:r>
+                        <w:t>[</w:t>
+                      </w:r>
+                      <w:r>
+                        <w:t>[</w:t>
+                      </w:r>
+                      <w:r>
+                        <w:t>t|1</w:t>
+                      </w:r>
+                      <w:r>
+                        <w:t>|id:</w:t>
+                      </w:r>
+                      <w:r>
+                        <w:rPr>
+                          <w:sz w:val="11"/>
+                          <w:szCs w:val="11"/>
+                        </w:rPr>
+                        <w:t xml:space="preserve"> </w:t>
+                      </w:r>
+                      <w:proofErr w:type="spellStart"/>
+                      <w:r>
+                        <w:rPr>
+                          <w:sz w:val="11"/>
+                          <w:szCs w:val="11"/>
+                        </w:rPr>
+                        <w:t>fiscalCode</w:t>
+                      </w:r>
+                      <w:proofErr w:type="spellEnd"/>
+                      <w:r>
+                        <w:rPr>
+                          <w:sz w:val="11"/>
+                          <w:szCs w:val="11"/>
+                        </w:rPr>
+                        <w:t xml:space="preserve">                                                                         </w:t>
+                      </w:r>
+                      <w:proofErr w:type="gramStart"/>
+                      <w:r>
+                        <w:rPr>
+                          <w:sz w:val="11"/>
+                          <w:szCs w:val="11"/>
+                        </w:rPr>
+                        <w:t xml:space="preserve">  </w:t>
+                      </w:r>
+                      <w:r>
+                        <w:t>]</w:t>
+                      </w:r>
+                      <w:proofErr w:type="gramEnd"/>
+                      <w:r>
+                        <w:t>]</w:t>
+                      </w:r>
+                    </w:p>
+                  </w:txbxContent>
+                </v:textbox>
+              </v:shape>
+            </w:pict>
+          </mc:Fallback>
+        </mc:AlternateContent>
+      </w:r>
+      <w:r>
+        <w:rPr>
+          <w:b/>
+          <w:color w:val="E7E6E6" w:themeColor="background2"/>
+        </w:rPr>
+        <w:t>__________________________</w:t>
+      </w:r>
+      <w:r>
+        <w:t xml:space="preserve">, provincia </w:t>
+      </w:r>
+      <w:r>
+        <w:rPr>
+          <w:b/>
+          <w:color w:val="E7E6E6" w:themeColor="background2"/>
+        </w:rPr>
+        <w:t>_____________________________________</w:t>
+      </w:r>
+      <w:r>
+        <w:t>;</w:t>
+      </w:r>
+      <w:r>
+        <w:rPr>
+          <w:b/>
+        </w:rPr>
+        <w:t xml:space="preserve"> </w:t>
+      </w:r>
+      <w:r>
+        <w:t>C.F.:</w:t>
+      </w:r>
+      <w:r>
+        <w:rPr>
+          <w:b/>
+        </w:rPr>
+        <w:t xml:space="preserve"> </w:t>
+      </w:r>
+    </w:p>
+    <w:p>
+      <w:pPr>
+        <w:spacing w:after="263"/>
+        <w:ind w:left="-5" w:right="384"/>
+        <w:jc w:val="left"/>
+      </w:pPr>
+      <w:r>
+        <w:rPr>
+          <w:b/>
+          <w:color w:val="E7E6E6" w:themeColor="background2"/>
+        </w:rPr>
+        <w:t>_______________________________</w:t>
+      </w:r>
+      <w:r>
+        <w:rPr>
+          <w:i w:val="0"/>
+        </w:rPr>
+        <w:t xml:space="preserve"> </w:t>
+      </w:r>
+      <w:r>
+        <w:rPr>
+          <w:rFonts w:ascii="TimesNewRomanPS" w:hAnsi="TimesNewRomanPS"/>
+          <w:i w:val="0"/>
+          <w:iCs/>
+          <w:szCs w:val="22"/>
+        </w:rPr>
+        <w:t xml:space="preserve">(delegante) </w:t>
+      </w:r>
+    </w:p>
+    <w:p>
+      <w:pPr>
+        <w:ind w:left="-5" w:right="534"/>
+        <w:jc w:val="center"/>
+        <w:rPr>
+          <w:rFonts w:ascii="Times-Roman" w:eastAsiaTheme="minorEastAsia" w:hAnsi="Times-Roman" w:cs="Times-Roman"/>
+          <w:i w:val="0"/>
+          <w:color w:val="auto"/>
+          <w:sz w:val="16"/>
+          <w:szCs w:val="16"/>
+        </w:rPr>
+      </w:pPr>
+    </w:p>
+    <w:p>
+      <w:pPr>
+        <w:ind w:left="-5" w:right="534"/>
+        <w:jc w:val="center"/>
+        <w:rPr>
+          <w:rFonts w:ascii="Times-Roman" w:eastAsiaTheme="minorEastAsia" w:hAnsi="Times-Roman" w:cs="Times-Roman"/>
+          <w:i w:val="0"/>
+          <w:color w:val="auto"/>
+          <w:sz w:val="16"/>
+          <w:szCs w:val="16"/>
+        </w:rPr>
+      </w:pPr>
+    </w:p>
+    <w:p>
+      <w:pPr>
+        <w:ind w:left="-5" w:right="534"/>
+        <w:jc w:val="center"/>
+        <w:rPr>
+          <w:rFonts w:ascii="Times-Roman" w:eastAsiaTheme="minorEastAsia" w:hAnsi="Times-Roman" w:cs="Times-Roman"/>
+          <w:i w:val="0"/>
+          <w:color w:val="auto"/>
+          <w:sz w:val="16"/>
+          <w:szCs w:val="16"/>
+        </w:rPr>
+      </w:pPr>
+    </w:p>
+    <w:p>
+      <w:pPr>
+        <w:ind w:left="-5" w:right="534"/>
+        <w:jc w:val="center"/>
+        <w:rPr>
+          <w:rFonts w:ascii="Times-Roman" w:eastAsiaTheme="minorEastAsia" w:hAnsi="Times-Roman" w:cs="Times-Roman"/>
+          <w:i w:val="0"/>
+          <w:color w:val="auto"/>
+          <w:sz w:val="16"/>
+          <w:szCs w:val="16"/>
+        </w:rPr>
+      </w:pPr>
+      <w:r>
+        <w:rPr>
+          <w:rFonts w:ascii="Times-Roman" w:eastAsiaTheme="minorEastAsia" w:hAnsi="Times-Roman" w:cs="Times-Roman"/>
+          <w:i w:val="0"/>
+          <w:color w:val="auto"/>
+          <w:sz w:val="16"/>
+          <w:szCs w:val="16"/>
+        </w:rPr>
+        <w:t>DICHIARO</w:t>
+      </w:r>
+    </w:p>
+    <w:p>
+      <w:pPr>
+        <w:tabs>
+          <w:tab w:val="left" w:pos="560"/>
+          <w:tab w:val="left" w:pos="1120"/>
+          <w:tab w:val="left" w:pos="1680"/>
+          <w:tab w:val="left" w:pos="2240"/>
+          <w:tab w:val="left" w:pos="2800"/>
+          <w:tab w:val="left" w:pos="3360"/>
+          <w:tab w:val="left" w:pos="3920"/>
+          <w:tab w:val="left" w:pos="4480"/>
+          <w:tab w:val="left" w:pos="5040"/>
+          <w:tab w:val="left" w:pos="5600"/>
+          <w:tab w:val="left" w:pos="6160"/>
+          <w:tab w:val="left" w:pos="6720"/>
+        </w:tabs>
+        <w:autoSpaceDE w:val="0"/>
+        <w:autoSpaceDN w:val="0"/>
+        <w:adjustRightInd w:val="0"/>
+        <w:spacing w:after="0" w:line="240" w:lineRule="auto"/>
+        <w:ind w:left="0" w:firstLine="0"/>
+        <w:jc w:val="left"/>
+        <w:rPr>
+          <w:rFonts w:ascii="Times-Italic" w:eastAsiaTheme="minorEastAsia" w:hAnsi="Times-Italic" w:cs="Times-Italic"/>
+          <w:iCs/>
+          <w:color w:val="auto"/>
+          <w:sz w:val="24"/>
+        </w:rPr>
+      </w:pPr>
+    </w:p>
+    <w:p>
+      <w:pPr>
+        <w:tabs>
+          <w:tab w:val="left" w:pos="560"/>
+          <w:tab w:val="left" w:pos="1120"/>
+          <w:tab w:val="left" w:pos="1680"/>
+          <w:tab w:val="left" w:pos="2240"/>
+          <w:tab w:val="left" w:pos="2800"/>
+          <w:tab w:val="left" w:pos="3360"/>
+          <w:tab w:val="left" w:pos="3920"/>
+          <w:tab w:val="left" w:pos="4480"/>
+          <w:tab w:val="left" w:pos="5040"/>
+          <w:tab w:val="left" w:pos="5600"/>
+          <w:tab w:val="left" w:pos="6160"/>
+          <w:tab w:val="left" w:pos="6720"/>
+        </w:tabs>
+        <w:autoSpaceDE w:val="0"/>
+        <w:autoSpaceDN w:val="0"/>
+        <w:adjustRightInd w:val="0"/>
+        <w:spacing w:after="0" w:line="240" w:lineRule="auto"/>
+        <w:ind w:left="0" w:firstLine="0"/>
+        <w:jc w:val="left"/>
+        <w:rPr>
+          <w:rFonts w:ascii="Times-Italic" w:eastAsiaTheme="minorEastAsia" w:hAnsi="Times-Italic" w:cs="Times-Italic"/>
+          <w:iCs/>
+          <w:color w:val="auto"/>
+          <w:sz w:val="24"/>
+        </w:rPr>
+      </w:pPr>
+    </w:p>
+    <w:p>
+      <w:pPr>
+        <w:tabs>
+          <w:tab w:val="left" w:pos="560"/>
+          <w:tab w:val="left" w:pos="1120"/>
+          <w:tab w:val="left" w:pos="1680"/>
+          <w:tab w:val="left" w:pos="2240"/>
+          <w:tab w:val="left" w:pos="2800"/>
+          <w:tab w:val="left" w:pos="3360"/>
+          <w:tab w:val="left" w:pos="3920"/>
+          <w:tab w:val="left" w:pos="4480"/>
+          <w:tab w:val="left" w:pos="5040"/>
+          <w:tab w:val="left" w:pos="5600"/>
+          <w:tab w:val="left" w:pos="6160"/>
+          <w:tab w:val="left" w:pos="6720"/>
+        </w:tabs>
+        <w:autoSpaceDE w:val="0"/>
+        <w:autoSpaceDN w:val="0"/>
+        <w:adjustRightInd w:val="0"/>
+        <w:spacing w:after="0" w:line="240" w:lineRule="auto"/>
+        <w:ind w:left="0" w:firstLine="0"/>
+        <w:jc w:val="left"/>
+        <w:rPr>
+          <w:rFonts w:ascii="Times-Italic" w:eastAsiaTheme="minorEastAsia" w:hAnsi="Times-Italic" w:cs="Times-Italic"/>
+          <w:iCs/>
+          <w:color w:val="auto"/>
+          <w:sz w:val="24"/>
+        </w:rPr>
+      </w:pPr>
+    </w:p>
+    <w:p>
+      <w:pPr>
+        <w:tabs>
+          <w:tab w:val="left" w:pos="560"/>
+          <w:tab w:val="left" w:pos="1120"/>
+          <w:tab w:val="left" w:pos="1680"/>
+          <w:tab w:val="left" w:pos="2240"/>
+          <w:tab w:val="left" w:pos="2800"/>
+          <w:tab w:val="left" w:pos="3360"/>
+          <w:tab w:val="left" w:pos="3920"/>
+          <w:tab w:val="left" w:pos="4480"/>
+          <w:tab w:val="left" w:pos="5040"/>
+          <w:tab w:val="left" w:pos="5600"/>
+          <w:tab w:val="left" w:pos="6160"/>
+          <w:tab w:val="left" w:pos="6720"/>
+        </w:tabs>
+        <w:autoSpaceDE w:val="0"/>
+        <w:autoSpaceDN w:val="0"/>
+        <w:adjustRightInd w:val="0"/>
+        <w:spacing w:after="0" w:line="240" w:lineRule="auto"/>
+        <w:ind w:left="0" w:firstLine="0"/>
+        <w:jc w:val="left"/>
+        <w:rPr>
+          <w:rFonts w:ascii="Times-Italic" w:eastAsiaTheme="minorEastAsia" w:hAnsi="Times-Italic" w:cs="Times-Italic"/>
+          <w:iCs/>
+          <w:color w:val="auto"/>
+          <w:sz w:val="24"/>
+        </w:rPr>
+      </w:pPr>
+    </w:p>
+    <w:p>
+      <w:pPr>
+        <w:tabs>
+          <w:tab w:val="left" w:pos="560"/>
+          <w:tab w:val="left" w:pos="1120"/>
+          <w:tab w:val="left" w:pos="1680"/>
+          <w:tab w:val="left" w:pos="2240"/>
+          <w:tab w:val="left" w:pos="2800"/>
+          <w:tab w:val="left" w:pos="3360"/>
+          <w:tab w:val="left" w:pos="3920"/>
+          <w:tab w:val="left" w:pos="4480"/>
+          <w:tab w:val="left" w:pos="5040"/>
+          <w:tab w:val="left" w:pos="5600"/>
+          <w:tab w:val="left" w:pos="6160"/>
+          <w:tab w:val="left" w:pos="6720"/>
+        </w:tabs>
+        <w:autoSpaceDE w:val="0"/>
+        <w:autoSpaceDN w:val="0"/>
+        <w:adjustRightInd w:val="0"/>
+        <w:spacing w:after="0" w:line="240" w:lineRule="auto"/>
+        <w:ind w:left="0" w:firstLine="0"/>
+        <w:jc w:val="left"/>
+        <w:rPr>
+          <w:rFonts w:ascii="Times-Italic" w:eastAsiaTheme="minorEastAsia" w:hAnsi="Times-Italic" w:cs="Times-Italic"/>
+          <w:iCs/>
+          <w:color w:val="auto"/>
+          <w:sz w:val="24"/>
+        </w:rPr>
+      </w:pPr>
+    </w:p>
+    <w:p>
+      <w:pPr>
+        <w:tabs>
+          <w:tab w:val="left" w:pos="560"/>
+          <w:tab w:val="left" w:pos="1120"/>
+          <w:tab w:val="left" w:pos="1680"/>
+          <w:tab w:val="left" w:pos="2240"/>
+          <w:tab w:val="left" w:pos="2800"/>
+          <w:tab w:val="left" w:pos="3360"/>
+          <w:tab w:val="left" w:pos="3920"/>
+          <w:tab w:val="left" w:pos="4480"/>
+          <w:tab w:val="left" w:pos="5040"/>
+          <w:tab w:val="left" w:pos="5600"/>
+          <w:tab w:val="left" w:pos="6160"/>
+          <w:tab w:val="left" w:pos="6720"/>
+        </w:tabs>
+        <w:autoSpaceDE w:val="0"/>
+        <w:autoSpaceDN w:val="0"/>
+        <w:adjustRightInd w:val="0"/>
+        <w:spacing w:after="0" w:line="240" w:lineRule="auto"/>
+        <w:ind w:left="0" w:firstLine="0"/>
+        <w:jc w:val="left"/>
+        <w:rPr>
+          <w:rFonts w:ascii="Times-Italic" w:eastAsiaTheme="minorEastAsia" w:hAnsi="Times-Italic" w:cs="Times-Italic"/>
+          <w:iCs/>
+          <w:color w:val="auto"/>
+          <w:sz w:val="24"/>
+        </w:rPr>
+      </w:pPr>
+    </w:p>
+    <w:p>
+      <w:pPr>
+        <w:tabs>
+          <w:tab w:val="left" w:pos="560"/>
+          <w:tab w:val="left" w:pos="1120"/>
+          <w:tab w:val="left" w:pos="1680"/>
+          <w:tab w:val="left" w:pos="2240"/>
+          <w:tab w:val="left" w:pos="2800"/>
+          <w:tab w:val="left" w:pos="3360"/>
+          <w:tab w:val="left" w:pos="3920"/>
+          <w:tab w:val="left" w:pos="4480"/>
+          <w:tab w:val="left" w:pos="5040"/>
+          <w:tab w:val="left" w:pos="5600"/>
+          <w:tab w:val="left" w:pos="6160"/>
+          <w:tab w:val="left" w:pos="6720"/>
+        </w:tabs>
+        <w:autoSpaceDE w:val="0"/>
+        <w:autoSpaceDN w:val="0"/>
+        <w:adjustRightInd w:val="0"/>
+        <w:spacing w:after="0" w:line="240" w:lineRule="auto"/>
+        <w:ind w:left="0" w:firstLine="0"/>
+        <w:jc w:val="left"/>
+        <w:rPr>
+          <w:rFonts w:ascii="Times-Italic" w:eastAsiaTheme="minorEastAsia" w:hAnsi="Times-Italic" w:cs="Times-Italic"/>
+          <w:iCs/>
+          <w:color w:val="auto"/>
+          <w:sz w:val="24"/>
+        </w:rPr>
+      </w:pPr>
+      <w:r>
+        <w:rPr>
+          <w:b/>
+          <w:noProof/>
+          <w:u w:val="single" w:color="000000"/>
+        </w:rPr>
+        <mc:AlternateContent>
+          <mc:Choice Requires="wps">
+            <w:drawing>
+              <wp:anchor distT="0" distB="0" distL="114300" distR="114300" simplePos="0" relativeHeight="251760640" behindDoc="0" locked="0" layoutInCell="1" allowOverlap="1" wp14:anchorId="36CBEACF" wp14:editId="6398DABA">
+                <wp:simplePos x="0" y="0"/>
+                <wp:positionH relativeFrom="column">
+                  <wp:posOffset>2674620</wp:posOffset>
+                </wp:positionH>
+                <wp:positionV relativeFrom="paragraph">
+                  <wp:posOffset>3175</wp:posOffset>
+                </wp:positionV>
+                <wp:extent cx="1764030" cy="153035"/>
+                <wp:effectExtent l="0" t="0" r="1270" b="0"/>
+                <wp:wrapNone/>
+                <wp:docPr id="2006058451" name="Casella di testo 2006058451"/>
+                <wp:cNvGraphicFramePr/>
+                <a:graphic xmlns:a="http://schemas.openxmlformats.org/drawingml/2006/main">
+                  <a:graphicData uri="http://schemas.microsoft.com/office/word/2010/wordprocessingShape">
+                    <wps:wsp>
+                      <wps:cNvSpPr txBox="1"/>
+                      <wps:spPr>
+                        <a:xfrm>
+                          <a:off x="0" y="0"/>
+                          <a:ext cx="1764030" cy="153035"/>
+                        </a:xfrm>
+                        <a:prstGeom prst="rect">
+                          <a:avLst/>
+                        </a:prstGeom>
+                        <a:noFill/>
+                        <a:ln w="6350">
+                          <a:noFill/>
+                        </a:ln>
+                      </wps:spPr>
+                      <wps:txbx>
+                        <w:txbxContent>
+                          <w:p>
+                            <w:pPr>
+                              <w:pStyle w:val="TagSignRequest"/>
+                            </w:pPr>
+                            <w:r>
+                              <w:t>[</w:t>
+                            </w:r>
+                            <w:r>
+                              <w:t>[</w:t>
+                            </w:r>
+                            <w:r>
+                              <w:t>t|1</w:t>
+                            </w:r>
+                            <w:r>
+                              <w:t>|</w:t>
+                            </w:r>
+                            <w:proofErr w:type="gramStart"/>
+                            <w:r>
+                              <w:t>id:</w:t>
+                            </w:r>
+                            <w:r>
+                              <w:rPr>
+                                <w:sz w:val="16"/>
+                                <w:szCs w:val="16"/>
+                              </w:rPr>
+                              <w:t>contractInitialInvestmentGold</w:t>
+                            </w:r>
+                            <w:proofErr w:type="gramEnd"/>
+                            <w:r>
+                              <w:t>]]</w:t>
+                            </w:r>
+                          </w:p>
+                        </w:txbxContent>
+                      </wps:txbx>
+                      <wps:bodyPr rot="0" spcFirstLastPara="0" vertOverflow="overflow" horzOverflow="overflow" vert="horz" wrap="square" lIns="0" tIns="0" rIns="0" bIns="0" numCol="1" spcCol="0" rtlCol="0" fromWordArt="0" anchor="t" anchorCtr="0" forceAA="0" compatLnSpc="1">
+                        <a:prstTxWarp prst="textNoShape">
+                          <a:avLst/>
+                        </a:prstTxWarp>
+                        <a:noAutofit/>
+                      </wps:bodyPr>
+                    </wps:wsp>
+                  </a:graphicData>
+                </a:graphic>
+                <wp14:sizeRelH relativeFrom="margin">
+                  <wp14:pctWidth>0</wp14:pctWidth>
+                </wp14:sizeRelH>
+                <wp14:sizeRelV relativeFrom="margin">
+                  <wp14:pctHeight>0</wp14:pctHeight>
+                </wp14:sizeRelV>
+              </wp:anchor>
+            </w:drawing>
+          </mc:Choice>
+          <mc:Fallback>
+            <w:pict>
+              <v:shape w14:anchorId="36CBEACF" id="Casella di testo 2006058451" o:spid="_x0000_s1081" type="#_x0000_t202" style="position:absolute;margin-left:210.6pt;margin-top:.25pt;width:138.9pt;height:12.05pt;z-index:251760640;visibility:visible;mso-wrap-style:square;mso-width-percent:0;mso-height-percent:0;mso-wrap-distance-left:9pt;mso-wrap-distance-top:0;mso-wrap-distance-right:9pt;mso-wrap-distance-bottom:0;mso-position-horizontal:absolute;mso-position-horizontal-relative:text;mso-position-vertical:absolute;mso-position-vertical-relative:text;mso-width-percent:0;mso-height-percent:0;mso-width-relative:margin;mso-height-relative:margin;v-text-anchor:top" o:gfxdata="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" filled="f" stroked="f" strokeweight=".5pt">
+                <v:textbox inset="0,0,0,0">
+                  <w:txbxContent>
+                    <w:p>
+                      <w:pPr>
+                        <w:pStyle w:val="TagSignRequest"/>
+                      </w:pPr>
+                      <w:r>
+                        <w:t>[</w:t>
+                      </w:r>
+                      <w:r>
+                        <w:t>[</w:t>
+                      </w:r>
+                      <w:r>
+                        <w:t>t|1</w:t>
+                      </w:r>
+                      <w:r>
+                        <w:t>|</w:t>
+                      </w:r>
+                      <w:proofErr w:type="gramStart"/>
+                      <w:r>
+                        <w:t>id:</w:t>
+                      </w:r>
+                      <w:r>
+                        <w:rPr>
+                          <w:sz w:val="16"/>
+                          <w:szCs w:val="16"/>
+                        </w:rPr>
+                        <w:t>contractInitialInvestmentGold</w:t>
+                      </w:r>
+                      <w:proofErr w:type="gramEnd"/>
+                      <w:r>
+                        <w:t>]]</w:t>
+                      </w:r>
+                    </w:p>
+                  </w:txbxContent>
+                </v:textbox>
+              </v:shape>
+            </w:pict>
+          </mc:Fallback>
+        </mc:AlternateContent>
+      </w:r>
+      <w:r>
+        <w:rPr>
+          <w:rFonts w:ascii="Times-Italic" w:eastAsiaTheme="minorEastAsia" w:hAnsi="Times-Italic" w:cs="Times-Italic"/>
+          <w:iCs/>
+          <w:color w:val="auto"/>
+          <w:sz w:val="24"/>
+        </w:rPr>
+        <w:t xml:space="preserve">Di aver ritirato oro 24k per un totale di gr_______________________ </w:t>
+      </w:r>
+    </w:p>
+    <w:p>
+      <w:pPr>
+        <w:tabs>
+          <w:tab w:val="left" w:pos="560"/>
+          <w:tab w:val="left" w:pos="1120"/>
+          <w:tab w:val="left" w:pos="1680"/>
+          <w:tab w:val="left" w:pos="2240"/>
+          <w:tab w:val="left" w:pos="2800"/>
+          <w:tab w:val="left" w:pos="3360"/>
+          <w:tab w:val="left" w:pos="3920"/>
+          <w:tab w:val="left" w:pos="4480"/>
+          <w:tab w:val="left" w:pos="5040"/>
+          <w:tab w:val="left" w:pos="5600"/>
+          <w:tab w:val="left" w:pos="6160"/>
+          <w:tab w:val="left" w:pos="6720"/>
+        </w:tabs>
+        <w:autoSpaceDE w:val="0"/>
+        <w:autoSpaceDN w:val="0"/>
+        <w:adjustRightInd w:val="0"/>
+        <w:spacing w:after="0" w:line="240" w:lineRule="auto"/>
+        <w:ind w:left="0" w:firstLine="0"/>
+        <w:jc w:val="left"/>
+        <w:rPr>
+          <w:rFonts w:ascii="Times-Italic" w:eastAsiaTheme="minorEastAsia" w:hAnsi="Times-Italic" w:cs="Times-Italic"/>
+          <w:iCs/>
+          <w:color w:val="auto"/>
+          <w:sz w:val="24"/>
+        </w:rPr>
+      </w:pPr>
+      <w:r>
+        <w:rPr>
+          <w:rFonts w:ascii="Times-Italic" w:eastAsiaTheme="minorEastAsia" w:hAnsi="Times-Italic" w:cs="Times-Italic"/>
+          <w:iCs/>
+          <w:color w:val="auto"/>
+          <w:sz w:val="24"/>
+        </w:rPr>
+        <w:t>e di averli affidati volontariamente a Global Group Consulting.</w:t>
+      </w:r>
+    </w:p>
+    <w:p>
+      <w:pPr>
+        <w:tabs>
+          <w:tab w:val="left" w:pos="560"/>
+          <w:tab w:val="left" w:pos="1120"/>
+          <w:tab w:val="left" w:pos="1680"/>
+          <w:tab w:val="left" w:pos="2240"/>
+          <w:tab w:val="left" w:pos="2800"/>
+          <w:tab w:val="left" w:pos="3360"/>
+          <w:tab w:val="left" w:pos="3920"/>
+          <w:tab w:val="left" w:pos="4480"/>
+          <w:tab w:val="left" w:pos="5040"/>
+          <w:tab w:val="left" w:pos="5600"/>
+          <w:tab w:val="left" w:pos="6160"/>
+          <w:tab w:val="left" w:pos="6720"/>
+        </w:tabs>
+        <w:autoSpaceDE w:val="0"/>
+        <w:autoSpaceDN w:val="0"/>
+        <w:adjustRightInd w:val="0"/>
+        <w:spacing w:after="0" w:line="240" w:lineRule="auto"/>
+        <w:ind w:left="0" w:firstLine="0"/>
+        <w:jc w:val="left"/>
+        <w:rPr>
+          <w:rFonts w:ascii="Times-Italic" w:eastAsiaTheme="minorEastAsia" w:hAnsi="Times-Italic" w:cs="Times-Italic"/>
+          <w:iCs/>
+          <w:color w:val="auto"/>
+          <w:sz w:val="24"/>
+        </w:rPr>
+      </w:pPr>
+    </w:p>
+    <w:p>
+      <w:pPr>
+        <w:tabs>
+          <w:tab w:val="left" w:pos="560"/>
+          <w:tab w:val="left" w:pos="1120"/>
+          <w:tab w:val="left" w:pos="1680"/>
+          <w:tab w:val="left" w:pos="2240"/>
+          <w:tab w:val="left" w:pos="2800"/>
+          <w:tab w:val="left" w:pos="3360"/>
+          <w:tab w:val="left" w:pos="3920"/>
+          <w:tab w:val="left" w:pos="4480"/>
+          <w:tab w:val="left" w:pos="5040"/>
+          <w:tab w:val="left" w:pos="5600"/>
+          <w:tab w:val="left" w:pos="6160"/>
+          <w:tab w:val="left" w:pos="6720"/>
+        </w:tabs>
+        <w:autoSpaceDE w:val="0"/>
+        <w:autoSpaceDN w:val="0"/>
+        <w:adjustRightInd w:val="0"/>
+        <w:spacing w:after="0" w:line="240" w:lineRule="auto"/>
+        <w:ind w:left="0" w:firstLine="0"/>
+        <w:jc w:val="left"/>
+        <w:rPr>
+          <w:rFonts w:ascii="Times-Italic" w:eastAsiaTheme="minorEastAsia" w:hAnsi="Times-Italic" w:cs="Times-Italic"/>
+          <w:iCs/>
+          <w:color w:val="auto"/>
+          <w:sz w:val="24"/>
+        </w:rPr>
+      </w:pPr>
+      <w:r>
+        <w:rPr>
+          <w:rFonts w:ascii="Times-Italic" w:eastAsiaTheme="minorEastAsia" w:hAnsi="Times-Italic" w:cs="Times-Italic"/>
+          <w:iCs/>
+          <w:color w:val="auto"/>
+          <w:sz w:val="24"/>
+        </w:rPr>
+        <w:t xml:space="preserve">(si allega documento di riconoscimento) </w:t>
+      </w:r>
+    </w:p>
+    <w:p>
+      <w:pPr>
+        <w:tabs>
+          <w:tab w:val="left" w:pos="560"/>
+          <w:tab w:val="left" w:pos="1120"/>
+          <w:tab w:val="left" w:pos="1680"/>
+          <w:tab w:val="left" w:pos="2240"/>
+          <w:tab w:val="left" w:pos="2800"/>
+          <w:tab w:val="left" w:pos="3360"/>
+          <w:tab w:val="left" w:pos="3920"/>
+          <w:tab w:val="left" w:pos="4480"/>
+          <w:tab w:val="left" w:pos="5040"/>
+          <w:tab w:val="left" w:pos="5600"/>
+          <w:tab w:val="left" w:pos="6160"/>
+          <w:tab w:val="left" w:pos="6720"/>
+        </w:tabs>
+        <w:autoSpaceDE w:val="0"/>
+        <w:autoSpaceDN w:val="0"/>
+        <w:adjustRightInd w:val="0"/>
+        <w:spacing w:after="0" w:line="240" w:lineRule="auto"/>
+        <w:ind w:left="0" w:firstLine="0"/>
+        <w:jc w:val="left"/>
+        <w:rPr>
+          <w:rFonts w:ascii="Times-Italic" w:eastAsiaTheme="minorEastAsia" w:hAnsi="Times-Italic" w:cs="Times-Italic"/>
+          <w:iCs/>
+          <w:color w:val="auto"/>
+          <w:sz w:val="24"/>
+        </w:rPr>
+      </w:pPr>
+    </w:p>
+    <w:p>
+      <w:pPr>
+        <w:tabs>
+          <w:tab w:val="left" w:pos="560"/>
+          <w:tab w:val="left" w:pos="1120"/>
+          <w:tab w:val="left" w:pos="1680"/>
+          <w:tab w:val="left" w:pos="2240"/>
+          <w:tab w:val="left" w:pos="2800"/>
+          <w:tab w:val="left" w:pos="3360"/>
+          <w:tab w:val="left" w:pos="3920"/>
+          <w:tab w:val="left" w:pos="4480"/>
+          <w:tab w:val="left" w:pos="5040"/>
+          <w:tab w:val="left" w:pos="5600"/>
+          <w:tab w:val="left" w:pos="6160"/>
+          <w:tab w:val="left" w:pos="6720"/>
+        </w:tabs>
+        <w:autoSpaceDE w:val="0"/>
+        <w:autoSpaceDN w:val="0"/>
+        <w:adjustRightInd w:val="0"/>
+        <w:spacing w:after="0" w:line="240" w:lineRule="auto"/>
+        <w:ind w:left="0" w:firstLine="0"/>
+        <w:jc w:val="left"/>
+        <w:rPr>
+          <w:rFonts w:ascii="Times-Italic" w:eastAsiaTheme="minorEastAsia" w:hAnsi="Times-Italic" w:cs="Times-Italic"/>
+          <w:iCs/>
+          <w:color w:val="auto"/>
+          <w:sz w:val="24"/>
+        </w:rPr>
+      </w:pPr>
+    </w:p>
+    <w:p>
+      <w:pPr>
+        <w:tabs>
+          <w:tab w:val="left" w:pos="560"/>
+          <w:tab w:val="left" w:pos="1120"/>
+          <w:tab w:val="left" w:pos="1680"/>
+          <w:tab w:val="left" w:pos="2240"/>
+          <w:tab w:val="left" w:pos="2800"/>
+          <w:tab w:val="left" w:pos="3360"/>
+          <w:tab w:val="left" w:pos="3920"/>
+          <w:tab w:val="left" w:pos="4480"/>
+          <w:tab w:val="left" w:pos="5040"/>
+          <w:tab w:val="left" w:pos="5600"/>
+          <w:tab w:val="left" w:pos="6160"/>
+          <w:tab w:val="left" w:pos="6720"/>
+        </w:tabs>
+        <w:autoSpaceDE w:val="0"/>
+        <w:autoSpaceDN w:val="0"/>
+        <w:adjustRightInd w:val="0"/>
+        <w:spacing w:after="0" w:line="240" w:lineRule="auto"/>
+        <w:ind w:left="0" w:firstLine="0"/>
+        <w:jc w:val="left"/>
+        <w:rPr>
+          <w:rFonts w:ascii="Times-Italic" w:eastAsiaTheme="minorEastAsia" w:hAnsi="Times-Italic" w:cs="Times-Italic"/>
+          <w:iCs/>
+          <w:color w:val="auto"/>
+          <w:sz w:val="24"/>
+        </w:rPr>
+      </w:pPr>
+    </w:p>
+    <w:p>
+      <w:pPr>
+        <w:tabs>
+          <w:tab w:val="left" w:pos="560"/>
+          <w:tab w:val="left" w:pos="1120"/>
+          <w:tab w:val="left" w:pos="1680"/>
+          <w:tab w:val="left" w:pos="2240"/>
+          <w:tab w:val="left" w:pos="2800"/>
+          <w:tab w:val="left" w:pos="3360"/>
+          <w:tab w:val="left" w:pos="3920"/>
+          <w:tab w:val="left" w:pos="4480"/>
+          <w:tab w:val="left" w:pos="5040"/>
+          <w:tab w:val="left" w:pos="5600"/>
+          <w:tab w:val="left" w:pos="6160"/>
+          <w:tab w:val="left" w:pos="6720"/>
+        </w:tabs>
+        <w:autoSpaceDE w:val="0"/>
+        <w:autoSpaceDN w:val="0"/>
+        <w:adjustRightInd w:val="0"/>
+        <w:spacing w:after="0" w:line="240" w:lineRule="auto"/>
+        <w:ind w:left="0" w:firstLine="0"/>
+        <w:jc w:val="left"/>
+        <w:rPr>
+          <w:rFonts w:ascii="Times-Italic" w:eastAsiaTheme="minorEastAsia" w:hAnsi="Times-Italic" w:cs="Times-Italic"/>
+          <w:iCs/>
+          <w:color w:val="auto"/>
+          <w:sz w:val="24"/>
+        </w:rPr>
+      </w:pPr>
+    </w:p>
+    <w:p>
+      <w:pPr>
+        <w:tabs>
+          <w:tab w:val="left" w:pos="560"/>
+          <w:tab w:val="left" w:pos="1120"/>
+          <w:tab w:val="left" w:pos="1680"/>
+          <w:tab w:val="left" w:pos="2240"/>
+          <w:tab w:val="left" w:pos="2800"/>
+          <w:tab w:val="left" w:pos="3360"/>
+          <w:tab w:val="left" w:pos="3920"/>
+          <w:tab w:val="left" w:pos="4480"/>
+          <w:tab w:val="left" w:pos="5040"/>
+          <w:tab w:val="left" w:pos="5600"/>
+          <w:tab w:val="left" w:pos="6160"/>
+          <w:tab w:val="left" w:pos="6720"/>
+        </w:tabs>
+        <w:autoSpaceDE w:val="0"/>
+        <w:autoSpaceDN w:val="0"/>
+        <w:adjustRightInd w:val="0"/>
+        <w:spacing w:after="0" w:line="240" w:lineRule="auto"/>
+        <w:ind w:left="0" w:firstLine="0"/>
+        <w:jc w:val="left"/>
+        <w:rPr>
+          <w:rFonts w:ascii="Times-Italic" w:eastAsiaTheme="minorEastAsia" w:hAnsi="Times-Italic" w:cs="Times-Italic"/>
+          <w:iCs/>
+          <w:color w:val="auto"/>
+          <w:sz w:val="24"/>
+        </w:rPr>
+      </w:pPr>
+    </w:p>
+    <w:p>
+      <w:pPr>
+        <w:tabs>
+          <w:tab w:val="left" w:pos="560"/>
+          <w:tab w:val="left" w:pos="1120"/>
+          <w:tab w:val="left" w:pos="1680"/>
+          <w:tab w:val="left" w:pos="2240"/>
+          <w:tab w:val="left" w:pos="2800"/>
+          <w:tab w:val="left" w:pos="3360"/>
+          <w:tab w:val="left" w:pos="3920"/>
+          <w:tab w:val="left" w:pos="4480"/>
+          <w:tab w:val="left" w:pos="5040"/>
+          <w:tab w:val="left" w:pos="5600"/>
+          <w:tab w:val="left" w:pos="6160"/>
+          <w:tab w:val="left" w:pos="6720"/>
+        </w:tabs>
+        <w:autoSpaceDE w:val="0"/>
+        <w:autoSpaceDN w:val="0"/>
+        <w:adjustRightInd w:val="0"/>
+        <w:spacing w:after="0" w:line="240" w:lineRule="auto"/>
+        <w:ind w:left="0" w:firstLine="0"/>
+        <w:jc w:val="left"/>
+        <w:rPr>
+          <w:rFonts w:ascii="Times-Italic" w:eastAsiaTheme="minorEastAsia" w:hAnsi="Times-Italic" w:cs="Times-Italic"/>
+          <w:iCs/>
+          <w:color w:val="auto"/>
+          <w:sz w:val="24"/>
+        </w:rPr>
+      </w:pPr>
+      <w:r>
+        <w:rPr>
+          <w:b/>
+          <w:noProof/>
+          <w:u w:val="single" w:color="000000"/>
+        </w:rPr>
+        <mc:AlternateContent>
+          <mc:Choice Requires="wps">
+            <w:drawing>
+              <wp:anchor distT="0" distB="0" distL="114300" distR="114300" simplePos="0" relativeHeight="251762688" behindDoc="0" locked="0" layoutInCell="1" allowOverlap="1" wp14:anchorId="687FECCB" wp14:editId="6FC4EAB6">
+                <wp:simplePos x="0" y="0"/>
+                <wp:positionH relativeFrom="column">
+                  <wp:posOffset>872490</wp:posOffset>
+                </wp:positionH>
+                <wp:positionV relativeFrom="paragraph">
+                  <wp:posOffset>174625</wp:posOffset>
+                </wp:positionV>
+                <wp:extent cx="2444750" cy="153035"/>
+                <wp:effectExtent l="0" t="0" r="12700" b="0"/>
+                <wp:wrapNone/>
+                <wp:docPr id="684332817" name="Casella di testo 684332817"/>
+                <wp:cNvGraphicFramePr/>
+                <a:graphic xmlns:a="http://schemas.openxmlformats.org/drawingml/2006/main">
+                  <a:graphicData uri="http://schemas.microsoft.com/office/word/2010/wordprocessingShape">
+                    <wps:wsp>
+                      <wps:cNvSpPr txBox="1"/>
+                      <wps:spPr>
+                        <a:xfrm>
+                          <a:off x="0" y="0"/>
+                          <a:ext cx="2444750" cy="153035"/>
+                        </a:xfrm>
+                        <a:prstGeom prst="rect">
+                          <a:avLst/>
+                        </a:prstGeom>
+                        <a:noFill/>
+                        <a:ln w="6350">
+                          <a:noFill/>
+                        </a:ln>
+                      </wps:spPr>
+                      <wps:txbx>
+                        <w:txbxContent>
+                          <w:p>
+                            <w:pPr>
+                              <w:pStyle w:val="TagSignRequest"/>
+                            </w:pPr>
+                            <w:r>
+                              <w:t>[</w:t>
+                            </w:r>
+                            <w:r>
+                              <w:t>[</w:t>
+                            </w:r>
+                            <w:r>
+                              <w:t>t|1</w:t>
+                            </w:r>
+                            <w:r>
+                              <w:t>|</w:t>
+                            </w:r>
+                            <w:proofErr w:type="gramStart"/>
+                            <w:r>
+                              <w:t>id:</w:t>
+                            </w:r>
+                            <w:r>
+                              <w:rPr>
+                                <w:sz w:val="16"/>
+                                <w:szCs w:val="16"/>
+                              </w:rPr>
+                              <w:t>contractDate</w:t>
+                            </w:r>
+                            <w:proofErr w:type="gramEnd"/>
+                            <w:r>
+                              <w:rPr>
+                                <w:sz w:val="16"/>
+                                <w:szCs w:val="16"/>
+                              </w:rPr>
+                              <w:t xml:space="preserve">     </w:t>
+                            </w:r>
+                            <w:r>
+                              <w:t xml:space="preserve">    </w:t>
+                            </w:r>
+                            <w:r>
+                              <w:t>]]</w:t>
+                            </w:r>
+                          </w:p>
+                        </w:txbxContent>
+                      </wps:txbx>
+                      <wps:bodyPr rot="0" spcFirstLastPara="0" vertOverflow="overflow" horzOverflow="overflow" vert="horz" wrap="square" lIns="0" tIns="0" rIns="0" bIns="0" numCol="1" spcCol="0" rtlCol="0" fromWordArt="0" anchor="t" anchorCtr="0" forceAA="0" compatLnSpc="1">
+                        <a:prstTxWarp prst="textNoShape">
+                          <a:avLst/>
+                        </a:prstTxWarp>
+                        <a:noAutofit/>
+                      </wps:bodyPr>
+                    </wps:wsp>
+                  </a:graphicData>
+                </a:graphic>
+                <wp14:sizeRelH relativeFrom="margin">
+                  <wp14:pctWidth>0</wp14:pctWidth>
+                </wp14:sizeRelH>
+                <wp14:sizeRelV relativeFrom="margin">
+                  <wp14:pctHeight>0</wp14:pctHeight>
+                </wp14:sizeRelV>
+              </wp:anchor>
+            </w:drawing>
+          </mc:Choice>
+          <mc:Fallback>
+            <w:pict>
+              <v:shape w14:anchorId="687FECCB" id="Casella di testo 684332817" o:spid="_x0000_s1082" type="#_x0000_t202" style="position:absolute;margin-left:68.7pt;margin-top:13.75pt;width:192.5pt;height:12.05pt;z-index:251762688;visibility:visible;mso-wrap-style:square;mso-width-percent:0;mso-height-percent:0;mso-wrap-distance-left:9pt;mso-wrap-distance-top:0;mso-wrap-distance-right:9pt;mso-wrap-distance-bottom:0;mso-position-horizontal:absolute;mso-position-horizontal-relative:text;mso-position-vertical:absolute;mso-position-vertical-relative:text;mso-width-percent:0;mso-height-percent:0;mso-width-relative:margin;mso-height-relative:margin;v-text-anchor:top" o:gfxdata="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" filled="f" stroked="f" strokeweight=".5pt">
+                <v:textbox inset="0,0,0,0">
+                  <w:txbxContent>
+                    <w:p>
+                      <w:pPr>
+                        <w:pStyle w:val="TagSignRequest"/>
+                      </w:pPr>
+                      <w:r>
+                        <w:t>[</w:t>
+                      </w:r>
+                      <w:r>
+                        <w:t>[</w:t>
+                      </w:r>
+                      <w:r>
+                        <w:t>t|1</w:t>
+                      </w:r>
+                      <w:r>
+                        <w:t>|</w:t>
+                      </w:r>
+                      <w:proofErr w:type="gramStart"/>
+                      <w:r>
+                        <w:t>id:</w:t>
+                      </w:r>
+                      <w:r>
+                        <w:rPr>
+                          <w:sz w:val="16"/>
+                          <w:szCs w:val="16"/>
+                        </w:rPr>
+                        <w:t>contractDate</w:t>
+                      </w:r>
+                      <w:proofErr w:type="gramEnd"/>
+                      <w:r>
+                        <w:rPr>
+                          <w:sz w:val="16"/>
+                          <w:szCs w:val="16"/>
+                        </w:rPr>
+                        <w:t xml:space="preserve">     </w:t>
+                      </w:r>
+                      <w:r>
+                        <w:t xml:space="preserve">    </w:t>
+                      </w:r>
+                      <w:r>
+                        <w:t>]]</w:t>
+                      </w:r>
+                    </w:p>
+                  </w:txbxContent>
+                </v:textbox>
+              </v:shape>
+            </w:pict>
+          </mc:Fallback>
+        </mc:AlternateContent>
+      </w:r>
+    </w:p>
+    <w:p>
+      <w:pPr>
+        <w:tabs>
+          <w:tab w:val="left" w:pos="560"/>
+          <w:tab w:val="left" w:pos="1120"/>
+          <w:tab w:val="left" w:pos="1680"/>
+          <w:tab w:val="left" w:pos="2240"/>
+          <w:tab w:val="left" w:pos="2800"/>
+          <w:tab w:val="left" w:pos="3360"/>
+          <w:tab w:val="left" w:pos="3920"/>
+          <w:tab w:val="left" w:pos="4480"/>
+          <w:tab w:val="left" w:pos="5040"/>
+          <w:tab w:val="left" w:pos="5600"/>
+          <w:tab w:val="left" w:pos="6160"/>
+          <w:tab w:val="left" w:pos="6720"/>
+        </w:tabs>
+        <w:autoSpaceDE w:val="0"/>
+        <w:autoSpaceDN w:val="0"/>
+        <w:adjustRightInd w:val="0"/>
+        <w:spacing w:after="0" w:line="240" w:lineRule="auto"/>
+        <w:ind w:left="0" w:firstLine="0"/>
+        <w:jc w:val="left"/>
+        <w:rPr>
+          <w:rFonts w:ascii="Times-Italic" w:eastAsiaTheme="minorEastAsia" w:hAnsi="Times-Italic" w:cs="Times-Italic"/>
+          <w:iCs/>
+          <w:color w:val="auto"/>
+          <w:sz w:val="24"/>
+        </w:rPr>
+      </w:pPr>
+      <w:r>
+        <w:rPr>
+          <w:rFonts w:ascii="Times-Italic" w:eastAsiaTheme="minorEastAsia" w:hAnsi="Times-Italic" w:cs="Times-Italic"/>
+          <w:iCs/>
+          <w:color w:val="auto"/>
+          <w:sz w:val="24"/>
+        </w:rPr>
+        <w:t>In fede, (data___</w:t>
+      </w:r>
+      <w:r>
+        <w:rPr>
+          <w:rFonts w:ascii="Times-Italic" w:eastAsiaTheme="minorEastAsia" w:hAnsi="Times-Italic" w:cs="Times-Italic"/>
+          <w:iCs/>
+          <w:color w:val="auto"/>
+          <w:sz w:val="24"/>
+        </w:rPr>
+        <w:t>_____</w:t>
+      </w:r>
+      <w:r>
+        <w:rPr>
+          <w:rFonts w:ascii="Times-Italic" w:eastAsiaTheme="minorEastAsia" w:hAnsi="Times-Italic" w:cs="Times-Italic"/>
+          <w:iCs/>
+          <w:color w:val="auto"/>
+          <w:sz w:val="24"/>
+        </w:rPr>
+        <w:t>_______</w:t>
+      </w:r>
+      <w:r>
+        <w:rPr>
+          <w:rFonts w:ascii="Times-Italic" w:eastAsiaTheme="minorEastAsia" w:hAnsi="Times-Italic" w:cs="Times-Italic"/>
+          <w:iCs/>
+          <w:color w:val="auto"/>
+          <w:sz w:val="24"/>
+        </w:rPr>
+        <w:t>_</w:t>
+      </w:r>
+      <w:r>
+        <w:rPr>
+          <w:rFonts w:ascii="Times-Italic" w:eastAsiaTheme="minorEastAsia" w:hAnsi="Times-Italic" w:cs="Times-Italic"/>
+          <w:iCs/>
+          <w:color w:val="auto"/>
+          <w:sz w:val="24"/>
+        </w:rPr>
+        <w:t>)</w:t>
+      </w:r>
+    </w:p>
+    <w:p>
+      <w:pPr>
+        <w:tabs>
+          <w:tab w:val="left" w:pos="560"/>
+          <w:tab w:val="left" w:pos="1120"/>
+          <w:tab w:val="left" w:pos="1680"/>
+          <w:tab w:val="left" w:pos="2240"/>
+          <w:tab w:val="left" w:pos="2800"/>
+          <w:tab w:val="left" w:pos="3360"/>
+          <w:tab w:val="left" w:pos="3920"/>
+          <w:tab w:val="left" w:pos="4480"/>
+          <w:tab w:val="left" w:pos="5040"/>
+          <w:tab w:val="left" w:pos="5600"/>
+          <w:tab w:val="left" w:pos="6160"/>
+          <w:tab w:val="left" w:pos="6720"/>
+        </w:tabs>
+        <w:autoSpaceDE w:val="0"/>
+        <w:autoSpaceDN w:val="0"/>
+        <w:adjustRightInd w:val="0"/>
+        <w:spacing w:after="0" w:line="240" w:lineRule="auto"/>
+        <w:ind w:left="0" w:firstLine="0"/>
+        <w:jc w:val="left"/>
+      </w:pPr>
+      <w:r>
+        <w:rPr>
+          <w:b/>
+          <w:noProof/>
+          <w:u w:val="single" w:color="000000"/>
+        </w:rPr>
+        <mc:AlternateContent>
+          <mc:Choice Requires="wps">
+            <w:drawing>
+              <wp:anchor distT="0" distB="0" distL="114300" distR="114300" simplePos="0" relativeHeight="251764736" behindDoc="0" locked="0" layoutInCell="1" allowOverlap="1" wp14:anchorId="0F825329" wp14:editId="2F890569">
+                <wp:simplePos x="0" y="0"/>
+                <wp:positionH relativeFrom="column">
+                  <wp:posOffset>0</wp:posOffset>
+                </wp:positionH>
+                <wp:positionV relativeFrom="paragraph">
+                  <wp:posOffset>353695</wp:posOffset>
+                </wp:positionV>
+                <wp:extent cx="3234519" cy="354842"/>
+                <wp:effectExtent l="0" t="0" r="4445" b="7620"/>
+                <wp:wrapNone/>
+                <wp:docPr id="140201913" name="Casella di testo 140201913"/>
+                <wp:cNvGraphicFramePr/>
+                <a:graphic xmlns:a="http://schemas.openxmlformats.org/drawingml/2006/main">
+                  <a:graphicData uri="http://schemas.microsoft.com/office/word/2010/wordprocessingShape">
+                    <wps:wsp>
+                      <wps:cNvSpPr txBox="1"/>
+                      <wps:spPr>
+                        <a:xfrm>
+                          <a:off x="0" y="0"/>
+                          <a:ext cx="3234519" cy="354842"/>
+                        </a:xfrm>
+                        <a:prstGeom prst="rect">
+                          <a:avLst/>
+                        </a:prstGeom>
+                        <a:noFill/>
+                        <a:ln w="6350">
+                          <a:noFill/>
+                        </a:ln>
+                      </wps:spPr>
+                      <wps:txbx>
+                        <w:txbxContent>
+                          <w:p>
+                            <w:pPr>
+                              <w:spacing w:after="0" w:line="256" w:lineRule="auto"/>
+                              <w:ind w:left="0" w:firstLine="0"/>
+                              <w:rPr>
+                                <w:color w:val="FFFFFF" w:themeColor="background1"/>
+                                <w:sz w:val="40"/>
+                                <w:szCs w:val="44"/>
+                              </w:rPr>
+                            </w:pPr>
+                            <w:r>
+                              <w:rPr>
+                                <w:b/>
+                                <w:color w:val="FFFFFF" w:themeColor="background1"/>
+                                <w:sz w:val="40"/>
+                                <w:szCs w:val="44"/>
+                              </w:rPr>
+                              <w:t xml:space="preserve"> [[s|1                                   </w:t>
+                            </w:r>
+                            <w:proofErr w:type="gramStart"/>
+                            <w:r>
+                              <w:rPr>
+                                <w:b/>
+                                <w:color w:val="FFFFFF" w:themeColor="background1"/>
+                                <w:sz w:val="40"/>
+                                <w:szCs w:val="44"/>
+                              </w:rPr>
+                              <w:t xml:space="preserve">  ]</w:t>
+                            </w:r>
+                            <w:proofErr w:type="gramEnd"/>
+                            <w:r>
+                              <w:rPr>
+                                <w:b/>
+                                <w:color w:val="FFFFFF" w:themeColor="background1"/>
+                                <w:sz w:val="40"/>
+                                <w:szCs w:val="44"/>
+                              </w:rPr>
+                              <w:t>]</w:t>
+                            </w:r>
+                          </w:p>
+                          <w:p>
+                            <w:pPr>
+                              <w:pStyle w:val="TagSignRequest"/>
+                            </w:pPr>
+                          </w:p>
+                        </w:txbxContent>
+                      </wps:txbx>
+                      <wps:bodyPr rot="0" spcFirstLastPara="0" vertOverflow="overflow" horzOverflow="overflow" vert="horz" wrap="square" lIns="0" tIns="0" rIns="0" bIns="0" numCol="1" spcCol="0" rtlCol="0" fromWordArt="0" anchor="t" anchorCtr="0" forceAA="0" compatLnSpc="1">
+                        <a:prstTxWarp prst="textNoShape">
+                          <a:avLst/>
+                        </a:prstTxWarp>
+                        <a:noAutofit/>
+                      </wps:bodyPr>
+                    </wps:wsp>
+                  </a:graphicData>
+                </a:graphic>
+                <wp14:sizeRelH relativeFrom="margin">
+                  <wp14:pctWidth>0</wp14:pctWidth>
+                </wp14:sizeRelH>
+                <wp14:sizeRelV relativeFrom="margin">
+                  <wp14:pctHeight>0</wp14:pctHeight>
+                </wp14:sizeRelV>
+              </wp:anchor>
+            </w:drawing>
+          </mc:Choice>
+          <mc:Fallback>
+            <w:pict>
+              <v:shape w14:anchorId="0F825329" id="Casella di testo 140201913" o:spid="_x0000_s1083" type="#_x0000_t202" style="position:absolute;margin-left:0;margin-top:27.85pt;width:254.7pt;height:27.95pt;z-index:251764736;visibility:visible;mso-wrap-style:square;mso-width-percent:0;mso-height-percent:0;mso-wrap-distance-left:9pt;mso-wrap-distance-top:0;mso-wrap-distance-right:9pt;mso-wrap-distance-bottom:0;mso-position-horizontal:absolute;mso-position-horizontal-relative:text;mso-position-vertical:absolute;mso-position-vertical-relative:text;mso-width-percent:0;mso-height-percent:0;mso-width-relative:margin;mso-height-relative:margin;v-text-anchor:top" o:gfxdata="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" filled="f" stroked="f" strokeweight=".5pt">
+                <v:textbox inset="0,0,0,0">
+                  <w:txbxContent>
+                    <w:p>
+                      <w:pPr>
+                        <w:spacing w:after="0" w:line="256" w:lineRule="auto"/>
+                        <w:ind w:left="0" w:firstLine="0"/>
+                        <w:rPr>
+                          <w:color w:val="FFFFFF" w:themeColor="background1"/>
+                          <w:sz w:val="40"/>
+                          <w:szCs w:val="44"/>
+                        </w:rPr>
+                      </w:pPr>
+                      <w:r>
+                        <w:rPr>
+                          <w:b/>
+                          <w:color w:val="FFFFFF" w:themeColor="background1"/>
+                          <w:sz w:val="40"/>
+                          <w:szCs w:val="44"/>
+                        </w:rPr>
+                        <w:t xml:space="preserve"> [[s|1                                   </w:t>
+                      </w:r>
+                      <w:proofErr w:type="gramStart"/>
+                      <w:r>
+                        <w:rPr>
+                          <w:b/>
+                          <w:color w:val="FFFFFF" w:themeColor="background1"/>
+                          <w:sz w:val="40"/>
+                          <w:szCs w:val="44"/>
+                        </w:rPr>
+                        <w:t xml:space="preserve">  ]</w:t>
+                      </w:r>
+                      <w:proofErr w:type="gramEnd"/>
+                      <w:r>
+                        <w:rPr>
+                          <w:b/>
+                          <w:color w:val="FFFFFF" w:themeColor="background1"/>
+                          <w:sz w:val="40"/>
+                          <w:szCs w:val="44"/>
+                        </w:rPr>
+                        <w:t>]</w:t>
+                      </w:r>
+                    </w:p>
+                    <w:p>
+                      <w:pPr>
+                        <w:pStyle w:val="TagSignRequest"/>
+                      </w:pPr>
+                    </w:p>
+                  </w:txbxContent>
+                </v:textbox>
+              </v:shape>
+            </w:pict>
+          </mc:Fallback>
+        </mc:AlternateContent>
+      </w:r>
     </w:p>
     <w:sectPr>
       <w:pgSz w:w="11900" w:h="16840"/>
@@ -11865,14 +14727,14 @@
     <w:next w:val="Normale"/>
     <w:autoRedefine/>
     <w:qFormat/>
-    <w:rsid w:val="00C34166"/>
+    <w:rsid w:val="00FB4068"/>
     <w:pPr>
       <w:spacing w:after="0"/>
     </w:pPr>
     <w:rPr>
       <w:b/>
       <w:i w:val="0"/>
-      <w:color w:val="FFFFFF" w:themeColor="background1"/>
+      <w:color w:val="000000" w:themeColor="text1"/>
       <w:sz w:val="20"/>
       <w:szCs w:val="18"/>
     </w:rPr>
@@ -11919,6 +14781,24 @@
     <w:rPr>
       <w:color w:val="954F72" w:themeColor="followedHyperlink"/>
       <w:u w:val="single"/>
+    </w:rPr>
+  </w:style>
+  <w:style w:type="paragraph" w:styleId="NormaleWeb">
+    <w:name w:val="Normal (Web)"/>
+    <w:basedOn w:val="Normale"/>
+    <w:uiPriority w:val="99"/>
+    <w:semiHidden/>
+    <w:unhideWhenUsed/>
+    <w:rsid w:val="007D3735"/>
+    <w:pPr>
+      <w:spacing w:before="100" w:beforeAutospacing="1" w:after="100" w:afterAutospacing="1" w:line="240" w:lineRule="auto"/>
+      <w:ind w:left="0" w:firstLine="0"/>
+      <w:jc w:val="left"/>
+    </w:pPr>
+    <w:rPr>
+      <w:i w:val="0"/>
+      <w:color w:val="auto"/>
+      <w:sz w:val="24"/>
     </w:rPr>
   </w:style>
 </w:styles>

</xml_diff>